<commit_message>
Fixed valid test cases for RevokeTokenTest, which needed more Tokens to be generated. Updated test case export and test case report.
</commit_message>
<xml_diff>
--- a/Documents/Final Practice/RevokeTokenTest.docx
+++ b/Documents/Final Practice/RevokeTokenTest.docx
@@ -271,15 +271,7 @@
           </w:tcPr>
           <w:p>
             <w:r>
-              <w:t xml:space="preserve">File Without Type </w:t>
-            </w:r>
-            <w:proofErr w:type="gramStart"/>
-            <w:r>
-              <w:t>Of</w:t>
-            </w:r>
-            <w:proofErr w:type="gramEnd"/>
-            <w:r>
-              <w:t xml:space="preserve"> Revocation</w:t>
+              <w:t>File Without Type Of Revocation</w:t>
             </w:r>
           </w:p>
         </w:tc>
@@ -366,15 +358,7 @@
           </w:tcPr>
           <w:p>
             <w:r>
-              <w:t xml:space="preserve">File with Empty Type </w:t>
-            </w:r>
-            <w:proofErr w:type="gramStart"/>
-            <w:r>
-              <w:t>Of</w:t>
-            </w:r>
-            <w:proofErr w:type="gramEnd"/>
-            <w:r>
-              <w:t xml:space="preserve"> Revocation</w:t>
+              <w:t>File with Empty Type Of Revocation</w:t>
             </w:r>
           </w:p>
         </w:tc>
@@ -461,15 +445,7 @@
           </w:tcPr>
           <w:p>
             <w:r>
-              <w:t xml:space="preserve">File with Invalid Type </w:t>
-            </w:r>
-            <w:proofErr w:type="gramStart"/>
-            <w:r>
-              <w:t>Of</w:t>
-            </w:r>
-            <w:proofErr w:type="gramEnd"/>
-            <w:r>
-              <w:t xml:space="preserve"> Revocation</w:t>
+              <w:t>File with Invalid Type Of Revocation</w:t>
             </w:r>
           </w:p>
         </w:tc>
@@ -556,15 +532,7 @@
           </w:tcPr>
           <w:p>
             <w:r>
-              <w:t xml:space="preserve">File with Wrong Type </w:t>
-            </w:r>
-            <w:proofErr w:type="gramStart"/>
-            <w:r>
-              <w:t>Of</w:t>
-            </w:r>
-            <w:proofErr w:type="gramEnd"/>
-            <w:r>
-              <w:t xml:space="preserve"> Revocation</w:t>
+              <w:t>File with Wrong Type Of Revocation</w:t>
             </w:r>
           </w:p>
         </w:tc>
@@ -826,6 +794,46 @@
           </w:p>
         </w:tc>
       </w:tr>
+      <w:tr>
+        <w:tc>
+          <w:tcPr>
+            <w:tcW w:w="1555" w:type="dxa"/>
+          </w:tcPr>
+          <w:p>
+            <w:r>
+              <w:t>Output Error</w:t>
+            </w:r>
+          </w:p>
+        </w:tc>
+        <w:tc>
+          <w:tcPr>
+            <w:tcW w:w="2409" w:type="dxa"/>
+          </w:tcPr>
+          <w:p>
+            <w:r>
+              <w:t>EC_IVO01</w:t>
+            </w:r>
+          </w:p>
+        </w:tc>
+        <w:tc>
+          <w:tcPr>
+            <w:tcW w:w="5052" w:type="dxa"/>
+          </w:tcPr>
+          <w:p>
+            <w:r>
+              <w:t>Token previously revoked</w:t>
+            </w:r>
+            <w:r>
+              <w:t>.</w:t>
+            </w:r>
+            <w:bookmarkStart w:id="0" w:name="_GoBack"/>
+            <w:bookmarkEnd w:id="0"/>
+            <w:r>
+              <w:t xml:space="preserve"> </w:t>
+            </w:r>
+          </w:p>
+        </w:tc>
+      </w:tr>
     </w:tbl>
     <w:p/>
     <w:p>
@@ -841,8 +849,6 @@
         <w:lastRenderedPageBreak/>
         <w:t>Syntax Analysis</w:t>
       </w:r>
-      <w:bookmarkStart w:id="0" w:name="_GoBack"/>
-      <w:bookmarkEnd w:id="0"/>
     </w:p>
     <w:p>
       <w:pPr>
@@ -862,7 +868,6 @@
         </w:rPr>
         <w:t xml:space="preserve">Σ = {Σ </w:t>
       </w:r>
-      <w:proofErr w:type="gramStart"/>
       <w:r>
         <w:rPr>
           <w:rFonts w:ascii="Verdana" w:hAnsi="Verdana" w:cs="Verdana"/>
@@ -877,15 +882,7 @@
           <w:rFonts w:ascii="Verdana" w:hAnsi="Verdana" w:cs="Verdana"/>
           <w:color w:val="000000"/>
         </w:rPr>
-        <w:t>,</w:t>
-      </w:r>
-      <w:proofErr w:type="gramEnd"/>
-      <w:r>
-        <w:rPr>
-          <w:rFonts w:ascii="Verdana" w:hAnsi="Verdana" w:cs="Verdana"/>
-          <w:color w:val="000000"/>
-        </w:rPr>
-        <w:t xml:space="preserve"> Σ </w:t>
+        <w:t xml:space="preserve">, Σ </w:t>
       </w:r>
       <w:r>
         <w:rPr>
@@ -1043,21 +1040,12 @@
           <w:color w:val="000000"/>
         </w:rPr>
       </w:pPr>
-      <w:proofErr w:type="gramStart"/>
       <w:r>
         <w:rPr>
           <w:rFonts w:ascii="Verdana" w:hAnsi="Verdana" w:cs="Verdana"/>
           <w:color w:val="000000"/>
         </w:rPr>
-        <w:t>FILE ::=</w:t>
-      </w:r>
-      <w:proofErr w:type="gramEnd"/>
-      <w:r>
-        <w:rPr>
-          <w:rFonts w:ascii="Verdana" w:hAnsi="Verdana" w:cs="Verdana"/>
-          <w:color w:val="000000"/>
-        </w:rPr>
-        <w:t xml:space="preserve"> START DATA END</w:t>
+        <w:t>FILE ::= START DATA END</w:t>
       </w:r>
     </w:p>
     <w:p>
@@ -1074,21 +1062,12 @@
           <w:color w:val="0000FF"/>
         </w:rPr>
       </w:pPr>
-      <w:proofErr w:type="gramStart"/>
       <w:r>
         <w:rPr>
           <w:rFonts w:ascii="Verdana" w:hAnsi="Verdana" w:cs="Verdana"/>
           <w:color w:val="000000"/>
         </w:rPr>
-        <w:t>START ::=</w:t>
-      </w:r>
-      <w:proofErr w:type="gramEnd"/>
-      <w:r>
-        <w:rPr>
-          <w:rFonts w:ascii="Verdana" w:hAnsi="Verdana" w:cs="Verdana"/>
-          <w:color w:val="000000"/>
-        </w:rPr>
-        <w:t xml:space="preserve"> </w:t>
+        <w:t xml:space="preserve">START ::= </w:t>
       </w:r>
       <w:r>
         <w:rPr>
@@ -1114,21 +1093,12 @@
           <w:color w:val="0000FF"/>
         </w:rPr>
       </w:pPr>
-      <w:proofErr w:type="gramStart"/>
       <w:r>
         <w:rPr>
           <w:rFonts w:ascii="Verdana" w:hAnsi="Verdana" w:cs="Verdana"/>
           <w:color w:val="000000"/>
         </w:rPr>
-        <w:t>END ::=</w:t>
-      </w:r>
-      <w:proofErr w:type="gramEnd"/>
-      <w:r>
-        <w:rPr>
-          <w:rFonts w:ascii="Verdana" w:hAnsi="Verdana" w:cs="Verdana"/>
-          <w:color w:val="000000"/>
-        </w:rPr>
-        <w:t xml:space="preserve"> </w:t>
+        <w:t xml:space="preserve">END ::= </w:t>
       </w:r>
       <w:r>
         <w:rPr>
@@ -1152,21 +1122,12 @@
           <w:color w:val="000000"/>
         </w:rPr>
       </w:pPr>
-      <w:proofErr w:type="gramStart"/>
       <w:r>
         <w:rPr>
           <w:rFonts w:ascii="Verdana" w:hAnsi="Verdana" w:cs="Verdana"/>
           <w:color w:val="000000"/>
         </w:rPr>
-        <w:t>DATA ::=</w:t>
-      </w:r>
-      <w:proofErr w:type="gramEnd"/>
-      <w:r>
-        <w:rPr>
-          <w:rFonts w:ascii="Verdana" w:hAnsi="Verdana" w:cs="Verdana"/>
-          <w:color w:val="000000"/>
-        </w:rPr>
-        <w:t xml:space="preserve"> VAR1 SEPARATOR VAR2 SEPARATOR VAR3</w:t>
+        <w:t>DATA ::= VAR1 SEPARATOR VAR2 SEPARATOR VAR3</w:t>
       </w:r>
     </w:p>
     <w:p>
@@ -1183,21 +1144,12 @@
           <w:color w:val="0000FF"/>
         </w:rPr>
       </w:pPr>
-      <w:proofErr w:type="gramStart"/>
       <w:r>
         <w:rPr>
           <w:rFonts w:ascii="Verdana" w:hAnsi="Verdana" w:cs="Verdana"/>
           <w:color w:val="000000"/>
         </w:rPr>
-        <w:t>SEPARATOR ::=</w:t>
-      </w:r>
-      <w:proofErr w:type="gramEnd"/>
-      <w:r>
-        <w:rPr>
-          <w:rFonts w:ascii="Verdana" w:hAnsi="Verdana" w:cs="Verdana"/>
-          <w:color w:val="000000"/>
-        </w:rPr>
-        <w:t xml:space="preserve"> </w:t>
+        <w:t xml:space="preserve">SEPARATOR ::= </w:t>
       </w:r>
       <w:r>
         <w:rPr>
@@ -1223,21 +1175,12 @@
           <w:color w:val="0000FF"/>
         </w:rPr>
       </w:pPr>
-      <w:proofErr w:type="gramStart"/>
       <w:r>
         <w:rPr>
           <w:rFonts w:ascii="Verdana" w:hAnsi="Verdana" w:cs="Verdana"/>
           <w:color w:val="000000"/>
         </w:rPr>
-        <w:t>EQUAL ::=</w:t>
-      </w:r>
-      <w:proofErr w:type="gramEnd"/>
-      <w:r>
-        <w:rPr>
-          <w:rFonts w:ascii="Verdana" w:hAnsi="Verdana" w:cs="Verdana"/>
-          <w:color w:val="000000"/>
-        </w:rPr>
-        <w:t xml:space="preserve"> </w:t>
+        <w:t xml:space="preserve">EQUAL ::= </w:t>
       </w:r>
       <w:r>
         <w:rPr>
@@ -1263,21 +1206,12 @@
           <w:color w:val="0000FF"/>
         </w:rPr>
       </w:pPr>
-      <w:proofErr w:type="gramStart"/>
       <w:r>
         <w:rPr>
           <w:rFonts w:ascii="Verdana" w:hAnsi="Verdana" w:cs="Verdana"/>
           <w:color w:val="000000"/>
         </w:rPr>
-        <w:t>Q ::=</w:t>
-      </w:r>
-      <w:proofErr w:type="gramEnd"/>
-      <w:r>
-        <w:rPr>
-          <w:rFonts w:ascii="Verdana" w:hAnsi="Verdana" w:cs="Verdana"/>
-          <w:color w:val="000000"/>
-        </w:rPr>
-        <w:t xml:space="preserve"> </w:t>
+        <w:t xml:space="preserve">Q ::= </w:t>
       </w:r>
       <w:r>
         <w:rPr>
@@ -1303,21 +1237,12 @@
           <w:color w:val="0000FF"/>
         </w:rPr>
       </w:pPr>
-      <w:proofErr w:type="gramStart"/>
       <w:r>
         <w:rPr>
           <w:rFonts w:ascii="Verdana" w:hAnsi="Verdana" w:cs="Verdana"/>
           <w:color w:val="000000"/>
         </w:rPr>
-        <w:t>P ::=</w:t>
-      </w:r>
-      <w:proofErr w:type="gramEnd"/>
-      <w:r>
-        <w:rPr>
-          <w:rFonts w:ascii="Verdana" w:hAnsi="Verdana" w:cs="Verdana"/>
-          <w:color w:val="000000"/>
-        </w:rPr>
-        <w:t xml:space="preserve"> </w:t>
+        <w:t xml:space="preserve">P ::= </w:t>
       </w:r>
       <w:r>
         <w:rPr>
@@ -1341,21 +1266,12 @@
           <w:color w:val="000000"/>
         </w:rPr>
       </w:pPr>
-      <w:proofErr w:type="gramStart"/>
       <w:r>
         <w:rPr>
           <w:rFonts w:ascii="Verdana" w:hAnsi="Verdana" w:cs="Verdana"/>
           <w:color w:val="000000"/>
         </w:rPr>
-        <w:t>ALPHABET ::=</w:t>
-      </w:r>
-      <w:proofErr w:type="gramEnd"/>
-      <w:r>
-        <w:rPr>
-          <w:rFonts w:ascii="Verdana" w:hAnsi="Verdana" w:cs="Verdana"/>
-          <w:color w:val="000000"/>
-        </w:rPr>
-        <w:t xml:space="preserve"> </w:t>
+        <w:t xml:space="preserve">ALPHABET ::= </w:t>
       </w:r>
       <w:r>
         <w:rPr>
@@ -1485,7 +1401,6 @@
         </w:rPr>
         <w:t xml:space="preserve">| </w:t>
       </w:r>
-      <w:proofErr w:type="spellStart"/>
       <w:r>
         <w:rPr>
           <w:rFonts w:ascii="Verdana-Bold" w:hAnsi="Verdana-Bold" w:cs="Verdana-Bold"/>
@@ -1493,17 +1408,7 @@
           <w:bCs/>
           <w:color w:val="0000FF"/>
         </w:rPr>
-        <w:t>i</w:t>
-      </w:r>
-      <w:proofErr w:type="spellEnd"/>
-      <w:r>
-        <w:rPr>
-          <w:rFonts w:ascii="Verdana-Bold" w:hAnsi="Verdana-Bold" w:cs="Verdana-Bold"/>
-          <w:b/>
-          <w:bCs/>
-          <w:color w:val="0000FF"/>
-        </w:rPr>
-        <w:t xml:space="preserve"> </w:t>
+        <w:t xml:space="preserve">i </w:t>
       </w:r>
       <w:r>
         <w:rPr>
@@ -1807,21 +1712,12 @@
           <w:color w:val="0000FF"/>
         </w:rPr>
       </w:pPr>
-      <w:proofErr w:type="gramStart"/>
       <w:r>
         <w:rPr>
           <w:rFonts w:ascii="Verdana" w:hAnsi="Verdana" w:cs="Verdana"/>
           <w:color w:val="000000"/>
         </w:rPr>
-        <w:t>NUMBERS ::=</w:t>
-      </w:r>
-      <w:proofErr w:type="gramEnd"/>
-      <w:r>
-        <w:rPr>
-          <w:rFonts w:ascii="Verdana" w:hAnsi="Verdana" w:cs="Verdana"/>
-          <w:color w:val="000000"/>
-        </w:rPr>
-        <w:t xml:space="preserve"> </w:t>
+        <w:t xml:space="preserve">NUMBERS ::= </w:t>
       </w:r>
       <w:r>
         <w:rPr>
@@ -2007,23 +1903,7 @@
           <w:rFonts w:ascii="Verdana" w:hAnsi="Verdana" w:cs="Verdana"/>
           <w:color w:val="000000"/>
         </w:rPr>
-        <w:t>VAR</w:t>
-      </w:r>
-      <w:proofErr w:type="gramStart"/>
-      <w:r>
-        <w:rPr>
-          <w:rFonts w:ascii="Verdana" w:hAnsi="Verdana" w:cs="Verdana"/>
-          <w:color w:val="000000"/>
-        </w:rPr>
-        <w:t>1 ::=</w:t>
-      </w:r>
-      <w:proofErr w:type="gramEnd"/>
-      <w:r>
-        <w:rPr>
-          <w:rFonts w:ascii="Verdana" w:hAnsi="Verdana" w:cs="Verdana"/>
-          <w:color w:val="000000"/>
-        </w:rPr>
-        <w:t xml:space="preserve"> LABEL1 EQUALS VALUE1</w:t>
+        <w:t>VAR1 ::= LABEL1 EQUALS VALUE1</w:t>
       </w:r>
     </w:p>
     <w:p>
@@ -2043,23 +1923,7 @@
           <w:rFonts w:ascii="Verdana" w:hAnsi="Verdana" w:cs="Verdana"/>
           <w:color w:val="000000"/>
         </w:rPr>
-        <w:t>LABEL</w:t>
-      </w:r>
-      <w:proofErr w:type="gramStart"/>
-      <w:r>
-        <w:rPr>
-          <w:rFonts w:ascii="Verdana" w:hAnsi="Verdana" w:cs="Verdana"/>
-          <w:color w:val="000000"/>
-        </w:rPr>
-        <w:t>1 ::=</w:t>
-      </w:r>
-      <w:proofErr w:type="gramEnd"/>
-      <w:r>
-        <w:rPr>
-          <w:rFonts w:ascii="Verdana" w:hAnsi="Verdana" w:cs="Verdana"/>
-          <w:color w:val="000000"/>
-        </w:rPr>
-        <w:t xml:space="preserve"> Q NAME1 Q</w:t>
+        <w:t>LABEL1 ::= Q NAME1 Q</w:t>
       </w:r>
     </w:p>
     <w:p>
@@ -2081,23 +1945,7 @@
           <w:rFonts w:ascii="Verdana" w:hAnsi="Verdana" w:cs="Verdana"/>
           <w:color w:val="000000"/>
         </w:rPr>
-        <w:t>NAME</w:t>
-      </w:r>
-      <w:proofErr w:type="gramStart"/>
-      <w:r>
-        <w:rPr>
-          <w:rFonts w:ascii="Verdana" w:hAnsi="Verdana" w:cs="Verdana"/>
-          <w:color w:val="000000"/>
-        </w:rPr>
-        <w:t>1 ::=</w:t>
-      </w:r>
-      <w:proofErr w:type="gramEnd"/>
-      <w:r>
-        <w:rPr>
-          <w:rFonts w:ascii="Verdana" w:hAnsi="Verdana" w:cs="Verdana"/>
-          <w:color w:val="000000"/>
-        </w:rPr>
-        <w:t xml:space="preserve"> </w:t>
+        <w:t xml:space="preserve">NAME1 ::= </w:t>
       </w:r>
       <w:r>
         <w:rPr>
@@ -2126,23 +1974,7 @@
           <w:rFonts w:ascii="Verdana" w:hAnsi="Verdana" w:cs="Verdana"/>
           <w:color w:val="000000"/>
         </w:rPr>
-        <w:t>VALUE</w:t>
-      </w:r>
-      <w:proofErr w:type="gramStart"/>
-      <w:r>
-        <w:rPr>
-          <w:rFonts w:ascii="Verdana" w:hAnsi="Verdana" w:cs="Verdana"/>
-          <w:color w:val="000000"/>
-        </w:rPr>
-        <w:t>1 ::=</w:t>
-      </w:r>
-      <w:proofErr w:type="gramEnd"/>
-      <w:r>
-        <w:rPr>
-          <w:rFonts w:ascii="Verdana" w:hAnsi="Verdana" w:cs="Verdana"/>
-          <w:color w:val="000000"/>
-        </w:rPr>
-        <w:t xml:space="preserve"> Q </w:t>
+        <w:t xml:space="preserve">VALUE1 ::= Q </w:t>
       </w:r>
       <w:r>
         <w:rPr>
@@ -2171,7 +2003,6 @@
           <w:color w:val="000000"/>
         </w:rPr>
       </w:pPr>
-      <w:proofErr w:type="gramStart"/>
       <w:r>
         <w:rPr>
           <w:rFonts w:ascii="Verdana" w:hAnsi="Verdana" w:cs="Verdana"/>
@@ -2184,15 +2015,7 @@
           <w:rFonts w:ascii="Verdana" w:hAnsi="Verdana" w:cs="Verdana"/>
           <w:color w:val="000000"/>
         </w:rPr>
-        <w:t xml:space="preserve"> ::=</w:t>
-      </w:r>
-      <w:proofErr w:type="gramEnd"/>
-      <w:r>
-        <w:rPr>
-          <w:rFonts w:ascii="Verdana" w:hAnsi="Verdana" w:cs="Verdana"/>
-          <w:color w:val="000000"/>
-        </w:rPr>
-        <w:t xml:space="preserve"> </w:t>
+        <w:t xml:space="preserve"> ::= </w:t>
       </w:r>
       <w:r>
         <w:rPr>
@@ -2272,23 +2095,7 @@
           <w:rFonts w:ascii="Verdana" w:hAnsi="Verdana" w:cs="Verdana"/>
           <w:color w:val="000000"/>
         </w:rPr>
-        <w:t>VAR</w:t>
-      </w:r>
-      <w:proofErr w:type="gramStart"/>
-      <w:r>
-        <w:rPr>
-          <w:rFonts w:ascii="Verdana" w:hAnsi="Verdana" w:cs="Verdana"/>
-          <w:color w:val="000000"/>
-        </w:rPr>
-        <w:t>2 ::=</w:t>
-      </w:r>
-      <w:proofErr w:type="gramEnd"/>
-      <w:r>
-        <w:rPr>
-          <w:rFonts w:ascii="Verdana" w:hAnsi="Verdana" w:cs="Verdana"/>
-          <w:color w:val="000000"/>
-        </w:rPr>
-        <w:t xml:space="preserve"> LABEL2 EQUALS VALUE2</w:t>
+        <w:t>VAR2 ::= LABEL2 EQUALS VALUE2</w:t>
       </w:r>
     </w:p>
     <w:p>
@@ -2308,23 +2115,7 @@
           <w:rFonts w:ascii="Verdana" w:hAnsi="Verdana" w:cs="Verdana"/>
           <w:color w:val="000000"/>
         </w:rPr>
-        <w:t>LABEL</w:t>
-      </w:r>
-      <w:proofErr w:type="gramStart"/>
-      <w:r>
-        <w:rPr>
-          <w:rFonts w:ascii="Verdana" w:hAnsi="Verdana" w:cs="Verdana"/>
-          <w:color w:val="000000"/>
-        </w:rPr>
-        <w:t>2 ::=</w:t>
-      </w:r>
-      <w:proofErr w:type="gramEnd"/>
-      <w:r>
-        <w:rPr>
-          <w:rFonts w:ascii="Verdana" w:hAnsi="Verdana" w:cs="Verdana"/>
-          <w:color w:val="000000"/>
-        </w:rPr>
-        <w:t xml:space="preserve"> Q NAME2 Q</w:t>
+        <w:t>LABEL2 ::= Q NAME2 Q</w:t>
       </w:r>
     </w:p>
     <w:p>
@@ -2346,23 +2137,7 @@
           <w:rFonts w:ascii="Verdana" w:hAnsi="Verdana" w:cs="Verdana"/>
           <w:color w:val="000000"/>
         </w:rPr>
-        <w:t>NAME</w:t>
-      </w:r>
-      <w:proofErr w:type="gramStart"/>
-      <w:r>
-        <w:rPr>
-          <w:rFonts w:ascii="Verdana" w:hAnsi="Verdana" w:cs="Verdana"/>
-          <w:color w:val="000000"/>
-        </w:rPr>
-        <w:t>2 ::=</w:t>
-      </w:r>
-      <w:proofErr w:type="gramEnd"/>
-      <w:r>
-        <w:rPr>
-          <w:rFonts w:ascii="Verdana" w:hAnsi="Verdana" w:cs="Verdana"/>
-          <w:color w:val="000000"/>
-        </w:rPr>
-        <w:t xml:space="preserve"> </w:t>
+        <w:t xml:space="preserve">NAME2 ::= </w:t>
       </w:r>
       <w:r>
         <w:rPr>
@@ -2391,23 +2166,7 @@
           <w:rFonts w:ascii="Verdana" w:hAnsi="Verdana" w:cs="Verdana"/>
           <w:color w:val="000000"/>
         </w:rPr>
-        <w:t>VALUE</w:t>
-      </w:r>
-      <w:proofErr w:type="gramStart"/>
-      <w:r>
-        <w:rPr>
-          <w:rFonts w:ascii="Verdana" w:hAnsi="Verdana" w:cs="Verdana"/>
-          <w:color w:val="000000"/>
-        </w:rPr>
-        <w:t>2 ::=</w:t>
-      </w:r>
-      <w:proofErr w:type="gramEnd"/>
-      <w:r>
-        <w:rPr>
-          <w:rFonts w:ascii="Verdana" w:hAnsi="Verdana" w:cs="Verdana"/>
-          <w:color w:val="000000"/>
-        </w:rPr>
-        <w:t xml:space="preserve"> Q </w:t>
+        <w:t xml:space="preserve">VALUE2 ::= Q </w:t>
       </w:r>
       <w:r>
         <w:rPr>
@@ -2436,7 +2195,6 @@
           <w:color w:val="000000"/>
         </w:rPr>
       </w:pPr>
-      <w:proofErr w:type="gramStart"/>
       <w:r>
         <w:rPr>
           <w:rFonts w:ascii="Verdana" w:hAnsi="Verdana" w:cs="Verdana"/>
@@ -2449,15 +2207,7 @@
           <w:rFonts w:ascii="Verdana" w:hAnsi="Verdana" w:cs="Verdana"/>
           <w:color w:val="000000"/>
         </w:rPr>
-        <w:t xml:space="preserve"> ::=</w:t>
-      </w:r>
-      <w:proofErr w:type="gramEnd"/>
-      <w:r>
-        <w:rPr>
-          <w:rFonts w:ascii="Verdana" w:hAnsi="Verdana" w:cs="Verdana"/>
-          <w:color w:val="000000"/>
-        </w:rPr>
-        <w:t xml:space="preserve"> </w:t>
+        <w:t xml:space="preserve"> ::= </w:t>
       </w:r>
       <w:r>
         <w:rPr>
@@ -2511,23 +2261,7 @@
           <w:rFonts w:ascii="Verdana" w:hAnsi="Verdana" w:cs="Verdana"/>
           <w:color w:val="000000"/>
         </w:rPr>
-        <w:t>VAR</w:t>
-      </w:r>
-      <w:proofErr w:type="gramStart"/>
-      <w:r>
-        <w:rPr>
-          <w:rFonts w:ascii="Verdana" w:hAnsi="Verdana" w:cs="Verdana"/>
-          <w:color w:val="000000"/>
-        </w:rPr>
-        <w:t>3 ::=</w:t>
-      </w:r>
-      <w:proofErr w:type="gramEnd"/>
-      <w:r>
-        <w:rPr>
-          <w:rFonts w:ascii="Verdana" w:hAnsi="Verdana" w:cs="Verdana"/>
-          <w:color w:val="000000"/>
-        </w:rPr>
-        <w:t xml:space="preserve"> LABEL3 EQUALS VALUE3</w:t>
+        <w:t>VAR3 ::= LABEL3 EQUALS VALUE3</w:t>
       </w:r>
     </w:p>
     <w:p>
@@ -2547,23 +2281,7 @@
           <w:rFonts w:ascii="Verdana" w:hAnsi="Verdana" w:cs="Verdana"/>
           <w:color w:val="000000"/>
         </w:rPr>
-        <w:t>LABEL</w:t>
-      </w:r>
-      <w:proofErr w:type="gramStart"/>
-      <w:r>
-        <w:rPr>
-          <w:rFonts w:ascii="Verdana" w:hAnsi="Verdana" w:cs="Verdana"/>
-          <w:color w:val="000000"/>
-        </w:rPr>
-        <w:t>3 ::=</w:t>
-      </w:r>
-      <w:proofErr w:type="gramEnd"/>
-      <w:r>
-        <w:rPr>
-          <w:rFonts w:ascii="Verdana" w:hAnsi="Verdana" w:cs="Verdana"/>
-          <w:color w:val="000000"/>
-        </w:rPr>
-        <w:t xml:space="preserve"> Q NAME3 Q</w:t>
+        <w:t>LABEL3 ::= Q NAME3 Q</w:t>
       </w:r>
     </w:p>
     <w:p>
@@ -2585,23 +2303,7 @@
           <w:rFonts w:ascii="Verdana" w:hAnsi="Verdana" w:cs="Verdana"/>
           <w:color w:val="000000"/>
         </w:rPr>
-        <w:t>NAME</w:t>
-      </w:r>
-      <w:proofErr w:type="gramStart"/>
-      <w:r>
-        <w:rPr>
-          <w:rFonts w:ascii="Verdana" w:hAnsi="Verdana" w:cs="Verdana"/>
-          <w:color w:val="000000"/>
-        </w:rPr>
-        <w:t>3 ::=</w:t>
-      </w:r>
-      <w:proofErr w:type="gramEnd"/>
-      <w:r>
-        <w:rPr>
-          <w:rFonts w:ascii="Verdana" w:hAnsi="Verdana" w:cs="Verdana"/>
-          <w:color w:val="000000"/>
-        </w:rPr>
-        <w:t xml:space="preserve"> </w:t>
+        <w:t xml:space="preserve">NAME3 ::= </w:t>
       </w:r>
       <w:r>
         <w:rPr>
@@ -2632,7 +2334,6 @@
         </w:rPr>
         <w:t>VALUE</w:t>
       </w:r>
-      <w:proofErr w:type="gramStart"/>
       <w:r>
         <w:rPr>
           <w:rFonts w:ascii="Verdana" w:hAnsi="Verdana" w:cs="Verdana"/>
@@ -2645,15 +2346,7 @@
           <w:rFonts w:ascii="Verdana" w:hAnsi="Verdana" w:cs="Verdana"/>
           <w:color w:val="000000"/>
         </w:rPr>
-        <w:t xml:space="preserve"> ::=</w:t>
-      </w:r>
-      <w:proofErr w:type="gramEnd"/>
-      <w:r>
-        <w:rPr>
-          <w:rFonts w:ascii="Verdana" w:hAnsi="Verdana" w:cs="Verdana"/>
-          <w:color w:val="000000"/>
-        </w:rPr>
-        <w:t xml:space="preserve"> Q </w:t>
+        <w:t xml:space="preserve"> ::= Q </w:t>
       </w:r>
       <w:r>
         <w:rPr>
@@ -2703,7 +2396,6 @@
           <w:color w:val="000000"/>
         </w:rPr>
       </w:pPr>
-      <w:proofErr w:type="gramStart"/>
       <w:r>
         <w:rPr>
           <w:rFonts w:ascii="Verdana" w:hAnsi="Verdana" w:cs="Verdana"/>
@@ -2716,15 +2408,7 @@
           <w:rFonts w:ascii="Verdana" w:hAnsi="Verdana" w:cs="Verdana"/>
           <w:color w:val="000000"/>
         </w:rPr>
-        <w:t xml:space="preserve"> ::=</w:t>
-      </w:r>
-      <w:proofErr w:type="gramEnd"/>
-      <w:r>
-        <w:rPr>
-          <w:rFonts w:ascii="Verdana" w:hAnsi="Verdana" w:cs="Verdana"/>
-          <w:color w:val="000000"/>
-        </w:rPr>
-        <w:t xml:space="preserve"> ALPHABET | </w:t>
+        <w:t xml:space="preserve"> ::= ALPHABET | </w:t>
       </w:r>
       <w:r>
         <w:rPr>
@@ -4024,7 +3708,7 @@
           </mc:Choice>
           <mc:Fallback>
             <w:pict>
-              <v:roundrect w14:anchorId="761DA436" id="Rectangle: Rounded Corners 7" o:spid="_x0000_s1030" style="position:absolute;margin-left:104.25pt;margin-top:21.8pt;width:56.25pt;height:24.75pt;z-index:251671552;visibility:visible;mso-wrap-style:square;mso-width-percent:0;mso-height-percent:0;mso-wrap-distance-left:9pt;mso-wrap-distance-top:0;mso-wrap-distance-right:9pt;mso-wrap-distance-bottom:0;mso-position-horizontal:absolute;mso-position-horizontal-relative:text;mso-position-vertical:absolute;mso-position-vertical-relative:text;mso-width-percent:0;mso-height-percent:0;mso-width-relative:margin;mso-height-relative:margin;v-text-anchor:middle" arcsize="10923f" o:gfxdata="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" fillcolor="#4472c4 [3204]" strokecolor="#1f3763 [1604]" strokeweight="1pt">
+              <v:roundrect w14:anchorId="761DA436" id="Rectangle: Rounded Corners 7" o:spid="_x0000_s1030" style="position:absolute;margin-left:104.25pt;margin-top:21.8pt;width:56.25pt;height:24.75pt;z-index:251671552;visibility:visible;mso-wrap-style:square;mso-width-percent:0;mso-height-percent:0;mso-wrap-distance-left:9pt;mso-wrap-distance-top:0;mso-wrap-distance-right:9pt;mso-wrap-distance-bottom:0;mso-position-horizontal:absolute;mso-position-horizontal-relative:text;mso-position-vertical:absolute;mso-position-vertical-relative:text;mso-width-percent:0;mso-height-percent:0;mso-width-relative:margin;mso-height-relative:margin;v-text-anchor:middle" arcsize="10923f" o:gfxdata="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" fillcolor="#4472c4 [3204]" strokecolor="#1f3763 [1604]" strokeweight="1pt">
                 <v:stroke joinstyle="miter"/>
                 <v:textbox>
                   <w:txbxContent>
@@ -4602,7 +4286,7 @@
           </mc:Choice>
           <mc:Fallback>
             <w:pict>
-              <v:roundrect w14:anchorId="64A42BA6" id="Rectangle: Rounded Corners 10" o:spid="_x0000_s1032" style="position:absolute;margin-left:604.5pt;margin-top:.8pt;width:56.25pt;height:24.75pt;z-index:251677696;visibility:visible;mso-wrap-style:square;mso-width-percent:0;mso-height-percent:0;mso-wrap-distance-left:9pt;mso-wrap-distance-top:0;mso-wrap-distance-right:9pt;mso-wrap-distance-bottom:0;mso-position-horizontal:absolute;mso-position-horizontal-relative:text;mso-position-vertical:absolute;mso-position-vertical-relative:text;mso-width-percent:0;mso-height-percent:0;mso-width-relative:margin;mso-height-relative:margin;v-text-anchor:middle" arcsize="10923f" o:gfxdata="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" fillcolor="#4472c4 [3204]" strokecolor="#1f3763 [1604]" strokeweight="1pt">
+              <v:roundrect w14:anchorId="64A42BA6" id="Rectangle: Rounded Corners 10" o:spid="_x0000_s1032" style="position:absolute;margin-left:604.5pt;margin-top:.8pt;width:56.25pt;height:24.75pt;z-index:251677696;visibility:visible;mso-wrap-style:square;mso-width-percent:0;mso-height-percent:0;mso-wrap-distance-left:9pt;mso-wrap-distance-top:0;mso-wrap-distance-right:9pt;mso-wrap-distance-bottom:0;mso-position-horizontal:absolute;mso-position-horizontal-relative:text;mso-position-vertical:absolute;mso-position-vertical-relative:text;mso-width-percent:0;mso-height-percent:0;mso-width-relative:margin;mso-height-relative:margin;v-text-anchor:middle" arcsize="10923f" o:gfxdata="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" fillcolor="#4472c4 [3204]" strokecolor="#1f3763 [1604]" strokeweight="1pt">
                 <v:stroke joinstyle="miter"/>
                 <v:textbox>
                   <w:txbxContent>
@@ -4714,7 +4398,7 @@
           </mc:Choice>
           <mc:Fallback>
             <w:pict>
-              <v:roundrect w14:anchorId="56E4B0D3" id="Rectangle: Rounded Corners 5" o:spid="_x0000_s1033" style="position:absolute;margin-left:0;margin-top:.8pt;width:56.25pt;height:24.75pt;z-index:251667456;visibility:visible;mso-wrap-style:square;mso-width-percent:0;mso-height-percent:0;mso-wrap-distance-left:9pt;mso-wrap-distance-top:0;mso-wrap-distance-right:9pt;mso-wrap-distance-bottom:0;mso-position-horizontal:left;mso-position-horizontal-relative:margin;mso-position-vertical:absolute;mso-position-vertical-relative:text;mso-width-percent:0;mso-height-percent:0;mso-width-relative:margin;mso-height-relative:margin;v-text-anchor:middle" arcsize="10923f" o:gfxdata="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" fillcolor="black [3200]" strokecolor="black [1600]" strokeweight="1pt">
+              <v:roundrect w14:anchorId="56E4B0D3" id="Rectangle: Rounded Corners 5" o:spid="_x0000_s1033" style="position:absolute;margin-left:0;margin-top:.8pt;width:56.25pt;height:24.75pt;z-index:251667456;visibility:visible;mso-wrap-style:square;mso-width-percent:0;mso-height-percent:0;mso-wrap-distance-left:9pt;mso-wrap-distance-top:0;mso-wrap-distance-right:9pt;mso-wrap-distance-bottom:0;mso-position-horizontal:left;mso-position-horizontal-relative:margin;mso-position-vertical:absolute;mso-position-vertical-relative:text;mso-width-percent:0;mso-height-percent:0;mso-width-relative:margin;mso-height-relative:margin;v-text-anchor:middle" arcsize="10923f" o:gfxdata="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" fillcolor="black [3200]" strokecolor="black [1600]" strokeweight="1pt">
                 <v:stroke joinstyle="miter"/>
                 <v:textbox>
                   <w:txbxContent>
@@ -4827,7 +4511,7 @@
           </mc:Choice>
           <mc:Fallback>
             <w:pict>
-              <v:roundrect w14:anchorId="68F1F75C" id="Rectangle: Rounded Corners 8" o:spid="_x0000_s1034" style="position:absolute;margin-left:237.95pt;margin-top:.8pt;width:79.5pt;height:24.75pt;z-index:251673600;visibility:visible;mso-wrap-style:square;mso-width-percent:0;mso-height-percent:0;mso-wrap-distance-left:9pt;mso-wrap-distance-top:0;mso-wrap-distance-right:9pt;mso-wrap-distance-bottom:0;mso-position-horizontal:absolute;mso-position-horizontal-relative:margin;mso-position-vertical:absolute;mso-position-vertical-relative:text;mso-width-percent:0;mso-height-percent:0;mso-width-relative:margin;mso-height-relative:margin;v-text-anchor:middle" arcsize="10923f" o:gfxdata="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" fillcolor="#4472c4 [3204]" strokecolor="#1f3763 [1604]" strokeweight="1pt">
+              <v:roundrect w14:anchorId="68F1F75C" id="Rectangle: Rounded Corners 8" o:spid="_x0000_s1034" style="position:absolute;margin-left:237.95pt;margin-top:.8pt;width:79.5pt;height:24.75pt;z-index:251673600;visibility:visible;mso-wrap-style:square;mso-width-percent:0;mso-height-percent:0;mso-wrap-distance-left:9pt;mso-wrap-distance-top:0;mso-wrap-distance-right:9pt;mso-wrap-distance-bottom:0;mso-position-horizontal:absolute;mso-position-horizontal-relative:margin;mso-position-vertical:absolute;mso-position-vertical-relative:text;mso-width-percent:0;mso-height-percent:0;mso-width-relative:margin;mso-height-relative:margin;v-text-anchor:middle" arcsize="10923f" o:gfxdata="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" fillcolor="#4472c4 [3204]" strokecolor="#1f3763 [1604]" strokeweight="1pt">
                 <v:stroke joinstyle="miter"/>
                 <v:textbox>
                   <w:txbxContent>
@@ -4940,7 +4624,7 @@
           </mc:Choice>
           <mc:Fallback>
             <w:pict>
-              <v:roundrect w14:anchorId="56BBB4C8" id="Rectangle: Rounded Corners 9" o:spid="_x0000_s1035" style="position:absolute;margin-left:0;margin-top:.8pt;width:56.25pt;height:24.75pt;z-index:251675648;visibility:visible;mso-wrap-style:square;mso-width-percent:0;mso-height-percent:0;mso-wrap-distance-left:9pt;mso-wrap-distance-top:0;mso-wrap-distance-right:9pt;mso-wrap-distance-bottom:0;mso-position-horizontal:center;mso-position-horizontal-relative:margin;mso-position-vertical:absolute;mso-position-vertical-relative:text;mso-width-percent:0;mso-height-percent:0;mso-width-relative:margin;mso-height-relative:margin;v-text-anchor:middle" arcsize="10923f" o:gfxdata="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" fillcolor="#4472c4 [3204]" strokecolor="#1f3763 [1604]" strokeweight="1pt">
+              <v:roundrect w14:anchorId="56BBB4C8" id="Rectangle: Rounded Corners 9" o:spid="_x0000_s1035" style="position:absolute;margin-left:0;margin-top:.8pt;width:56.25pt;height:24.75pt;z-index:251675648;visibility:visible;mso-wrap-style:square;mso-width-percent:0;mso-height-percent:0;mso-wrap-distance-left:9pt;mso-wrap-distance-top:0;mso-wrap-distance-right:9pt;mso-wrap-distance-bottom:0;mso-position-horizontal:center;mso-position-horizontal-relative:margin;mso-position-vertical:absolute;mso-position-vertical-relative:text;mso-width-percent:0;mso-height-percent:0;mso-width-relative:margin;mso-height-relative:margin;v-text-anchor:middle" arcsize="10923f" o:gfxdata="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" fillcolor="#4472c4 [3204]" strokecolor="#1f3763 [1604]" strokeweight="1pt">
                 <v:stroke joinstyle="miter"/>
                 <v:textbox>
                   <w:txbxContent>
@@ -5587,7 +5271,7 @@
           </mc:Choice>
           <mc:Fallback>
             <w:pict>
-              <v:roundrect w14:anchorId="4B8B19AF" id="Rectangle: Rounded Corners 42" o:spid="_x0000_s1037" style="position:absolute;margin-left:250.5pt;margin-top:20.3pt;width:56.25pt;height:25.5pt;z-index:251726848;visibility:visible;mso-wrap-style:square;mso-width-percent:0;mso-height-percent:0;mso-wrap-distance-left:9pt;mso-wrap-distance-top:0;mso-wrap-distance-right:9pt;mso-wrap-distance-bottom:0;mso-position-horizontal:absolute;mso-position-horizontal-relative:text;mso-position-vertical:absolute;mso-position-vertical-relative:text;mso-width-percent:0;mso-height-percent:0;mso-width-relative:margin;mso-height-relative:margin;v-text-anchor:middle" arcsize="10923f" o:gfxdata="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" fillcolor="black [3200]" strokecolor="black [1600]" strokeweight="1pt">
+              <v:roundrect w14:anchorId="4B8B19AF" id="Rectangle: Rounded Corners 42" o:spid="_x0000_s1037" style="position:absolute;margin-left:250.5pt;margin-top:20.3pt;width:56.25pt;height:25.5pt;z-index:251726848;visibility:visible;mso-wrap-style:square;mso-width-percent:0;mso-height-percent:0;mso-wrap-distance-left:9pt;mso-wrap-distance-top:0;mso-wrap-distance-right:9pt;mso-wrap-distance-bottom:0;mso-position-horizontal:absolute;mso-position-horizontal-relative:text;mso-position-vertical:absolute;mso-position-vertical-relative:text;mso-width-percent:0;mso-height-percent:0;mso-width-relative:margin;mso-height-relative:margin;v-text-anchor:middle" arcsize="10923f" o:gfxdata="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" fillcolor="black [3200]" strokecolor="black [1600]" strokeweight="1pt">
                 <v:stroke joinstyle="miter"/>
                 <v:textbox>
                   <w:txbxContent>
@@ -5830,6 +5514,9 @@
         </mc:AlternateContent>
       </w:r>
       <w:r>
+        <w:rPr>
+          <w:noProof/>
+        </w:rPr>
         <mc:AlternateContent>
           <mc:Choice Requires="wps">
             <w:drawing>
@@ -5913,7 +5600,7 @@
           </mc:Choice>
           <mc:Fallback>
             <w:pict>
-              <v:roundrect w14:anchorId="00E5424C" id="Rectangle: Rounded Corners 38" o:spid="_x0000_s1038" style="position:absolute;margin-left:643.1pt;margin-top:60.25pt;width:31.3pt;height:24.75pt;z-index:251721728;visibility:visible;mso-wrap-style:square;mso-width-percent:0;mso-height-percent:0;mso-wrap-distance-left:9pt;mso-wrap-distance-top:0;mso-wrap-distance-right:9pt;mso-wrap-distance-bottom:0;mso-position-horizontal:absolute;mso-position-horizontal-relative:text;mso-position-vertical:absolute;mso-position-vertical-relative:text;mso-width-percent:0;mso-height-percent:0;mso-width-relative:margin;mso-height-relative:margin;v-text-anchor:middle" arcsize="10923f" o:gfxdata="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" fillcolor="black [3200]" strokecolor="black [1600]" strokeweight="1pt">
+              <v:roundrect w14:anchorId="00E5424C" id="Rectangle: Rounded Corners 38" o:spid="_x0000_s1038" style="position:absolute;margin-left:643.1pt;margin-top:60.25pt;width:31.3pt;height:24.75pt;z-index:251721728;visibility:visible;mso-wrap-style:square;mso-width-percent:0;mso-height-percent:0;mso-wrap-distance-left:9pt;mso-wrap-distance-top:0;mso-wrap-distance-right:9pt;mso-wrap-distance-bottom:0;mso-position-horizontal:absolute;mso-position-horizontal-relative:text;mso-position-vertical:absolute;mso-position-vertical-relative:text;mso-width-percent:0;mso-height-percent:0;mso-width-relative:margin;mso-height-relative:margin;v-text-anchor:middle" arcsize="10923f" o:gfxdata="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" fillcolor="black [3200]" strokecolor="black [1600]" strokeweight="1pt">
                 <v:stroke joinstyle="miter"/>
                 <v:textbox>
                   <w:txbxContent>
@@ -6025,7 +5712,7 @@
           </mc:Choice>
           <mc:Fallback>
             <w:pict>
-              <v:roundrect w14:anchorId="658202E4" id="Rectangle: Rounded Corners 58" o:spid="_x0000_s1039" style="position:absolute;margin-left:737.15pt;margin-top:119.4pt;width:31.3pt;height:24.75pt;z-index:251759616;visibility:visible;mso-wrap-style:square;mso-width-percent:0;mso-height-percent:0;mso-wrap-distance-left:9pt;mso-wrap-distance-top:0;mso-wrap-distance-right:9pt;mso-wrap-distance-bottom:0;mso-position-horizontal:absolute;mso-position-horizontal-relative:margin;mso-position-vertical:absolute;mso-position-vertical-relative:text;mso-width-percent:0;mso-height-percent:0;mso-width-relative:margin;mso-height-relative:margin;v-text-anchor:middle" arcsize="10923f" o:gfxdata="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" fillcolor="black [3200]" strokecolor="black [1600]" strokeweight="1pt">
+              <v:roundrect w14:anchorId="658202E4" id="Rectangle: Rounded Corners 58" o:spid="_x0000_s1039" style="position:absolute;margin-left:737.15pt;margin-top:119.4pt;width:31.3pt;height:24.75pt;z-index:251759616;visibility:visible;mso-wrap-style:square;mso-width-percent:0;mso-height-percent:0;mso-wrap-distance-left:9pt;mso-wrap-distance-top:0;mso-wrap-distance-right:9pt;mso-wrap-distance-bottom:0;mso-position-horizontal:absolute;mso-position-horizontal-relative:margin;mso-position-vertical:absolute;mso-position-vertical-relative:text;mso-width-percent:0;mso-height-percent:0;mso-width-relative:margin;mso-height-relative:margin;v-text-anchor:middle" arcsize="10923f" o:gfxdata="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" fillcolor="black [3200]" strokecolor="black [1600]" strokeweight="1pt">
                 <v:stroke joinstyle="miter"/>
                 <v:textbox>
                   <w:txbxContent>
@@ -6138,7 +5825,7 @@
           </mc:Choice>
           <mc:Fallback>
             <w:pict>
-              <v:roundrect w14:anchorId="6CA4E157" id="Rectangle: Rounded Corners 57" o:spid="_x0000_s1040" style="position:absolute;margin-left:655.7pt;margin-top:121.55pt;width:35.15pt;height:24.75pt;z-index:251757568;visibility:visible;mso-wrap-style:square;mso-width-percent:0;mso-height-percent:0;mso-wrap-distance-left:9pt;mso-wrap-distance-top:0;mso-wrap-distance-right:9pt;mso-wrap-distance-bottom:0;mso-position-horizontal:absolute;mso-position-horizontal-relative:text;mso-position-vertical:absolute;mso-position-vertical-relative:text;mso-width-percent:0;mso-height-percent:0;mso-width-relative:margin;mso-height-relative:margin;v-text-anchor:middle" arcsize="10923f" o:gfxdata="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" fillcolor="black [3200]" strokecolor="black [1600]" strokeweight="1pt">
+              <v:roundrect w14:anchorId="6CA4E157" id="Rectangle: Rounded Corners 57" o:spid="_x0000_s1040" style="position:absolute;margin-left:655.7pt;margin-top:121.55pt;width:35.15pt;height:24.75pt;z-index:251757568;visibility:visible;mso-wrap-style:square;mso-width-percent:0;mso-height-percent:0;mso-wrap-distance-left:9pt;mso-wrap-distance-top:0;mso-wrap-distance-right:9pt;mso-wrap-distance-bottom:0;mso-position-horizontal:absolute;mso-position-horizontal-relative:text;mso-position-vertical:absolute;mso-position-vertical-relative:text;mso-width-percent:0;mso-height-percent:0;mso-width-relative:margin;mso-height-relative:margin;v-text-anchor:middle" arcsize="10923f" o:gfxdata="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" fillcolor="black [3200]" strokecolor="black [1600]" strokeweight="1pt">
                 <v:stroke joinstyle="miter"/>
                 <v:textbox>
                   <w:txbxContent>
@@ -6250,7 +5937,7 @@
           </mc:Choice>
           <mc:Fallback>
             <w:pict>
-              <v:roundrect w14:anchorId="1B1A5AAB" id="Rectangle: Rounded Corners 60" o:spid="_x0000_s1041" style="position:absolute;margin-left:606.85pt;margin-top:121.55pt;width:31.7pt;height:24.75pt;z-index:251763712;visibility:visible;mso-wrap-style:square;mso-width-percent:0;mso-height-percent:0;mso-wrap-distance-left:9pt;mso-wrap-distance-top:0;mso-wrap-distance-right:9pt;mso-wrap-distance-bottom:0;mso-position-horizontal:absolute;mso-position-horizontal-relative:text;mso-position-vertical:absolute;mso-position-vertical-relative:text;mso-width-percent:0;mso-height-percent:0;mso-width-relative:margin;mso-height-relative:margin;v-text-anchor:middle" arcsize="10923f" o:gfxdata="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" fillcolor="black [3200]" strokecolor="black [1600]" strokeweight="1pt">
+              <v:roundrect w14:anchorId="1B1A5AAB" id="Rectangle: Rounded Corners 60" o:spid="_x0000_s1041" style="position:absolute;margin-left:606.85pt;margin-top:121.55pt;width:31.7pt;height:24.75pt;z-index:251763712;visibility:visible;mso-wrap-style:square;mso-width-percent:0;mso-height-percent:0;mso-wrap-distance-left:9pt;mso-wrap-distance-top:0;mso-wrap-distance-right:9pt;mso-wrap-distance-bottom:0;mso-position-horizontal:absolute;mso-position-horizontal-relative:text;mso-position-vertical:absolute;mso-position-vertical-relative:text;mso-width-percent:0;mso-height-percent:0;mso-width-relative:margin;mso-height-relative:margin;v-text-anchor:middle" arcsize="10923f" o:gfxdata="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" fillcolor="black [3200]" strokecolor="black [1600]" strokeweight="1pt">
                 <v:stroke joinstyle="miter"/>
                 <v:textbox>
                   <w:txbxContent>
@@ -6359,7 +6046,7 @@
           </mc:Choice>
           <mc:Fallback>
             <w:pict>
-              <v:roundrect w14:anchorId="02A56A00" id="Rectangle: Rounded Corners 63" o:spid="_x0000_s1042" style="position:absolute;margin-left:548.15pt;margin-top:150.7pt;width:60.3pt;height:28.5pt;z-index:251765760;visibility:visible;mso-wrap-style:square;mso-width-percent:0;mso-height-percent:0;mso-wrap-distance-left:9pt;mso-wrap-distance-top:0;mso-wrap-distance-right:9pt;mso-wrap-distance-bottom:0;mso-position-horizontal:absolute;mso-position-horizontal-relative:margin;mso-position-vertical:absolute;mso-position-vertical-relative:text;mso-width-percent:0;mso-height-percent:0;mso-width-relative:margin;mso-height-relative:margin;v-text-anchor:middle" arcsize="10923f" o:gfxdata="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" fillcolor="black [3200]" strokecolor="black [1600]" strokeweight="1pt">
+              <v:roundrect w14:anchorId="02A56A00" id="Rectangle: Rounded Corners 63" o:spid="_x0000_s1042" style="position:absolute;margin-left:548.15pt;margin-top:150.7pt;width:60.3pt;height:28.5pt;z-index:251765760;visibility:visible;mso-wrap-style:square;mso-width-percent:0;mso-height-percent:0;mso-wrap-distance-left:9pt;mso-wrap-distance-top:0;mso-wrap-distance-right:9pt;mso-wrap-distance-bottom:0;mso-position-horizontal:absolute;mso-position-horizontal-relative:margin;mso-position-vertical:absolute;mso-position-vertical-relative:text;mso-width-percent:0;mso-height-percent:0;mso-width-relative:margin;mso-height-relative:margin;v-text-anchor:middle" arcsize="10923f" o:gfxdata="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" fillcolor="black [3200]" strokecolor="black [1600]" strokeweight="1pt">
                 <v:stroke joinstyle="miter"/>
                 <v:textbox>
                   <w:txbxContent>
@@ -6469,7 +6156,7 @@
           </mc:Choice>
           <mc:Fallback>
             <w:pict>
-              <v:roundrect w14:anchorId="18F383A3" id="Rectangle: Rounded Corners 59" o:spid="_x0000_s1043" style="position:absolute;margin-left:527.15pt;margin-top:117.7pt;width:30pt;height:24.75pt;z-index:251761664;visibility:visible;mso-wrap-style:square;mso-width-percent:0;mso-height-percent:0;mso-wrap-distance-left:9pt;mso-wrap-distance-top:0;mso-wrap-distance-right:9pt;mso-wrap-distance-bottom:0;mso-position-horizontal:absolute;mso-position-horizontal-relative:text;mso-position-vertical:absolute;mso-position-vertical-relative:text;mso-width-percent:0;mso-height-percent:0;mso-width-relative:margin;mso-height-relative:margin;v-text-anchor:middle" arcsize="10923f" o:gfxdata="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" fillcolor="black [3200]" strokecolor="black [1600]" strokeweight="1pt">
+              <v:roundrect w14:anchorId="18F383A3" id="Rectangle: Rounded Corners 59" o:spid="_x0000_s1043" style="position:absolute;margin-left:527.15pt;margin-top:117.7pt;width:30pt;height:24.75pt;z-index:251761664;visibility:visible;mso-wrap-style:square;mso-width-percent:0;mso-height-percent:0;mso-wrap-distance-left:9pt;mso-wrap-distance-top:0;mso-wrap-distance-right:9pt;mso-wrap-distance-bottom:0;mso-position-horizontal:absolute;mso-position-horizontal-relative:text;mso-position-vertical:absolute;mso-position-vertical-relative:text;mso-width-percent:0;mso-height-percent:0;mso-width-relative:margin;mso-height-relative:margin;v-text-anchor:middle" arcsize="10923f" o:gfxdata="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" fillcolor="black [3200]" strokecolor="black [1600]" strokeweight="1pt">
                 <v:stroke joinstyle="miter"/>
                 <v:textbox>
                   <w:txbxContent>
@@ -6581,7 +6268,7 @@
           </mc:Choice>
           <mc:Fallback>
             <w:pict>
-              <v:roundrect w14:anchorId="063D08FE" id="Rectangle: Rounded Corners 56" o:spid="_x0000_s1044" style="position:absolute;margin-left:489pt;margin-top:115.55pt;width:30pt;height:24.75pt;z-index:251755520;visibility:visible;mso-wrap-style:square;mso-width-percent:0;mso-height-percent:0;mso-wrap-distance-left:9pt;mso-wrap-distance-top:0;mso-wrap-distance-right:9pt;mso-wrap-distance-bottom:0;mso-position-horizontal:absolute;mso-position-horizontal-relative:text;mso-position-vertical:absolute;mso-position-vertical-relative:text;mso-width-percent:0;mso-height-percent:0;mso-width-relative:margin;mso-height-relative:margin;v-text-anchor:middle" arcsize="10923f" o:gfxdata="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" fillcolor="black [3200]" strokecolor="black [1600]" strokeweight="1pt">
+              <v:roundrect w14:anchorId="063D08FE" id="Rectangle: Rounded Corners 56" o:spid="_x0000_s1044" style="position:absolute;margin-left:489pt;margin-top:115.55pt;width:30pt;height:24.75pt;z-index:251755520;visibility:visible;mso-wrap-style:square;mso-width-percent:0;mso-height-percent:0;mso-wrap-distance-left:9pt;mso-wrap-distance-top:0;mso-wrap-distance-right:9pt;mso-wrap-distance-bottom:0;mso-position-horizontal:absolute;mso-position-horizontal-relative:text;mso-position-vertical:absolute;mso-position-vertical-relative:text;mso-width-percent:0;mso-height-percent:0;mso-width-relative:margin;mso-height-relative:margin;v-text-anchor:middle" arcsize="10923f" o:gfxdata="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" fillcolor="black [3200]" strokecolor="black [1600]" strokeweight="1pt">
                 <v:stroke joinstyle="miter"/>
                 <v:textbox>
                   <w:txbxContent>
@@ -6693,7 +6380,7 @@
           </mc:Choice>
           <mc:Fallback>
             <w:pict>
-              <v:roundrect w14:anchorId="65F91150" id="Rectangle: Rounded Corners 54" o:spid="_x0000_s1045" style="position:absolute;margin-left:428.15pt;margin-top:143.4pt;width:71.55pt;height:39.75pt;z-index:251751424;visibility:visible;mso-wrap-style:square;mso-width-percent:0;mso-height-percent:0;mso-wrap-distance-left:9pt;mso-wrap-distance-top:0;mso-wrap-distance-right:9pt;mso-wrap-distance-bottom:0;mso-position-horizontal:absolute;mso-position-horizontal-relative:margin;mso-position-vertical:absolute;mso-position-vertical-relative:text;mso-width-percent:0;mso-height-percent:0;mso-width-relative:margin;mso-height-relative:margin;v-text-anchor:middle" arcsize="10923f" o:gfxdata="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" fillcolor="black [3200]" strokecolor="black [1600]" strokeweight="1pt">
+              <v:roundrect w14:anchorId="65F91150" id="Rectangle: Rounded Corners 54" o:spid="_x0000_s1045" style="position:absolute;margin-left:428.15pt;margin-top:143.4pt;width:71.55pt;height:39.75pt;z-index:251751424;visibility:visible;mso-wrap-style:square;mso-width-percent:0;mso-height-percent:0;mso-wrap-distance-left:9pt;mso-wrap-distance-top:0;mso-wrap-distance-right:9pt;mso-wrap-distance-bottom:0;mso-position-horizontal:absolute;mso-position-horizontal-relative:margin;mso-position-vertical:absolute;mso-position-vertical-relative:text;mso-width-percent:0;mso-height-percent:0;mso-width-relative:margin;mso-height-relative:margin;v-text-anchor:middle" arcsize="10923f" o:gfxdata="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" fillcolor="black [3200]" strokecolor="black [1600]" strokeweight="1pt">
                 <v:stroke joinstyle="miter"/>
                 <v:textbox>
                   <w:txbxContent>
@@ -6806,7 +6493,7 @@
           </mc:Choice>
           <mc:Fallback>
             <w:pict>
-              <v:roundrect w14:anchorId="53B4CB7C" id="Rectangle: Rounded Corners 55" o:spid="_x0000_s1046" style="position:absolute;margin-left:410.55pt;margin-top:113.85pt;width:31.3pt;height:24.75pt;z-index:251753472;visibility:visible;mso-wrap-style:square;mso-width-percent:0;mso-height-percent:0;mso-wrap-distance-left:9pt;mso-wrap-distance-top:0;mso-wrap-distance-right:9pt;mso-wrap-distance-bottom:0;mso-position-horizontal:absolute;mso-position-horizontal-relative:text;mso-position-vertical:absolute;mso-position-vertical-relative:text;mso-width-percent:0;mso-height-percent:0;mso-width-relative:margin;mso-height-relative:margin;v-text-anchor:middle" arcsize="10923f" o:gfxdata="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" fillcolor="black [3200]" strokecolor="black [1600]" strokeweight="1pt">
+              <v:roundrect w14:anchorId="53B4CB7C" id="Rectangle: Rounded Corners 55" o:spid="_x0000_s1046" style="position:absolute;margin-left:410.55pt;margin-top:113.85pt;width:31.3pt;height:24.75pt;z-index:251753472;visibility:visible;mso-wrap-style:square;mso-width-percent:0;mso-height-percent:0;mso-wrap-distance-left:9pt;mso-wrap-distance-top:0;mso-wrap-distance-right:9pt;mso-wrap-distance-bottom:0;mso-position-horizontal:absolute;mso-position-horizontal-relative:text;mso-position-vertical:absolute;mso-position-vertical-relative:text;mso-width-percent:0;mso-height-percent:0;mso-width-relative:margin;mso-height-relative:margin;v-text-anchor:middle" arcsize="10923f" o:gfxdata="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" fillcolor="black [3200]" strokecolor="black [1600]" strokeweight="1pt">
                 <v:stroke joinstyle="miter"/>
                 <v:textbox>
                   <w:txbxContent>
@@ -6918,7 +6605,7 @@
           </mc:Choice>
           <mc:Fallback>
             <w:pict>
-              <v:roundrect w14:anchorId="4B55A340" id="Rectangle: Rounded Corners 53" o:spid="_x0000_s1047" style="position:absolute;margin-left:369.85pt;margin-top:123.7pt;width:30pt;height:24.75pt;z-index:251749376;visibility:visible;mso-wrap-style:square;mso-width-percent:0;mso-height-percent:0;mso-wrap-distance-left:9pt;mso-wrap-distance-top:0;mso-wrap-distance-right:9pt;mso-wrap-distance-bottom:0;mso-position-horizontal:absolute;mso-position-horizontal-relative:text;mso-position-vertical:absolute;mso-position-vertical-relative:text;mso-width-percent:0;mso-height-percent:0;mso-width-relative:margin;mso-height-relative:margin;v-text-anchor:middle" arcsize="10923f" o:gfxdata="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" fillcolor="black [3200]" strokecolor="black [1600]" strokeweight="1pt">
+              <v:roundrect w14:anchorId="4B55A340" id="Rectangle: Rounded Corners 53" o:spid="_x0000_s1047" style="position:absolute;margin-left:369.85pt;margin-top:123.7pt;width:30pt;height:24.75pt;z-index:251749376;visibility:visible;mso-wrap-style:square;mso-width-percent:0;mso-height-percent:0;mso-wrap-distance-left:9pt;mso-wrap-distance-top:0;mso-wrap-distance-right:9pt;mso-wrap-distance-bottom:0;mso-position-horizontal:absolute;mso-position-horizontal-relative:text;mso-position-vertical:absolute;mso-position-vertical-relative:text;mso-width-percent:0;mso-height-percent:0;mso-width-relative:margin;mso-height-relative:margin;v-text-anchor:middle" arcsize="10923f" o:gfxdata="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" fillcolor="black [3200]" strokecolor="black [1600]" strokeweight="1pt">
                 <v:stroke joinstyle="miter"/>
                 <v:textbox>
                   <w:txbxContent>
@@ -7030,7 +6717,7 @@
           </mc:Choice>
           <mc:Fallback>
             <w:pict>
-              <v:roundrect w14:anchorId="240FB8C3" id="Rectangle: Rounded Corners 51" o:spid="_x0000_s1048" style="position:absolute;margin-left:270.85pt;margin-top:116.4pt;width:32.55pt;height:24.75pt;z-index:251745280;visibility:visible;mso-wrap-style:square;mso-width-percent:0;mso-height-percent:0;mso-wrap-distance-left:9pt;mso-wrap-distance-top:0;mso-wrap-distance-right:9pt;mso-wrap-distance-bottom:0;mso-position-horizontal:absolute;mso-position-horizontal-relative:text;mso-position-vertical:absolute;mso-position-vertical-relative:text;mso-width-percent:0;mso-height-percent:0;mso-width-relative:margin;mso-height-relative:margin;v-text-anchor:middle" arcsize="10923f" o:gfxdata="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" fillcolor="black [3200]" strokecolor="black [1600]" strokeweight="1pt">
+              <v:roundrect w14:anchorId="240FB8C3" id="Rectangle: Rounded Corners 51" o:spid="_x0000_s1048" style="position:absolute;margin-left:270.85pt;margin-top:116.4pt;width:32.55pt;height:24.75pt;z-index:251745280;visibility:visible;mso-wrap-style:square;mso-width-percent:0;mso-height-percent:0;mso-wrap-distance-left:9pt;mso-wrap-distance-top:0;mso-wrap-distance-right:9pt;mso-wrap-distance-bottom:0;mso-position-horizontal:absolute;mso-position-horizontal-relative:text;mso-position-vertical:absolute;mso-position-vertical-relative:text;mso-width-percent:0;mso-height-percent:0;mso-width-relative:margin;mso-height-relative:margin;v-text-anchor:middle" arcsize="10923f" o:gfxdata="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" fillcolor="black [3200]" strokecolor="black [1600]" strokeweight="1pt">
                 <v:stroke joinstyle="miter"/>
                 <v:textbox>
                   <w:txbxContent>
@@ -7142,7 +6829,7 @@
           </mc:Choice>
           <mc:Fallback>
             <w:pict>
-              <v:roundrect w14:anchorId="5A24AAAE" id="Rectangle: Rounded Corners 50" o:spid="_x0000_s1049" style="position:absolute;margin-left:233.55pt;margin-top:113.4pt;width:30.45pt;height:24.75pt;z-index:251743232;visibility:visible;mso-wrap-style:square;mso-width-percent:0;mso-height-percent:0;mso-wrap-distance-left:9pt;mso-wrap-distance-top:0;mso-wrap-distance-right:9pt;mso-wrap-distance-bottom:0;mso-position-horizontal:absolute;mso-position-horizontal-relative:text;mso-position-vertical:absolute;mso-position-vertical-relative:text;mso-width-percent:0;mso-height-percent:0;mso-width-relative:margin;mso-height-relative:margin;v-text-anchor:middle" arcsize="10923f" o:gfxdata="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" fillcolor="black [3200]" strokecolor="black [1600]" strokeweight="1pt">
+              <v:roundrect w14:anchorId="5A24AAAE" id="Rectangle: Rounded Corners 50" o:spid="_x0000_s1049" style="position:absolute;margin-left:233.55pt;margin-top:113.4pt;width:30.45pt;height:24.75pt;z-index:251743232;visibility:visible;mso-wrap-style:square;mso-width-percent:0;mso-height-percent:0;mso-wrap-distance-left:9pt;mso-wrap-distance-top:0;mso-wrap-distance-right:9pt;mso-wrap-distance-bottom:0;mso-position-horizontal:absolute;mso-position-horizontal-relative:text;mso-position-vertical:absolute;mso-position-vertical-relative:text;mso-width-percent:0;mso-height-percent:0;mso-width-relative:margin;mso-height-relative:margin;v-text-anchor:middle" arcsize="10923f" o:gfxdata="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" fillcolor="black [3200]" strokecolor="black [1600]" strokeweight="1pt">
                 <v:stroke joinstyle="miter"/>
                 <v:textbox>
                   <w:txbxContent>
@@ -7254,7 +6941,7 @@
           </mc:Choice>
           <mc:Fallback>
             <w:pict>
-              <v:roundrect w14:anchorId="33D6733A" id="Rectangle: Rounded Corners 49" o:spid="_x0000_s1050" style="position:absolute;margin-left:147pt;margin-top:115.55pt;width:30pt;height:24.75pt;z-index:251741184;visibility:visible;mso-wrap-style:square;mso-width-percent:0;mso-height-percent:0;mso-wrap-distance-left:9pt;mso-wrap-distance-top:0;mso-wrap-distance-right:9pt;mso-wrap-distance-bottom:0;mso-position-horizontal:absolute;mso-position-horizontal-relative:text;mso-position-vertical:absolute;mso-position-vertical-relative:text;mso-width-percent:0;mso-height-percent:0;mso-width-relative:margin;mso-height-relative:margin;v-text-anchor:middle" arcsize="10923f" o:gfxdata="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" fillcolor="black [3200]" strokecolor="black [1600]" strokeweight="1pt">
+              <v:roundrect w14:anchorId="33D6733A" id="Rectangle: Rounded Corners 49" o:spid="_x0000_s1050" style="position:absolute;margin-left:147pt;margin-top:115.55pt;width:30pt;height:24.75pt;z-index:251741184;visibility:visible;mso-wrap-style:square;mso-width-percent:0;mso-height-percent:0;mso-wrap-distance-left:9pt;mso-wrap-distance-top:0;mso-wrap-distance-right:9pt;mso-wrap-distance-bottom:0;mso-position-horizontal:absolute;mso-position-horizontal-relative:text;mso-position-vertical:absolute;mso-position-vertical-relative:text;mso-width-percent:0;mso-height-percent:0;mso-width-relative:margin;mso-height-relative:margin;v-text-anchor:middle" arcsize="10923f" o:gfxdata="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" fillcolor="black [3200]" strokecolor="black [1600]" strokeweight="1pt">
                 <v:stroke joinstyle="miter"/>
                 <v:textbox>
                   <w:txbxContent>
@@ -7366,7 +7053,7 @@
           </mc:Choice>
           <mc:Fallback>
             <w:pict>
-              <v:roundrect w14:anchorId="6418CC28" id="Rectangle: Rounded Corners 46" o:spid="_x0000_s1051" style="position:absolute;margin-left:14.15pt;margin-top:152.85pt;width:82.3pt;height:24.75pt;z-index:251735040;visibility:visible;mso-wrap-style:square;mso-width-percent:0;mso-height-percent:0;mso-wrap-distance-left:9pt;mso-wrap-distance-top:0;mso-wrap-distance-right:9pt;mso-wrap-distance-bottom:0;mso-position-horizontal:absolute;mso-position-horizontal-relative:margin;mso-position-vertical:absolute;mso-position-vertical-relative:text;mso-width-percent:0;mso-height-percent:0;mso-width-relative:margin;mso-height-relative:margin;v-text-anchor:middle" arcsize="10923f" o:gfxdata="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" fillcolor="black [3200]" strokecolor="black [1600]" strokeweight="1pt">
+              <v:roundrect w14:anchorId="6418CC28" id="Rectangle: Rounded Corners 46" o:spid="_x0000_s1051" style="position:absolute;margin-left:14.15pt;margin-top:152.85pt;width:82.3pt;height:24.75pt;z-index:251735040;visibility:visible;mso-wrap-style:square;mso-width-percent:0;mso-height-percent:0;mso-wrap-distance-left:9pt;mso-wrap-distance-top:0;mso-wrap-distance-right:9pt;mso-wrap-distance-bottom:0;mso-position-horizontal:absolute;mso-position-horizontal-relative:margin;mso-position-vertical:absolute;mso-position-vertical-relative:text;mso-width-percent:0;mso-height-percent:0;mso-width-relative:margin;mso-height-relative:margin;v-text-anchor:middle" arcsize="10923f" o:gfxdata="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" fillcolor="black [3200]" strokecolor="black [1600]" strokeweight="1pt">
                 <v:stroke joinstyle="miter"/>
                 <v:textbox>
                   <w:txbxContent>
@@ -7479,7 +7166,7 @@
           </mc:Choice>
           <mc:Fallback>
             <w:pict>
-              <v:roundrect w14:anchorId="165DC427" id="Rectangle: Rounded Corners 48" o:spid="_x0000_s1052" style="position:absolute;margin-left:69.45pt;margin-top:120.7pt;width:32.55pt;height:24.75pt;z-index:251739136;visibility:visible;mso-wrap-style:square;mso-width-percent:0;mso-height-percent:0;mso-wrap-distance-left:9pt;mso-wrap-distance-top:0;mso-wrap-distance-right:9pt;mso-wrap-distance-bottom:0;mso-position-horizontal:absolute;mso-position-horizontal-relative:text;mso-position-vertical:absolute;mso-position-vertical-relative:text;mso-width-percent:0;mso-height-percent:0;mso-width-relative:margin;mso-height-relative:margin;v-text-anchor:middle" arcsize="10923f" o:gfxdata="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" fillcolor="black [3200]" strokecolor="black [1600]" strokeweight="1pt">
+              <v:roundrect w14:anchorId="165DC427" id="Rectangle: Rounded Corners 48" o:spid="_x0000_s1052" style="position:absolute;margin-left:69.45pt;margin-top:120.7pt;width:32.55pt;height:24.75pt;z-index:251739136;visibility:visible;mso-wrap-style:square;mso-width-percent:0;mso-height-percent:0;mso-wrap-distance-left:9pt;mso-wrap-distance-top:0;mso-wrap-distance-right:9pt;mso-wrap-distance-bottom:0;mso-position-horizontal:absolute;mso-position-horizontal-relative:text;mso-position-vertical:absolute;mso-position-vertical-relative:text;mso-width-percent:0;mso-height-percent:0;mso-width-relative:margin;mso-height-relative:margin;v-text-anchor:middle" arcsize="10923f" o:gfxdata="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" fillcolor="black [3200]" strokecolor="black [1600]" strokeweight="1pt">
                 <v:stroke joinstyle="miter"/>
                 <v:textbox>
                   <w:txbxContent>
@@ -7588,7 +7275,7 @@
           </mc:Choice>
           <mc:Fallback>
             <w:pict>
-              <v:roundrect w14:anchorId="00A581FC" id="Rectangle: Rounded Corners 47" o:spid="_x0000_s1053" style="position:absolute;margin-left:3.85pt;margin-top:119.85pt;width:29.9pt;height:24.75pt;z-index:251737088;visibility:visible;mso-wrap-style:square;mso-width-percent:0;mso-height-percent:0;mso-wrap-distance-left:9pt;mso-wrap-distance-top:0;mso-wrap-distance-right:9pt;mso-wrap-distance-bottom:0;mso-position-horizontal:absolute;mso-position-horizontal-relative:margin;mso-position-vertical:absolute;mso-position-vertical-relative:text;mso-width-percent:0;mso-height-percent:0;mso-width-relative:margin;mso-height-relative:margin;v-text-anchor:middle" arcsize="10923f" o:gfxdata="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" fillcolor="black [3200]" strokecolor="black [1600]" strokeweight="1pt">
+              <v:roundrect w14:anchorId="00A581FC" id="Rectangle: Rounded Corners 47" o:spid="_x0000_s1053" style="position:absolute;margin-left:3.85pt;margin-top:119.85pt;width:29.9pt;height:24.75pt;z-index:251737088;visibility:visible;mso-wrap-style:square;mso-width-percent:0;mso-height-percent:0;mso-wrap-distance-left:9pt;mso-wrap-distance-top:0;mso-wrap-distance-right:9pt;mso-wrap-distance-bottom:0;mso-position-horizontal:absolute;mso-position-horizontal-relative:margin;mso-position-vertical:absolute;mso-position-vertical-relative:text;mso-width-percent:0;mso-height-percent:0;mso-width-relative:margin;mso-height-relative:margin;v-text-anchor:middle" arcsize="10923f" o:gfxdata="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" fillcolor="black [3200]" strokecolor="black [1600]" strokeweight="1pt">
                 <v:stroke joinstyle="miter"/>
                 <v:textbox>
                   <w:txbxContent>
@@ -7612,6 +7299,9 @@
         </mc:AlternateContent>
       </w:r>
       <w:r>
+        <w:rPr>
+          <w:noProof/>
+        </w:rPr>
         <mc:AlternateContent>
           <mc:Choice Requires="wps">
             <w:drawing>
@@ -7695,7 +7385,7 @@
           </mc:Choice>
           <mc:Fallback>
             <w:pict>
-              <v:roundrect w14:anchorId="28B13FC5" id="Rectangle: Rounded Corners 40" o:spid="_x0000_s1054" style="position:absolute;margin-left:747.45pt;margin-top:83.85pt;width:32.45pt;height:24.75pt;z-index:251723776;visibility:visible;mso-wrap-style:square;mso-width-percent:0;mso-height-percent:0;mso-wrap-distance-left:9pt;mso-wrap-distance-top:0;mso-wrap-distance-right:9pt;mso-wrap-distance-bottom:0;mso-position-horizontal:absolute;mso-position-horizontal-relative:text;mso-position-vertical:absolute;mso-position-vertical-relative:text;mso-width-percent:0;mso-height-percent:0;mso-width-relative:margin;mso-height-relative:margin;v-text-anchor:middle" arcsize="10923f" o:gfxdata="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" fillcolor="#4472c4 [3204]" strokecolor="#1f3763 [1604]" strokeweight="1pt">
+              <v:roundrect w14:anchorId="28B13FC5" id="Rectangle: Rounded Corners 40" o:spid="_x0000_s1054" style="position:absolute;margin-left:747.45pt;margin-top:83.85pt;width:32.45pt;height:24.75pt;z-index:251723776;visibility:visible;mso-wrap-style:square;mso-width-percent:0;mso-height-percent:0;mso-wrap-distance-left:9pt;mso-wrap-distance-top:0;mso-wrap-distance-right:9pt;mso-wrap-distance-bottom:0;mso-position-horizontal:absolute;mso-position-horizontal-relative:text;mso-position-vertical:absolute;mso-position-vertical-relative:text;mso-width-percent:0;mso-height-percent:0;mso-width-relative:margin;mso-height-relative:margin;v-text-anchor:middle" arcsize="10923f" o:gfxdata="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" fillcolor="#4472c4 [3204]" strokecolor="#1f3763 [1604]" strokeweight="1pt">
                 <v:stroke joinstyle="miter"/>
                 <v:textbox>
                   <w:txbxContent>
@@ -7721,6 +7411,9 @@
         </mc:AlternateContent>
       </w:r>
       <w:r>
+        <w:rPr>
+          <w:noProof/>
+        </w:rPr>
         <mc:AlternateContent>
           <mc:Choice Requires="wps">
             <w:drawing>
@@ -7778,13 +7471,8 @@
                               </w:rPr>
                               <w:t>42</w:t>
                             </w:r>
-                            <w:proofErr w:type="gramStart"/>
                             <w:r>
-                              <w:t>X[</w:t>
-                            </w:r>
-                            <w:proofErr w:type="gramEnd"/>
-                            <w:r>
-                              <w:t>100]</w:t>
+                              <w:t>X[100]</w:t>
                             </w:r>
                           </w:p>
                         </w:txbxContent>
@@ -7809,7 +7497,7 @@
           </mc:Choice>
           <mc:Fallback>
             <w:pict>
-              <v:roundrect w14:anchorId="113D38FE" id="Rectangle: Rounded Corners 41" o:spid="_x0000_s1055" style="position:absolute;margin-left:702.85pt;margin-top:83.4pt;width:54.85pt;height:24.75pt;z-index:251724800;visibility:visible;mso-wrap-style:square;mso-width-percent:0;mso-height-percent:0;mso-wrap-distance-left:9pt;mso-wrap-distance-top:0;mso-wrap-distance-right:9pt;mso-wrap-distance-bottom:0;mso-position-horizontal:absolute;mso-position-horizontal-relative:text;mso-position-vertical:absolute;mso-position-vertical-relative:text;mso-width-percent:0;mso-height-percent:0;mso-width-relative:margin;mso-height-relative:margin;v-text-anchor:middle" arcsize="10923f" o:gfxdata="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" fillcolor="#4472c4 [3204]" strokecolor="#1f3763 [1604]" strokeweight="1pt">
+              <v:roundrect w14:anchorId="113D38FE" id="Rectangle: Rounded Corners 41" o:spid="_x0000_s1055" style="position:absolute;margin-left:702.85pt;margin-top:83.4pt;width:54.85pt;height:24.75pt;z-index:251724800;visibility:visible;mso-wrap-style:square;mso-width-percent:0;mso-height-percent:0;mso-wrap-distance-left:9pt;mso-wrap-distance-top:0;mso-wrap-distance-right:9pt;mso-wrap-distance-bottom:0;mso-position-horizontal:absolute;mso-position-horizontal-relative:text;mso-position-vertical:absolute;mso-position-vertical-relative:text;mso-width-percent:0;mso-height-percent:0;mso-width-relative:margin;mso-height-relative:margin;v-text-anchor:middle" arcsize="10923f" o:gfxdata="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" fillcolor="#4472c4 [3204]" strokecolor="#1f3763 [1604]" strokeweight="1pt">
                 <v:stroke joinstyle="miter"/>
                 <v:textbox>
                   <w:txbxContent>
@@ -7823,13 +7511,8 @@
                         </w:rPr>
                         <w:t>42</w:t>
                       </w:r>
-                      <w:proofErr w:type="gramStart"/>
                       <w:r>
-                        <w:t>X[</w:t>
-                      </w:r>
-                      <w:proofErr w:type="gramEnd"/>
-                      <w:r>
-                        <w:t>100]</w:t>
+                        <w:t>X[100]</w:t>
                       </w:r>
                     </w:p>
                   </w:txbxContent>
@@ -7840,6 +7523,9 @@
         </mc:AlternateContent>
       </w:r>
       <w:r>
+        <w:rPr>
+          <w:noProof/>
+        </w:rPr>
         <mc:AlternateContent>
           <mc:Choice Requires="wps">
             <w:drawing>
@@ -7923,7 +7609,7 @@
           </mc:Choice>
           <mc:Fallback>
             <w:pict>
-              <v:roundrect w14:anchorId="3AFDBEC5" id="Rectangle: Rounded Corners 39" o:spid="_x0000_s1056" style="position:absolute;margin-left:672pt;margin-top:80.85pt;width:33pt;height:24.75pt;z-index:251722752;visibility:visible;mso-wrap-style:square;mso-width-percent:0;mso-height-percent:0;mso-wrap-distance-left:9pt;mso-wrap-distance-top:0;mso-wrap-distance-right:9pt;mso-wrap-distance-bottom:0;mso-position-horizontal:absolute;mso-position-horizontal-relative:text;mso-position-vertical:absolute;mso-position-vertical-relative:text;mso-width-percent:0;mso-height-percent:0;mso-width-relative:margin;mso-height-relative:margin;v-text-anchor:middle" arcsize="10923f" o:gfxdata="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" fillcolor="#4472c4 [3204]" strokecolor="#1f3763 [1604]" strokeweight="1pt">
+              <v:roundrect w14:anchorId="3AFDBEC5" id="Rectangle: Rounded Corners 39" o:spid="_x0000_s1056" style="position:absolute;margin-left:672pt;margin-top:80.85pt;width:33pt;height:24.75pt;z-index:251722752;visibility:visible;mso-wrap-style:square;mso-width-percent:0;mso-height-percent:0;mso-wrap-distance-left:9pt;mso-wrap-distance-top:0;mso-wrap-distance-right:9pt;mso-wrap-distance-bottom:0;mso-position-horizontal:absolute;mso-position-horizontal-relative:text;mso-position-vertical:absolute;mso-position-vertical-relative:text;mso-width-percent:0;mso-height-percent:0;mso-width-relative:margin;mso-height-relative:margin;v-text-anchor:middle" arcsize="10923f" o:gfxdata="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" fillcolor="#4472c4 [3204]" strokecolor="#1f3763 [1604]" strokeweight="1pt">
                 <v:stroke joinstyle="miter"/>
                 <v:textbox>
                   <w:txbxContent>
@@ -7949,6 +7635,9 @@
         </mc:AlternateContent>
       </w:r>
       <w:r>
+        <w:rPr>
+          <w:noProof/>
+        </w:rPr>
         <mc:AlternateContent>
           <mc:Choice Requires="wps">
             <w:drawing>
@@ -8032,7 +7721,7 @@
           </mc:Choice>
           <mc:Fallback>
             <w:pict>
-              <v:roundrect w14:anchorId="640FE0A7" id="Rectangle: Rounded Corners 37" o:spid="_x0000_s1057" style="position:absolute;margin-left:612.85pt;margin-top:80.85pt;width:32.55pt;height:24.75pt;z-index:251720704;visibility:visible;mso-wrap-style:square;mso-width-percent:0;mso-height-percent:0;mso-wrap-distance-left:9pt;mso-wrap-distance-top:0;mso-wrap-distance-right:9pt;mso-wrap-distance-bottom:0;mso-position-horizontal:absolute;mso-position-horizontal-relative:text;mso-position-vertical:absolute;mso-position-vertical-relative:text;mso-width-percent:0;mso-height-percent:0;mso-width-relative:margin;mso-height-relative:margin;v-text-anchor:middle" arcsize="10923f" o:gfxdata="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" fillcolor="#4472c4 [3204]" strokecolor="#1f3763 [1604]" strokeweight="1pt">
+              <v:roundrect w14:anchorId="640FE0A7" id="Rectangle: Rounded Corners 37" o:spid="_x0000_s1057" style="position:absolute;margin-left:612.85pt;margin-top:80.85pt;width:32.55pt;height:24.75pt;z-index:251720704;visibility:visible;mso-wrap-style:square;mso-width-percent:0;mso-height-percent:0;mso-wrap-distance-left:9pt;mso-wrap-distance-top:0;mso-wrap-distance-right:9pt;mso-wrap-distance-bottom:0;mso-position-horizontal:absolute;mso-position-horizontal-relative:text;mso-position-vertical:absolute;mso-position-vertical-relative:text;mso-width-percent:0;mso-height-percent:0;mso-width-relative:margin;mso-height-relative:margin;v-text-anchor:middle" arcsize="10923f" o:gfxdata="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" fillcolor="#4472c4 [3204]" strokecolor="#1f3763 [1604]" strokeweight="1pt">
                 <v:stroke joinstyle="miter"/>
                 <v:textbox>
                   <w:txbxContent>
@@ -8058,6 +7747,9 @@
         </mc:AlternateContent>
       </w:r>
       <w:r>
+        <w:rPr>
+          <w:noProof/>
+        </w:rPr>
         <mc:AlternateContent>
           <mc:Choice Requires="wps">
             <w:drawing>
@@ -8141,7 +7833,7 @@
           </mc:Choice>
           <mc:Fallback>
             <w:pict>
-              <v:roundrect w14:anchorId="32A60385" id="Rectangle: Rounded Corners 36" o:spid="_x0000_s1058" style="position:absolute;margin-left:551.15pt;margin-top:80.85pt;width:62.55pt;height:24.75pt;z-index:251719680;visibility:visible;mso-wrap-style:square;mso-width-percent:0;mso-height-percent:0;mso-wrap-distance-left:9pt;mso-wrap-distance-top:0;mso-wrap-distance-right:9pt;mso-wrap-distance-bottom:0;mso-position-horizontal:absolute;mso-position-horizontal-relative:text;mso-position-vertical:absolute;mso-position-vertical-relative:text;mso-width-percent:0;mso-height-percent:0;mso-width-relative:margin;mso-height-relative:margin;v-text-anchor:middle" arcsize="10923f" o:gfxdata="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" fillcolor="#4472c4 [3204]" strokecolor="#1f3763 [1604]" strokeweight="1pt">
+              <v:roundrect w14:anchorId="32A60385" id="Rectangle: Rounded Corners 36" o:spid="_x0000_s1058" style="position:absolute;margin-left:551.15pt;margin-top:80.85pt;width:62.55pt;height:24.75pt;z-index:251719680;visibility:visible;mso-wrap-style:square;mso-width-percent:0;mso-height-percent:0;mso-wrap-distance-left:9pt;mso-wrap-distance-top:0;mso-wrap-distance-right:9pt;mso-wrap-distance-bottom:0;mso-position-horizontal:absolute;mso-position-horizontal-relative:text;mso-position-vertical:absolute;mso-position-vertical-relative:text;mso-width-percent:0;mso-height-percent:0;mso-width-relative:margin;mso-height-relative:margin;v-text-anchor:middle" arcsize="10923f" o:gfxdata="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" fillcolor="#4472c4 [3204]" strokecolor="#1f3763 [1604]" strokeweight="1pt">
                 <v:stroke joinstyle="miter"/>
                 <v:textbox>
                   <w:txbxContent>
@@ -8167,6 +7859,9 @@
         </mc:AlternateContent>
       </w:r>
       <w:r>
+        <w:rPr>
+          <w:noProof/>
+        </w:rPr>
         <mc:AlternateContent>
           <mc:Choice Requires="wps">
             <w:drawing>
@@ -8250,7 +7945,7 @@
           </mc:Choice>
           <mc:Fallback>
             <w:pict>
-              <v:roundrect w14:anchorId="23F85E8B" id="Rectangle: Rounded Corners 35" o:spid="_x0000_s1059" style="position:absolute;margin-left:517.7pt;margin-top:79.55pt;width:32.95pt;height:24.75pt;z-index:251718656;visibility:visible;mso-wrap-style:square;mso-width-percent:0;mso-height-percent:0;mso-wrap-distance-left:9pt;mso-wrap-distance-top:0;mso-wrap-distance-right:9pt;mso-wrap-distance-bottom:0;mso-position-horizontal:absolute;mso-position-horizontal-relative:margin;mso-position-vertical:absolute;mso-position-vertical-relative:text;mso-width-percent:0;mso-height-percent:0;mso-width-relative:margin;mso-height-relative:margin;v-text-anchor:middle" arcsize="10923f" o:gfxdata="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" fillcolor="#4472c4 [3204]" strokecolor="#1f3763 [1604]" strokeweight="1pt">
+              <v:roundrect w14:anchorId="23F85E8B" id="Rectangle: Rounded Corners 35" o:spid="_x0000_s1059" style="position:absolute;margin-left:517.7pt;margin-top:79.55pt;width:32.95pt;height:24.75pt;z-index:251718656;visibility:visible;mso-wrap-style:square;mso-width-percent:0;mso-height-percent:0;mso-wrap-distance-left:9pt;mso-wrap-distance-top:0;mso-wrap-distance-right:9pt;mso-wrap-distance-bottom:0;mso-position-horizontal:absolute;mso-position-horizontal-relative:margin;mso-position-vertical:absolute;mso-position-vertical-relative:text;mso-width-percent:0;mso-height-percent:0;mso-width-relative:margin;mso-height-relative:margin;v-text-anchor:middle" arcsize="10923f" o:gfxdata="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" fillcolor="#4472c4 [3204]" strokecolor="#1f3763 [1604]" strokeweight="1pt">
                 <v:stroke joinstyle="miter"/>
                 <v:textbox>
                   <w:txbxContent>
@@ -8277,6 +7972,9 @@
         </mc:AlternateContent>
       </w:r>
       <w:r>
+        <w:rPr>
+          <w:noProof/>
+        </w:rPr>
         <mc:AlternateContent>
           <mc:Choice Requires="wps">
             <w:drawing>
@@ -8360,7 +8058,7 @@
           </mc:Choice>
           <mc:Fallback>
             <w:pict>
-              <v:roundrect w14:anchorId="3E13B408" id="Rectangle: Rounded Corners 33" o:spid="_x0000_s1060" style="position:absolute;margin-left:486.2pt;margin-top:79.1pt;width:32.7pt;height:24.75pt;z-index:251715584;visibility:visible;mso-wrap-style:square;mso-width-percent:0;mso-height-percent:0;mso-wrap-distance-left:9pt;mso-wrap-distance-top:0;mso-wrap-distance-right:9pt;mso-wrap-distance-bottom:0;mso-position-horizontal:absolute;mso-position-horizontal-relative:text;mso-position-vertical:absolute;mso-position-vertical-relative:text;mso-width-percent:0;mso-height-percent:0;mso-width-relative:margin;mso-height-relative:margin;v-text-anchor:middle" arcsize="10923f" o:gfxdata="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" fillcolor="#4472c4 [3204]" strokecolor="#1f3763 [1604]" strokeweight="1pt">
+              <v:roundrect w14:anchorId="3E13B408" id="Rectangle: Rounded Corners 33" o:spid="_x0000_s1060" style="position:absolute;margin-left:486.2pt;margin-top:79.1pt;width:32.7pt;height:24.75pt;z-index:251715584;visibility:visible;mso-wrap-style:square;mso-width-percent:0;mso-height-percent:0;mso-wrap-distance-left:9pt;mso-wrap-distance-top:0;mso-wrap-distance-right:9pt;mso-wrap-distance-bottom:0;mso-position-horizontal:absolute;mso-position-horizontal-relative:text;mso-position-vertical:absolute;mso-position-vertical-relative:text;mso-width-percent:0;mso-height-percent:0;mso-width-relative:margin;mso-height-relative:margin;v-text-anchor:middle" arcsize="10923f" o:gfxdata="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" fillcolor="#4472c4 [3204]" strokecolor="#1f3763 [1604]" strokeweight="1pt">
                 <v:stroke joinstyle="miter"/>
                 <v:textbox>
                   <w:txbxContent>
@@ -8456,6 +8154,9 @@
         </mc:AlternateContent>
       </w:r>
       <w:r>
+        <w:rPr>
+          <w:noProof/>
+        </w:rPr>
         <mc:AlternateContent>
           <mc:Choice Requires="wps">
             <w:drawing>
@@ -8539,7 +8240,7 @@
           </mc:Choice>
           <mc:Fallback>
             <w:pict>
-              <v:roundrect w14:anchorId="6BD8D0C6" id="Rectangle: Rounded Corners 32" o:spid="_x0000_s1061" style="position:absolute;margin-left:408.85pt;margin-top:75.75pt;width:33pt;height:24.75pt;z-index:251714560;visibility:visible;mso-wrap-style:square;mso-width-percent:0;mso-height-percent:0;mso-wrap-distance-left:9pt;mso-wrap-distance-top:0;mso-wrap-distance-right:9pt;mso-wrap-distance-bottom:0;mso-position-horizontal:absolute;mso-position-horizontal-relative:text;mso-position-vertical:absolute;mso-position-vertical-relative:text;mso-width-percent:0;mso-height-percent:0;mso-width-relative:margin;mso-height-relative:margin;v-text-anchor:middle" arcsize="10923f" o:gfxdata="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" fillcolor="#4472c4 [3204]" strokecolor="#1f3763 [1604]" strokeweight="1pt">
+              <v:roundrect w14:anchorId="6BD8D0C6" id="Rectangle: Rounded Corners 32" o:spid="_x0000_s1061" style="position:absolute;margin-left:408.85pt;margin-top:75.75pt;width:33pt;height:24.75pt;z-index:251714560;visibility:visible;mso-wrap-style:square;mso-width-percent:0;mso-height-percent:0;mso-wrap-distance-left:9pt;mso-wrap-distance-top:0;mso-wrap-distance-right:9pt;mso-wrap-distance-bottom:0;mso-position-horizontal:absolute;mso-position-horizontal-relative:text;mso-position-vertical:absolute;mso-position-vertical-relative:text;mso-width-percent:0;mso-height-percent:0;mso-width-relative:margin;mso-height-relative:margin;v-text-anchor:middle" arcsize="10923f" o:gfxdata="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" fillcolor="#4472c4 [3204]" strokecolor="#1f3763 [1604]" strokeweight="1pt">
                 <v:stroke joinstyle="miter"/>
                 <v:textbox>
                   <w:txbxContent>
@@ -8635,6 +8336,9 @@
         </mc:AlternateContent>
       </w:r>
       <w:r>
+        <w:rPr>
+          <w:noProof/>
+        </w:rPr>
         <mc:AlternateContent>
           <mc:Choice Requires="wps">
             <w:drawing>
@@ -8718,7 +8422,7 @@
           </mc:Choice>
           <mc:Fallback>
             <w:pict>
-              <v:roundrect w14:anchorId="0ADF142E" id="Rectangle: Rounded Corners 29" o:spid="_x0000_s1062" style="position:absolute;margin-left:299.95pt;margin-top:83pt;width:60.2pt;height:24.75pt;z-index:251711488;visibility:visible;mso-wrap-style:square;mso-width-percent:0;mso-height-percent:0;mso-wrap-distance-left:9pt;mso-wrap-distance-top:0;mso-wrap-distance-right:9pt;mso-wrap-distance-bottom:0;mso-position-horizontal:absolute;mso-position-horizontal-relative:text;mso-position-vertical:absolute;mso-position-vertical-relative:text;mso-width-percent:0;mso-height-percent:0;mso-width-relative:margin;mso-height-relative:margin;v-text-anchor:middle" arcsize="10923f" o:gfxdata="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" fillcolor="#4472c4 [3204]" strokecolor="#1f3763 [1604]" strokeweight="1pt">
+              <v:roundrect w14:anchorId="0ADF142E" id="Rectangle: Rounded Corners 29" o:spid="_x0000_s1062" style="position:absolute;margin-left:299.95pt;margin-top:83pt;width:60.2pt;height:24.75pt;z-index:251711488;visibility:visible;mso-wrap-style:square;mso-width-percent:0;mso-height-percent:0;mso-wrap-distance-left:9pt;mso-wrap-distance-top:0;mso-wrap-distance-right:9pt;mso-wrap-distance-bottom:0;mso-position-horizontal:absolute;mso-position-horizontal-relative:text;mso-position-vertical:absolute;mso-position-vertical-relative:text;mso-width-percent:0;mso-height-percent:0;mso-width-relative:margin;mso-height-relative:margin;v-text-anchor:middle" arcsize="10923f" o:gfxdata="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" fillcolor="#4472c4 [3204]" strokecolor="#1f3763 [1604]" strokeweight="1pt">
                 <v:stroke joinstyle="miter"/>
                 <v:textbox>
                   <w:txbxContent>
@@ -8814,6 +8518,9 @@
         </mc:AlternateContent>
       </w:r>
       <w:r>
+        <w:rPr>
+          <w:noProof/>
+        </w:rPr>
         <mc:AlternateContent>
           <mc:Choice Requires="wps">
             <w:drawing>
@@ -8897,7 +8604,7 @@
           </mc:Choice>
           <mc:Fallback>
             <w:pict>
-              <v:roundrect w14:anchorId="00C3EE14" id="Rectangle: Rounded Corners 30" o:spid="_x0000_s1063" style="position:absolute;margin-left:360.8pt;margin-top:89.2pt;width:33pt;height:24.75pt;z-index:251712512;visibility:visible;mso-wrap-style:square;mso-width-percent:0;mso-height-percent:0;mso-wrap-distance-left:9pt;mso-wrap-distance-top:0;mso-wrap-distance-right:9pt;mso-wrap-distance-bottom:0;mso-position-horizontal:absolute;mso-position-horizontal-relative:text;mso-position-vertical:absolute;mso-position-vertical-relative:text;mso-width-percent:0;mso-height-percent:0;mso-width-relative:margin;mso-height-relative:margin;v-text-anchor:middle" arcsize="10923f" o:gfxdata="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" fillcolor="#4472c4 [3204]" strokecolor="#1f3763 [1604]" strokeweight="1pt">
+              <v:roundrect w14:anchorId="00C3EE14" id="Rectangle: Rounded Corners 30" o:spid="_x0000_s1063" style="position:absolute;margin-left:360.8pt;margin-top:89.2pt;width:33pt;height:24.75pt;z-index:251712512;visibility:visible;mso-wrap-style:square;mso-width-percent:0;mso-height-percent:0;mso-wrap-distance-left:9pt;mso-wrap-distance-top:0;mso-wrap-distance-right:9pt;mso-wrap-distance-bottom:0;mso-position-horizontal:absolute;mso-position-horizontal-relative:text;mso-position-vertical:absolute;mso-position-vertical-relative:text;mso-width-percent:0;mso-height-percent:0;mso-width-relative:margin;mso-height-relative:margin;v-text-anchor:middle" arcsize="10923f" o:gfxdata="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" fillcolor="#4472c4 [3204]" strokecolor="#1f3763 [1604]" strokeweight="1pt">
                 <v:stroke joinstyle="miter"/>
                 <v:textbox>
                   <w:txbxContent>
@@ -8993,6 +8700,9 @@
         </mc:AlternateContent>
       </w:r>
       <w:r>
+        <w:rPr>
+          <w:noProof/>
+        </w:rPr>
         <mc:AlternateContent>
           <mc:Choice Requires="wps">
             <w:drawing>
@@ -9076,7 +8786,7 @@
           </mc:Choice>
           <mc:Fallback>
             <w:pict>
-              <v:roundrect w14:anchorId="17928A2A" id="Rectangle: Rounded Corners 31" o:spid="_x0000_s1064" style="position:absolute;margin-left:376.25pt;margin-top:60.7pt;width:28.7pt;height:24.75pt;z-index:251713536;visibility:visible;mso-wrap-style:square;mso-width-percent:0;mso-height-percent:0;mso-wrap-distance-left:9pt;mso-wrap-distance-top:0;mso-wrap-distance-right:9pt;mso-wrap-distance-bottom:0;mso-position-horizontal:absolute;mso-position-horizontal-relative:text;mso-position-vertical:absolute;mso-position-vertical-relative:text;mso-width-percent:0;mso-height-percent:0;mso-width-relative:margin;mso-height-relative:margin;v-text-anchor:middle" arcsize="10923f" o:gfxdata="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" fillcolor="black [3200]" strokecolor="black [1600]" strokeweight="1pt">
+              <v:roundrect w14:anchorId="17928A2A" id="Rectangle: Rounded Corners 31" o:spid="_x0000_s1064" style="position:absolute;margin-left:376.25pt;margin-top:60.7pt;width:28.7pt;height:24.75pt;z-index:251713536;visibility:visible;mso-wrap-style:square;mso-width-percent:0;mso-height-percent:0;mso-wrap-distance-left:9pt;mso-wrap-distance-top:0;mso-wrap-distance-right:9pt;mso-wrap-distance-bottom:0;mso-position-horizontal:absolute;mso-position-horizontal-relative:text;mso-position-vertical:absolute;mso-position-vertical-relative:text;mso-width-percent:0;mso-height-percent:0;mso-width-relative:margin;mso-height-relative:margin;v-text-anchor:middle" arcsize="10923f" o:gfxdata="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" fillcolor="black [3200]" strokecolor="black [1600]" strokeweight="1pt">
                 <v:stroke joinstyle="miter"/>
                 <v:textbox>
                   <w:txbxContent>
@@ -9102,6 +8812,9 @@
         </mc:AlternateContent>
       </w:r>
       <w:r>
+        <w:rPr>
+          <w:noProof/>
+        </w:rPr>
         <mc:AlternateContent>
           <mc:Choice Requires="wps">
             <w:drawing>
@@ -9185,7 +8898,7 @@
           </mc:Choice>
           <mc:Fallback>
             <w:pict>
-              <v:roundrect w14:anchorId="66EA01AD" id="Rectangle: Rounded Corners 28" o:spid="_x0000_s1065" style="position:absolute;margin-left:269.15pt;margin-top:77.4pt;width:32.35pt;height:24.75pt;z-index:251710464;visibility:visible;mso-wrap-style:square;mso-width-percent:0;mso-height-percent:0;mso-wrap-distance-left:9pt;mso-wrap-distance-top:0;mso-wrap-distance-right:9pt;mso-wrap-distance-bottom:0;mso-position-horizontal:absolute;mso-position-horizontal-relative:margin;mso-position-vertical:absolute;mso-position-vertical-relative:text;mso-width-percent:0;mso-height-percent:0;mso-width-relative:margin;mso-height-relative:margin;v-text-anchor:middle" arcsize="10923f" o:gfxdata="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" fillcolor="#4472c4 [3204]" strokecolor="#1f3763 [1604]" strokeweight="1pt">
+              <v:roundrect w14:anchorId="66EA01AD" id="Rectangle: Rounded Corners 28" o:spid="_x0000_s1065" style="position:absolute;margin-left:269.15pt;margin-top:77.4pt;width:32.35pt;height:24.75pt;z-index:251710464;visibility:visible;mso-wrap-style:square;mso-width-percent:0;mso-height-percent:0;mso-wrap-distance-left:9pt;mso-wrap-distance-top:0;mso-wrap-distance-right:9pt;mso-wrap-distance-bottom:0;mso-position-horizontal:absolute;mso-position-horizontal-relative:margin;mso-position-vertical:absolute;mso-position-vertical-relative:text;mso-width-percent:0;mso-height-percent:0;mso-width-relative:margin;mso-height-relative:margin;v-text-anchor:middle" arcsize="10923f" o:gfxdata="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" fillcolor="#4472c4 [3204]" strokecolor="#1f3763 [1604]" strokeweight="1pt">
                 <v:stroke joinstyle="miter"/>
                 <v:textbox>
                   <w:txbxContent>
@@ -9298,7 +9011,7 @@
           </mc:Choice>
           <mc:Fallback>
             <w:pict>
-              <v:roundrect w14:anchorId="143BCDA4" id="Rectangle: Rounded Corners 26" o:spid="_x0000_s1066" style="position:absolute;margin-left:234.85pt;margin-top:79.55pt;width:33pt;height:24.75pt;z-index:251706368;visibility:visible;mso-wrap-style:square;mso-width-percent:0;mso-height-percent:0;mso-wrap-distance-left:9pt;mso-wrap-distance-top:0;mso-wrap-distance-right:9pt;mso-wrap-distance-bottom:0;mso-position-horizontal:absolute;mso-position-horizontal-relative:text;mso-position-vertical:absolute;mso-position-vertical-relative:text;mso-width-percent:0;mso-height-percent:0;mso-width-relative:margin;mso-height-relative:margin;v-text-anchor:middle" arcsize="10923f" o:gfxdata="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" fillcolor="#4472c4 [3204]" strokecolor="#1f3763 [1604]" strokeweight="1pt">
+              <v:roundrect w14:anchorId="143BCDA4" id="Rectangle: Rounded Corners 26" o:spid="_x0000_s1066" style="position:absolute;margin-left:234.85pt;margin-top:79.55pt;width:33pt;height:24.75pt;z-index:251706368;visibility:visible;mso-wrap-style:square;mso-width-percent:0;mso-height-percent:0;mso-wrap-distance-left:9pt;mso-wrap-distance-top:0;mso-wrap-distance-right:9pt;mso-wrap-distance-bottom:0;mso-position-horizontal:absolute;mso-position-horizontal-relative:text;mso-position-vertical:absolute;mso-position-vertical-relative:text;mso-width-percent:0;mso-height-percent:0;mso-width-relative:margin;mso-height-relative:margin;v-text-anchor:middle" arcsize="10923f" o:gfxdata="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" fillcolor="#4472c4 [3204]" strokecolor="#1f3763 [1604]" strokeweight="1pt">
                 <v:stroke joinstyle="miter"/>
                 <v:textbox>
                   <w:txbxContent>
@@ -9550,7 +9263,7 @@
           </mc:Choice>
           <mc:Fallback>
             <w:pict>
-              <v:roundrect w14:anchorId="53D63074" id="Rectangle: Rounded Corners 27" o:spid="_x0000_s1067" style="position:absolute;margin-left:183pt;margin-top:79.95pt;width:50.15pt;height:24.75pt;z-index:251708416;visibility:visible;mso-wrap-style:square;mso-width-percent:0;mso-height-percent:0;mso-wrap-distance-left:9pt;mso-wrap-distance-top:0;mso-wrap-distance-right:9pt;mso-wrap-distance-bottom:0;mso-position-horizontal:absolute;mso-position-horizontal-relative:text;mso-position-vertical:absolute;mso-position-vertical-relative:text;mso-width-percent:0;mso-height-percent:0;mso-width-relative:margin;mso-height-relative:margin;v-text-anchor:middle" arcsize="10923f" o:gfxdata="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" fillcolor="#4472c4 [3204]" strokecolor="#1f3763 [1604]" strokeweight="1pt">
+              <v:roundrect w14:anchorId="53D63074" id="Rectangle: Rounded Corners 27" o:spid="_x0000_s1067" style="position:absolute;margin-left:183pt;margin-top:79.95pt;width:50.15pt;height:24.75pt;z-index:251708416;visibility:visible;mso-wrap-style:square;mso-width-percent:0;mso-height-percent:0;mso-wrap-distance-left:9pt;mso-wrap-distance-top:0;mso-wrap-distance-right:9pt;mso-wrap-distance-bottom:0;mso-position-horizontal:absolute;mso-position-horizontal-relative:text;mso-position-vertical:absolute;mso-position-vertical-relative:text;mso-width-percent:0;mso-height-percent:0;mso-width-relative:margin;mso-height-relative:margin;v-text-anchor:middle" arcsize="10923f" o:gfxdata="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" fillcolor="#4472c4 [3204]" strokecolor="#1f3763 [1604]" strokeweight="1pt">
                 <v:stroke joinstyle="miter"/>
                 <v:textbox>
                   <w:txbxContent>
@@ -9662,7 +9375,7 @@
           </mc:Choice>
           <mc:Fallback>
             <w:pict>
-              <v:roundrect w14:anchorId="6B70E90E" id="Rectangle: Rounded Corners 25" o:spid="_x0000_s1068" style="position:absolute;margin-left:147.85pt;margin-top:79.55pt;width:32.9pt;height:24.75pt;z-index:251704320;visibility:visible;mso-wrap-style:square;mso-width-percent:0;mso-height-percent:0;mso-wrap-distance-left:9pt;mso-wrap-distance-top:0;mso-wrap-distance-right:9pt;mso-wrap-distance-bottom:0;mso-position-horizontal:absolute;mso-position-horizontal-relative:text;mso-position-vertical:absolute;mso-position-vertical-relative:text;mso-width-percent:0;mso-height-percent:0;mso-width-relative:margin;mso-height-relative:margin;v-text-anchor:middle" arcsize="10923f" o:gfxdata="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" fillcolor="#4472c4 [3204]" strokecolor="#1f3763 [1604]" strokeweight="1pt">
+              <v:roundrect w14:anchorId="6B70E90E" id="Rectangle: Rounded Corners 25" o:spid="_x0000_s1068" style="position:absolute;margin-left:147.85pt;margin-top:79.55pt;width:32.9pt;height:24.75pt;z-index:251704320;visibility:visible;mso-wrap-style:square;mso-width-percent:0;mso-height-percent:0;mso-wrap-distance-left:9pt;mso-wrap-distance-top:0;mso-wrap-distance-right:9pt;mso-wrap-distance-bottom:0;mso-position-horizontal:absolute;mso-position-horizontal-relative:text;mso-position-vertical:absolute;mso-position-vertical-relative:text;mso-width-percent:0;mso-height-percent:0;mso-width-relative:margin;mso-height-relative:margin;v-text-anchor:middle" arcsize="10923f" o:gfxdata="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" fillcolor="#4472c4 [3204]" strokecolor="#1f3763 [1604]" strokeweight="1pt">
                 <v:stroke joinstyle="miter"/>
                 <v:textbox>
                   <w:txbxContent>
@@ -9844,7 +9557,7 @@
           </mc:Choice>
           <mc:Fallback>
             <w:pict>
-              <v:roundrect w14:anchorId="4FC0E512" id="Rectangle: Rounded Corners 24" o:spid="_x0000_s1069" style="position:absolute;margin-left:114.75pt;margin-top:53.3pt;width:39.75pt;height:24.75pt;z-index:251702272;visibility:visible;mso-wrap-style:square;mso-width-percent:0;mso-height-percent:0;mso-wrap-distance-left:9pt;mso-wrap-distance-top:0;mso-wrap-distance-right:9pt;mso-wrap-distance-bottom:0;mso-position-horizontal:absolute;mso-position-horizontal-relative:text;mso-position-vertical:absolute;mso-position-vertical-relative:text;mso-width-percent:0;mso-height-percent:0;mso-width-relative:margin;mso-height-relative:margin;v-text-anchor:middle" arcsize="10923f" o:gfxdata="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" fillcolor="black [3200]" strokecolor="black [1600]" strokeweight="1pt">
+              <v:roundrect w14:anchorId="4FC0E512" id="Rectangle: Rounded Corners 24" o:spid="_x0000_s1069" style="position:absolute;margin-left:114.75pt;margin-top:53.3pt;width:39.75pt;height:24.75pt;z-index:251702272;visibility:visible;mso-wrap-style:square;mso-width-percent:0;mso-height-percent:0;mso-wrap-distance-left:9pt;mso-wrap-distance-top:0;mso-wrap-distance-right:9pt;mso-wrap-distance-bottom:0;mso-position-horizontal:absolute;mso-position-horizontal-relative:text;mso-position-vertical:absolute;mso-position-vertical-relative:text;mso-width-percent:0;mso-height-percent:0;mso-width-relative:margin;mso-height-relative:margin;v-text-anchor:middle" arcsize="10923f" o:gfxdata="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" fillcolor="black [3200]" strokecolor="black [1600]" strokeweight="1pt">
                 <v:stroke joinstyle="miter"/>
                 <v:textbox>
                   <w:txbxContent>
@@ -9956,7 +9669,7 @@
           </mc:Choice>
           <mc:Fallback>
             <w:pict>
-              <v:roundrect w14:anchorId="4AEFB763" id="Rectangle: Rounded Corners 23" o:spid="_x0000_s1070" style="position:absolute;margin-left:99.75pt;margin-top:79.55pt;width:35.25pt;height:24.75pt;z-index:251700224;visibility:visible;mso-wrap-style:square;mso-width-percent:0;mso-height-percent:0;mso-wrap-distance-left:9pt;mso-wrap-distance-top:0;mso-wrap-distance-right:9pt;mso-wrap-distance-bottom:0;mso-position-horizontal:absolute;mso-position-horizontal-relative:text;mso-position-vertical:absolute;mso-position-vertical-relative:text;mso-width-percent:0;mso-height-percent:0;mso-width-relative:margin;mso-height-relative:margin;v-text-anchor:middle" arcsize="10923f" o:gfxdata="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" fillcolor="#4472c4 [3204]" strokecolor="#1f3763 [1604]" strokeweight="1pt">
+              <v:roundrect w14:anchorId="4AEFB763" id="Rectangle: Rounded Corners 23" o:spid="_x0000_s1070" style="position:absolute;margin-left:99.75pt;margin-top:79.55pt;width:35.25pt;height:24.75pt;z-index:251700224;visibility:visible;mso-wrap-style:square;mso-width-percent:0;mso-height-percent:0;mso-wrap-distance-left:9pt;mso-wrap-distance-top:0;mso-wrap-distance-right:9pt;mso-wrap-distance-bottom:0;mso-position-horizontal:absolute;mso-position-horizontal-relative:text;mso-position-vertical:absolute;mso-position-vertical-relative:text;mso-width-percent:0;mso-height-percent:0;mso-width-relative:margin;mso-height-relative:margin;v-text-anchor:middle" arcsize="10923f" o:gfxdata="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" fillcolor="#4472c4 [3204]" strokecolor="#1f3763 [1604]" strokeweight="1pt">
                 <v:stroke joinstyle="miter"/>
                 <v:textbox>
                   <w:txbxContent>
@@ -10068,7 +9781,7 @@
           </mc:Choice>
           <mc:Fallback>
             <w:pict>
-              <v:roundrect w14:anchorId="066B0491" id="Rectangle: Rounded Corners 22" o:spid="_x0000_s1071" style="position:absolute;margin-left:35.25pt;margin-top:78.05pt;width:60pt;height:24.75pt;z-index:251698176;visibility:visible;mso-wrap-style:square;mso-width-percent:0;mso-height-percent:0;mso-wrap-distance-left:9pt;mso-wrap-distance-top:0;mso-wrap-distance-right:9pt;mso-wrap-distance-bottom:0;mso-position-horizontal:absolute;mso-position-horizontal-relative:text;mso-position-vertical:absolute;mso-position-vertical-relative:text;mso-width-percent:0;mso-height-percent:0;mso-width-relative:margin;mso-height-relative:margin;v-text-anchor:middle" arcsize="10923f" o:gfxdata="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" fillcolor="#4472c4 [3204]" strokecolor="#1f3763 [1604]" strokeweight="1pt">
+              <v:roundrect w14:anchorId="066B0491" id="Rectangle: Rounded Corners 22" o:spid="_x0000_s1071" style="position:absolute;margin-left:35.25pt;margin-top:78.05pt;width:60pt;height:24.75pt;z-index:251698176;visibility:visible;mso-wrap-style:square;mso-width-percent:0;mso-height-percent:0;mso-wrap-distance-left:9pt;mso-wrap-distance-top:0;mso-wrap-distance-right:9pt;mso-wrap-distance-bottom:0;mso-position-horizontal:absolute;mso-position-horizontal-relative:text;mso-position-vertical:absolute;mso-position-vertical-relative:text;mso-width-percent:0;mso-height-percent:0;mso-width-relative:margin;mso-height-relative:margin;v-text-anchor:middle" arcsize="10923f" o:gfxdata="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" fillcolor="#4472c4 [3204]" strokecolor="#1f3763 [1604]" strokeweight="1pt">
                 <v:stroke joinstyle="miter"/>
                 <v:textbox>
                   <w:txbxContent>
@@ -10180,7 +9893,7 @@
           </mc:Choice>
           <mc:Fallback>
             <w:pict>
-              <v:roundrect w14:anchorId="1398A3FA" id="Rectangle: Rounded Corners 21" o:spid="_x0000_s1072" style="position:absolute;margin-left:0;margin-top:78.8pt;width:33.75pt;height:24.75pt;z-index:251696128;visibility:visible;mso-wrap-style:square;mso-width-percent:0;mso-height-percent:0;mso-wrap-distance-left:9pt;mso-wrap-distance-top:0;mso-wrap-distance-right:9pt;mso-wrap-distance-bottom:0;mso-position-horizontal:left;mso-position-horizontal-relative:margin;mso-position-vertical:absolute;mso-position-vertical-relative:text;mso-width-percent:0;mso-height-percent:0;mso-width-relative:margin;mso-height-relative:margin;v-text-anchor:middle" arcsize="10923f" o:gfxdata="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" fillcolor="#4472c4 [3204]" strokecolor="#1f3763 [1604]" strokeweight="1pt">
+              <v:roundrect w14:anchorId="1398A3FA" id="Rectangle: Rounded Corners 21" o:spid="_x0000_s1072" style="position:absolute;margin-left:0;margin-top:78.8pt;width:33.75pt;height:24.75pt;z-index:251696128;visibility:visible;mso-wrap-style:square;mso-width-percent:0;mso-height-percent:0;mso-wrap-distance-left:9pt;mso-wrap-distance-top:0;mso-wrap-distance-right:9pt;mso-wrap-distance-bottom:0;mso-position-horizontal:left;mso-position-horizontal-relative:margin;mso-position-vertical:absolute;mso-position-vertical-relative:text;mso-width-percent:0;mso-height-percent:0;mso-width-relative:margin;mso-height-relative:margin;v-text-anchor:middle" arcsize="10923f" o:gfxdata="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" fillcolor="#4472c4 [3204]" strokecolor="#1f3763 [1604]" strokeweight="1pt">
                 <v:stroke joinstyle="miter"/>
                 <v:textbox>
                   <w:txbxContent>
@@ -10207,6 +9920,9 @@
         </mc:AlternateContent>
       </w:r>
       <w:r>
+        <w:rPr>
+          <w:noProof/>
+        </w:rPr>
         <mc:AlternateContent>
           <mc:Choice Requires="wps">
             <w:drawing>
@@ -10290,7 +10006,7 @@
           </mc:Choice>
           <mc:Fallback>
             <w:pict>
-              <v:roundrect w14:anchorId="2DD3EA19" id="Rectangle: Rounded Corners 19" o:spid="_x0000_s1073" style="position:absolute;margin-left:708.75pt;margin-top:29.3pt;width:63pt;height:24.75pt;z-index:251693056;visibility:visible;mso-wrap-style:square;mso-width-percent:0;mso-height-percent:0;mso-wrap-distance-left:9pt;mso-wrap-distance-top:0;mso-wrap-distance-right:9pt;mso-wrap-distance-bottom:0;mso-position-horizontal:absolute;mso-position-horizontal-relative:margin;mso-position-vertical:absolute;mso-position-vertical-relative:text;mso-width-percent:0;mso-height-percent:0;mso-width-relative:margin;mso-height-relative:margin;v-text-anchor:middle" arcsize="10923f" o:gfxdata="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" fillcolor="#4472c4 [3204]" strokecolor="#1f3763 [1604]" strokeweight="1pt">
+              <v:roundrect w14:anchorId="2DD3EA19" id="Rectangle: Rounded Corners 19" o:spid="_x0000_s1073" style="position:absolute;margin-left:708.75pt;margin-top:29.3pt;width:63pt;height:24.75pt;z-index:251693056;visibility:visible;mso-wrap-style:square;mso-width-percent:0;mso-height-percent:0;mso-wrap-distance-left:9pt;mso-wrap-distance-top:0;mso-wrap-distance-right:9pt;mso-wrap-distance-bottom:0;mso-position-horizontal:absolute;mso-position-horizontal-relative:margin;mso-position-vertical:absolute;mso-position-vertical-relative:text;mso-width-percent:0;mso-height-percent:0;mso-width-relative:margin;mso-height-relative:margin;v-text-anchor:middle" arcsize="10923f" o:gfxdata="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" fillcolor="#4472c4 [3204]" strokecolor="#1f3763 [1604]" strokeweight="1pt">
                 <v:stroke joinstyle="miter"/>
                 <v:textbox>
                   <w:txbxContent>
@@ -12433,7 +12149,7 @@
           </mc:Choice>
           <mc:Fallback>
             <w:pict>
-              <v:roundrect w14:anchorId="2A9C77B7" id="Rectangle: Rounded Corners 75" o:spid="_x0000_s1074" style="position:absolute;margin-left:498pt;margin-top:.8pt;width:56.25pt;height:25.5pt;z-index:251789312;visibility:visible;mso-wrap-style:square;mso-width-percent:0;mso-height-percent:0;mso-wrap-distance-left:9pt;mso-wrap-distance-top:0;mso-wrap-distance-right:9pt;mso-wrap-distance-bottom:0;mso-position-horizontal:absolute;mso-position-horizontal-relative:text;mso-position-vertical:absolute;mso-position-vertical-relative:text;mso-width-percent:0;mso-height-percent:0;mso-width-relative:margin;mso-height-relative:margin;v-text-anchor:middle" arcsize="10923f" o:gfxdata="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" fillcolor="black [3200]" strokecolor="black [1600]" strokeweight="1pt">
+              <v:roundrect w14:anchorId="2A9C77B7" id="Rectangle: Rounded Corners 75" o:spid="_x0000_s1074" style="position:absolute;margin-left:498pt;margin-top:.8pt;width:56.25pt;height:25.5pt;z-index:251789312;visibility:visible;mso-wrap-style:square;mso-width-percent:0;mso-height-percent:0;mso-wrap-distance-left:9pt;mso-wrap-distance-top:0;mso-wrap-distance-right:9pt;mso-wrap-distance-bottom:0;mso-position-horizontal:absolute;mso-position-horizontal-relative:text;mso-position-vertical:absolute;mso-position-vertical-relative:text;mso-width-percent:0;mso-height-percent:0;mso-width-relative:margin;mso-height-relative:margin;v-text-anchor:middle" arcsize="10923f" o:gfxdata="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" fillcolor="black [3200]" strokecolor="black [1600]" strokeweight="1pt">
                 <v:stroke joinstyle="miter"/>
                 <v:textbox>
                   <w:txbxContent>
@@ -12459,6 +12175,9 @@
         </mc:AlternateContent>
       </w:r>
       <w:r>
+        <w:rPr>
+          <w:noProof/>
+        </w:rPr>
         <mc:AlternateContent>
           <mc:Choice Requires="wps">
             <w:drawing>
@@ -12542,7 +12261,7 @@
           </mc:Choice>
           <mc:Fallback>
             <w:pict>
-              <v:roundrect w14:anchorId="41A3D087" id="Rectangle: Rounded Corners 44" o:spid="_x0000_s1075" style="position:absolute;margin-left:661.5pt;margin-top:151.55pt;width:101.25pt;height:105pt;z-index:251730944;visibility:visible;mso-wrap-style:square;mso-width-percent:0;mso-height-percent:0;mso-wrap-distance-left:9pt;mso-wrap-distance-top:0;mso-wrap-distance-right:9pt;mso-wrap-distance-bottom:0;mso-position-horizontal:absolute;mso-position-horizontal-relative:margin;mso-position-vertical:absolute;mso-position-vertical-relative:text;mso-width-percent:0;mso-height-percent:0;mso-width-relative:margin;mso-height-relative:margin;v-text-anchor:middle" arcsize="10923f" o:gfxdata="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" fillcolor="black [3200]" strokecolor="black [1600]" strokeweight="1pt">
+              <v:roundrect w14:anchorId="41A3D087" id="Rectangle: Rounded Corners 44" o:spid="_x0000_s1075" style="position:absolute;margin-left:661.5pt;margin-top:151.55pt;width:101.25pt;height:105pt;z-index:251730944;visibility:visible;mso-wrap-style:square;mso-width-percent:0;mso-height-percent:0;mso-wrap-distance-left:9pt;mso-wrap-distance-top:0;mso-wrap-distance-right:9pt;mso-wrap-distance-bottom:0;mso-position-horizontal:absolute;mso-position-horizontal-relative:margin;mso-position-vertical:absolute;mso-position-vertical-relative:text;mso-width-percent:0;mso-height-percent:0;mso-width-relative:margin;mso-height-relative:margin;v-text-anchor:middle" arcsize="10923f" o:gfxdata="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" fillcolor="black [3200]" strokecolor="black [1600]" strokeweight="1pt">
                 <v:stroke joinstyle="miter"/>
                 <v:textbox>
                   <w:txbxContent>
@@ -12655,7 +12374,7 @@
           </mc:Choice>
           <mc:Fallback>
             <w:pict>
-              <v:roundrect w14:anchorId="6BF9ABEB" id="Rectangle: Rounded Corners 52" o:spid="_x0000_s1076" style="position:absolute;margin-left:291pt;margin-top:145.55pt;width:73.5pt;height:39.75pt;z-index:251747328;visibility:visible;mso-wrap-style:square;mso-width-percent:0;mso-height-percent:0;mso-wrap-distance-left:9pt;mso-wrap-distance-top:0;mso-wrap-distance-right:9pt;mso-wrap-distance-bottom:0;mso-position-horizontal:absolute;mso-position-horizontal-relative:margin;mso-position-vertical:absolute;mso-position-vertical-relative:text;mso-width-percent:0;mso-height-percent:0;mso-width-relative:margin;mso-height-relative:margin;v-text-anchor:middle" arcsize="10923f" o:gfxdata="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" fillcolor="black [3200]" strokecolor="black [1600]" strokeweight="1pt">
+              <v:roundrect w14:anchorId="6BF9ABEB" id="Rectangle: Rounded Corners 52" o:spid="_x0000_s1076" style="position:absolute;margin-left:291pt;margin-top:145.55pt;width:73.5pt;height:39.75pt;z-index:251747328;visibility:visible;mso-wrap-style:square;mso-width-percent:0;mso-height-percent:0;mso-wrap-distance-left:9pt;mso-wrap-distance-top:0;mso-wrap-distance-right:9pt;mso-wrap-distance-bottom:0;mso-position-horizontal:absolute;mso-position-horizontal-relative:margin;mso-position-vertical:absolute;mso-position-vertical-relative:text;mso-width-percent:0;mso-height-percent:0;mso-width-relative:margin;mso-height-relative:margin;v-text-anchor:middle" arcsize="10923f" o:gfxdata="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" fillcolor="black [3200]" strokecolor="black [1600]" strokeweight="1pt">
                 <v:stroke joinstyle="miter"/>
                 <v:textbox>
                   <w:txbxContent>
@@ -12682,6 +12401,9 @@
         </mc:AlternateContent>
       </w:r>
       <w:r>
+        <w:rPr>
+          <w:noProof/>
+        </w:rPr>
         <mc:AlternateContent>
           <mc:Choice Requires="wps">
             <w:drawing>
@@ -12765,7 +12487,7 @@
           </mc:Choice>
           <mc:Fallback>
             <w:pict>
-              <v:roundrect w14:anchorId="0A89C9EC" id="Rectangle: Rounded Corners 45" o:spid="_x0000_s1077" style="position:absolute;margin-left:152.25pt;margin-top:144.05pt;width:102.75pt;height:120.75pt;z-index:251732992;visibility:visible;mso-wrap-style:square;mso-width-percent:0;mso-height-percent:0;mso-wrap-distance-left:9pt;mso-wrap-distance-top:0;mso-wrap-distance-right:9pt;mso-wrap-distance-bottom:0;mso-position-horizontal:absolute;mso-position-horizontal-relative:margin;mso-position-vertical:absolute;mso-position-vertical-relative:text;mso-width-percent:0;mso-height-percent:0;mso-width-relative:margin;mso-height-relative:margin;v-text-anchor:middle" arcsize="10923f" o:gfxdata="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" fillcolor="black [3200]" strokecolor="black [1600]" strokeweight="1pt">
+              <v:roundrect w14:anchorId="0A89C9EC" id="Rectangle: Rounded Corners 45" o:spid="_x0000_s1077" style="position:absolute;margin-left:152.25pt;margin-top:144.05pt;width:102.75pt;height:120.75pt;z-index:251732992;visibility:visible;mso-wrap-style:square;mso-width-percent:0;mso-height-percent:0;mso-wrap-distance-left:9pt;mso-wrap-distance-top:0;mso-wrap-distance-right:9pt;mso-wrap-distance-bottom:0;mso-position-horizontal:absolute;mso-position-horizontal-relative:margin;mso-position-vertical:absolute;mso-position-vertical-relative:text;mso-width-percent:0;mso-height-percent:0;mso-width-relative:margin;mso-height-relative:margin;v-text-anchor:middle" arcsize="10923f" o:gfxdata="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" fillcolor="black [3200]" strokecolor="black [1600]" strokeweight="1pt">
                 <v:stroke joinstyle="miter"/>
                 <v:textbox>
                   <w:txbxContent>
@@ -12792,6 +12514,9 @@
         </mc:AlternateContent>
       </w:r>
       <w:r>
+        <w:rPr>
+          <w:noProof/>
+        </w:rPr>
         <mc:AlternateContent>
           <mc:Choice Requires="wps">
             <w:drawing>
@@ -12875,7 +12600,7 @@
           </mc:Choice>
           <mc:Fallback>
             <w:pict>
-              <v:roundrect w14:anchorId="6726785E" id="Rectangle: Rounded Corners 20" o:spid="_x0000_s1078" style="position:absolute;margin-left:632.25pt;margin-top:29.1pt;width:56.25pt;height:24.75pt;z-index:251694080;visibility:visible;mso-wrap-style:square;mso-width-percent:0;mso-height-percent:0;mso-wrap-distance-left:9pt;mso-wrap-distance-top:0;mso-wrap-distance-right:9pt;mso-wrap-distance-bottom:0;mso-position-horizontal:absolute;mso-position-horizontal-relative:text;mso-position-vertical:absolute;mso-position-vertical-relative:text;mso-width-percent:0;mso-height-percent:0;mso-width-relative:margin;mso-height-relative:margin;v-text-anchor:middle" arcsize="10923f" o:gfxdata="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" fillcolor="#4472c4 [3204]" strokecolor="#1f3763 [1604]" strokeweight="1pt">
+              <v:roundrect w14:anchorId="6726785E" id="Rectangle: Rounded Corners 20" o:spid="_x0000_s1078" style="position:absolute;margin-left:632.25pt;margin-top:29.1pt;width:56.25pt;height:24.75pt;z-index:251694080;visibility:visible;mso-wrap-style:square;mso-width-percent:0;mso-height-percent:0;mso-wrap-distance-left:9pt;mso-wrap-distance-top:0;mso-wrap-distance-right:9pt;mso-wrap-distance-bottom:0;mso-position-horizontal:absolute;mso-position-horizontal-relative:text;mso-position-vertical:absolute;mso-position-vertical-relative:text;mso-width-percent:0;mso-height-percent:0;mso-width-relative:margin;mso-height-relative:margin;v-text-anchor:middle" arcsize="10923f" o:gfxdata="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" fillcolor="#4472c4 [3204]" strokecolor="#1f3763 [1604]" strokeweight="1pt">
                 <v:stroke joinstyle="miter"/>
                 <v:textbox>
                   <w:txbxContent>
@@ -12901,6 +12626,9 @@
         </mc:AlternateContent>
       </w:r>
       <w:r>
+        <w:rPr>
+          <w:noProof/>
+        </w:rPr>
         <mc:AlternateContent>
           <mc:Choice Requires="wps">
             <w:drawing>
@@ -12984,7 +12712,7 @@
           </mc:Choice>
           <mc:Fallback>
             <w:pict>
-              <v:roundrect w14:anchorId="6C44784D" id="Rectangle: Rounded Corners 18" o:spid="_x0000_s1079" style="position:absolute;margin-left:548.25pt;margin-top:29.2pt;width:56.25pt;height:24.75pt;z-index:251692032;visibility:visible;mso-wrap-style:square;mso-width-percent:0;mso-height-percent:0;mso-wrap-distance-left:9pt;mso-wrap-distance-top:0;mso-wrap-distance-right:9pt;mso-wrap-distance-bottom:0;mso-position-horizontal:absolute;mso-position-horizontal-relative:text;mso-position-vertical:absolute;mso-position-vertical-relative:text;mso-width-percent:0;mso-height-percent:0;mso-width-relative:margin;mso-height-relative:margin;v-text-anchor:middle" arcsize="10923f" o:gfxdata="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" fillcolor="#4472c4 [3204]" strokecolor="#1f3763 [1604]" strokeweight="1pt">
+              <v:roundrect w14:anchorId="6C44784D" id="Rectangle: Rounded Corners 18" o:spid="_x0000_s1079" style="position:absolute;margin-left:548.25pt;margin-top:29.2pt;width:56.25pt;height:24.75pt;z-index:251692032;visibility:visible;mso-wrap-style:square;mso-width-percent:0;mso-height-percent:0;mso-wrap-distance-left:9pt;mso-wrap-distance-top:0;mso-wrap-distance-right:9pt;mso-wrap-distance-bottom:0;mso-position-horizontal:absolute;mso-position-horizontal-relative:text;mso-position-vertical:absolute;mso-position-vertical-relative:text;mso-width-percent:0;mso-height-percent:0;mso-width-relative:margin;mso-height-relative:margin;v-text-anchor:middle" arcsize="10923f" o:gfxdata="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" fillcolor="#4472c4 [3204]" strokecolor="#1f3763 [1604]" strokeweight="1pt">
                 <v:stroke joinstyle="miter"/>
                 <v:textbox>
                   <w:txbxContent>
@@ -13010,6 +12738,9 @@
         </mc:AlternateContent>
       </w:r>
       <w:r>
+        <w:rPr>
+          <w:noProof/>
+        </w:rPr>
         <mc:AlternateContent>
           <mc:Choice Requires="wps">
             <w:drawing>
@@ -13093,7 +12824,7 @@
           </mc:Choice>
           <mc:Fallback>
             <w:pict>
-              <v:roundrect w14:anchorId="2405D8A3" id="Rectangle: Rounded Corners 17" o:spid="_x0000_s1080" style="position:absolute;margin-left:361.5pt;margin-top:28.45pt;width:56.25pt;height:24.75pt;z-index:251689984;visibility:visible;mso-wrap-style:square;mso-width-percent:0;mso-height-percent:0;mso-wrap-distance-left:9pt;mso-wrap-distance-top:0;mso-wrap-distance-right:9pt;mso-wrap-distance-bottom:0;mso-position-horizontal:absolute;mso-position-horizontal-relative:text;mso-position-vertical:absolute;mso-position-vertical-relative:text;mso-width-percent:0;mso-height-percent:0;mso-width-relative:margin;mso-height-relative:margin;v-text-anchor:middle" arcsize="10923f" o:gfxdata="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" fillcolor="#4472c4 [3204]" strokecolor="#1f3763 [1604]" strokeweight="1pt">
+              <v:roundrect w14:anchorId="2405D8A3" id="Rectangle: Rounded Corners 17" o:spid="_x0000_s1080" style="position:absolute;margin-left:361.5pt;margin-top:28.45pt;width:56.25pt;height:24.75pt;z-index:251689984;visibility:visible;mso-wrap-style:square;mso-width-percent:0;mso-height-percent:0;mso-wrap-distance-left:9pt;mso-wrap-distance-top:0;mso-wrap-distance-right:9pt;mso-wrap-distance-bottom:0;mso-position-horizontal:absolute;mso-position-horizontal-relative:text;mso-position-vertical:absolute;mso-position-vertical-relative:text;mso-width-percent:0;mso-height-percent:0;mso-width-relative:margin;mso-height-relative:margin;v-text-anchor:middle" arcsize="10923f" o:gfxdata="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" fillcolor="#4472c4 [3204]" strokecolor="#1f3763 [1604]" strokeweight="1pt">
                 <v:stroke joinstyle="miter"/>
                 <v:textbox>
                   <w:txbxContent>
@@ -13119,6 +12850,9 @@
         </mc:AlternateContent>
       </w:r>
       <w:r>
+        <w:rPr>
+          <w:noProof/>
+        </w:rPr>
         <mc:AlternateContent>
           <mc:Choice Requires="wps">
             <w:drawing>
@@ -13202,7 +12936,7 @@
           </mc:Choice>
           <mc:Fallback>
             <w:pict>
-              <v:roundrect w14:anchorId="281D6A8D" id="Rectangle: Rounded Corners 15" o:spid="_x0000_s1081" style="position:absolute;margin-left:279pt;margin-top:27.8pt;width:56.25pt;height:24.75pt;z-index:251687936;visibility:visible;mso-wrap-style:square;mso-width-percent:0;mso-height-percent:0;mso-wrap-distance-left:9pt;mso-wrap-distance-top:0;mso-wrap-distance-right:9pt;mso-wrap-distance-bottom:0;mso-position-horizontal:absolute;mso-position-horizontal-relative:text;mso-position-vertical:absolute;mso-position-vertical-relative:text;mso-width-percent:0;mso-height-percent:0;mso-width-relative:margin;mso-height-relative:margin;v-text-anchor:middle" arcsize="10923f" o:gfxdata="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" fillcolor="#4472c4 [3204]" strokecolor="#1f3763 [1604]" strokeweight="1pt">
+              <v:roundrect w14:anchorId="281D6A8D" id="Rectangle: Rounded Corners 15" o:spid="_x0000_s1081" style="position:absolute;margin-left:279pt;margin-top:27.8pt;width:56.25pt;height:24.75pt;z-index:251687936;visibility:visible;mso-wrap-style:square;mso-width-percent:0;mso-height-percent:0;mso-wrap-distance-left:9pt;mso-wrap-distance-top:0;mso-wrap-distance-right:9pt;mso-wrap-distance-bottom:0;mso-position-horizontal:absolute;mso-position-horizontal-relative:text;mso-position-vertical:absolute;mso-position-vertical-relative:text;mso-width-percent:0;mso-height-percent:0;mso-width-relative:margin;mso-height-relative:margin;v-text-anchor:middle" arcsize="10923f" o:gfxdata="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" fillcolor="#4472c4 [3204]" strokecolor="#1f3763 [1604]" strokeweight="1pt">
                 <v:stroke joinstyle="miter"/>
                 <v:textbox>
                   <w:txbxContent>
@@ -13228,6 +12962,9 @@
         </mc:AlternateContent>
       </w:r>
       <w:r>
+        <w:rPr>
+          <w:noProof/>
+        </w:rPr>
         <mc:AlternateContent>
           <mc:Choice Requires="wps">
             <w:drawing>
@@ -13311,7 +13048,7 @@
           </mc:Choice>
           <mc:Fallback>
             <w:pict>
-              <v:roundrect w14:anchorId="4CE42D6B" id="Rectangle: Rounded Corners 16" o:spid="_x0000_s1082" style="position:absolute;margin-left:441.75pt;margin-top:27.8pt;width:56.25pt;height:24.75pt;z-index:251688960;visibility:visible;mso-wrap-style:square;mso-width-percent:0;mso-height-percent:0;mso-wrap-distance-left:9pt;mso-wrap-distance-top:0;mso-wrap-distance-right:9pt;mso-wrap-distance-bottom:0;mso-position-horizontal:absolute;mso-position-horizontal-relative:text;mso-position-vertical:absolute;mso-position-vertical-relative:text;mso-width-percent:0;mso-height-percent:0;mso-width-relative:margin;mso-height-relative:margin;v-text-anchor:middle" arcsize="10923f" o:gfxdata="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" fillcolor="#4472c4 [3204]" strokecolor="#1f3763 [1604]" strokeweight="1pt">
+              <v:roundrect w14:anchorId="4CE42D6B" id="Rectangle: Rounded Corners 16" o:spid="_x0000_s1082" style="position:absolute;margin-left:441.75pt;margin-top:27.8pt;width:56.25pt;height:24.75pt;z-index:251688960;visibility:visible;mso-wrap-style:square;mso-width-percent:0;mso-height-percent:0;mso-wrap-distance-left:9pt;mso-wrap-distance-top:0;mso-wrap-distance-right:9pt;mso-wrap-distance-bottom:0;mso-position-horizontal:absolute;mso-position-horizontal-relative:text;mso-position-vertical:absolute;mso-position-vertical-relative:text;mso-width-percent:0;mso-height-percent:0;mso-width-relative:margin;mso-height-relative:margin;v-text-anchor:middle" arcsize="10923f" o:gfxdata="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" fillcolor="#4472c4 [3204]" strokecolor="#1f3763 [1604]" strokeweight="1pt">
                 <v:stroke joinstyle="miter"/>
                 <v:textbox>
                   <w:txbxContent>
@@ -13423,7 +13160,7 @@
           </mc:Choice>
           <mc:Fallback>
             <w:pict>
-              <v:roundrect w14:anchorId="38D45F70" id="Rectangle: Rounded Corners 13" o:spid="_x0000_s1083" style="position:absolute;margin-left:175.5pt;margin-top:22.55pt;width:56.25pt;height:24.75pt;z-index:251683840;visibility:visible;mso-wrap-style:square;mso-width-percent:0;mso-height-percent:0;mso-wrap-distance-left:9pt;mso-wrap-distance-top:0;mso-wrap-distance-right:9pt;mso-wrap-distance-bottom:0;mso-position-horizontal:absolute;mso-position-horizontal-relative:text;mso-position-vertical:absolute;mso-position-vertical-relative:text;mso-width-percent:0;mso-height-percent:0;mso-width-relative:margin;mso-height-relative:margin;v-text-anchor:middle" arcsize="10923f" o:gfxdata="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" fillcolor="#4472c4 [3204]" strokecolor="#1f3763 [1604]" strokeweight="1pt">
+              <v:roundrect w14:anchorId="38D45F70" id="Rectangle: Rounded Corners 13" o:spid="_x0000_s1083" style="position:absolute;margin-left:175.5pt;margin-top:22.55pt;width:56.25pt;height:24.75pt;z-index:251683840;visibility:visible;mso-wrap-style:square;mso-width-percent:0;mso-height-percent:0;mso-wrap-distance-left:9pt;mso-wrap-distance-top:0;mso-wrap-distance-right:9pt;mso-wrap-distance-bottom:0;mso-position-horizontal:absolute;mso-position-horizontal-relative:text;mso-position-vertical:absolute;mso-position-vertical-relative:text;mso-width-percent:0;mso-height-percent:0;mso-width-relative:margin;mso-height-relative:margin;v-text-anchor:middle" arcsize="10923f" o:gfxdata="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" fillcolor="#4472c4 [3204]" strokecolor="#1f3763 [1604]" strokeweight="1pt">
                 <v:stroke joinstyle="miter"/>
                 <v:textbox>
                   <w:txbxContent>
@@ -13535,7 +13272,7 @@
           </mc:Choice>
           <mc:Fallback>
             <w:pict>
-              <v:roundrect w14:anchorId="2ED14B3F" id="Rectangle: Rounded Corners 14" o:spid="_x0000_s1084" style="position:absolute;margin-left:99.75pt;margin-top:21.7pt;width:56.25pt;height:24.75pt;z-index:251685888;visibility:visible;mso-wrap-style:square;mso-width-percent:0;mso-height-percent:0;mso-wrap-distance-left:9pt;mso-wrap-distance-top:0;mso-wrap-distance-right:9pt;mso-wrap-distance-bottom:0;mso-position-horizontal:absolute;mso-position-horizontal-relative:text;mso-position-vertical:absolute;mso-position-vertical-relative:text;mso-width-percent:0;mso-height-percent:0;mso-width-relative:margin;mso-height-relative:margin;v-text-anchor:middle" arcsize="10923f" o:gfxdata="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" fillcolor="#4472c4 [3204]" strokecolor="#1f3763 [1604]" strokeweight="1pt">
+              <v:roundrect w14:anchorId="2ED14B3F" id="Rectangle: Rounded Corners 14" o:spid="_x0000_s1084" style="position:absolute;margin-left:99.75pt;margin-top:21.7pt;width:56.25pt;height:24.75pt;z-index:251685888;visibility:visible;mso-wrap-style:square;mso-width-percent:0;mso-height-percent:0;mso-wrap-distance-left:9pt;mso-wrap-distance-top:0;mso-wrap-distance-right:9pt;mso-wrap-distance-bottom:0;mso-position-horizontal:absolute;mso-position-horizontal-relative:text;mso-position-vertical:absolute;mso-position-vertical-relative:text;mso-width-percent:0;mso-height-percent:0;mso-width-relative:margin;mso-height-relative:margin;v-text-anchor:middle" arcsize="10923f" o:gfxdata="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" fillcolor="#4472c4 [3204]" strokecolor="#1f3763 [1604]" strokeweight="1pt">
                 <v:stroke joinstyle="miter"/>
                 <v:textbox>
                   <w:txbxContent>
@@ -13647,7 +13384,7 @@
           </mc:Choice>
           <mc:Fallback>
             <w:pict>
-              <v:roundrect w14:anchorId="2A0C4C4D" id="Rectangle: Rounded Corners 12" o:spid="_x0000_s1085" style="position:absolute;margin-left:0;margin-top:21.8pt;width:56.25pt;height:24.75pt;z-index:251681792;visibility:visible;mso-wrap-style:square;mso-width-percent:0;mso-height-percent:0;mso-wrap-distance-left:9pt;mso-wrap-distance-top:0;mso-wrap-distance-right:9pt;mso-wrap-distance-bottom:0;mso-position-horizontal:left;mso-position-horizontal-relative:margin;mso-position-vertical:absolute;mso-position-vertical-relative:text;mso-width-percent:0;mso-height-percent:0;mso-width-relative:margin;mso-height-relative:margin;v-text-anchor:middle" arcsize="10923f" o:gfxdata="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" fillcolor="#4472c4 [3204]" strokecolor="#1f3763 [1604]" strokeweight="1pt">
+              <v:roundrect w14:anchorId="2A0C4C4D" id="Rectangle: Rounded Corners 12" o:spid="_x0000_s1085" style="position:absolute;margin-left:0;margin-top:21.8pt;width:56.25pt;height:24.75pt;z-index:251681792;visibility:visible;mso-wrap-style:square;mso-width-percent:0;mso-height-percent:0;mso-wrap-distance-left:9pt;mso-wrap-distance-top:0;mso-wrap-distance-right:9pt;mso-wrap-distance-bottom:0;mso-position-horizontal:left;mso-position-horizontal-relative:margin;mso-position-vertical:absolute;mso-position-vertical-relative:text;mso-width-percent:0;mso-height-percent:0;mso-width-relative:margin;mso-height-relative:margin;v-text-anchor:middle" arcsize="10923f" o:gfxdata="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" fillcolor="#4472c4 [3204]" strokecolor="#1f3763 [1604]" strokeweight="1pt">
                 <v:stroke joinstyle="miter"/>
                 <v:textbox>
                   <w:txbxContent>
@@ -13681,6 +13418,9 @@
     <w:p/>
     <w:p>
       <w:r>
+        <w:rPr>
+          <w:noProof/>
+        </w:rPr>
         <mc:AlternateContent>
           <mc:Choice Requires="wps">
             <w:drawing>
@@ -13764,7 +13504,7 @@
           </mc:Choice>
           <mc:Fallback>
             <w:pict>
-              <v:roundrect w14:anchorId="17434546" id="Rectangle: Rounded Corners 34" o:spid="_x0000_s1086" style="position:absolute;margin-left:438.6pt;margin-top:12.1pt;width:47.7pt;height:24.75pt;z-index:251716608;visibility:visible;mso-wrap-style:square;mso-width-percent:0;mso-height-percent:0;mso-wrap-distance-left:9pt;mso-wrap-distance-top:0;mso-wrap-distance-right:9pt;mso-wrap-distance-bottom:0;mso-position-horizontal:absolute;mso-position-horizontal-relative:text;mso-position-vertical:absolute;mso-position-vertical-relative:text;mso-width-percent:0;mso-height-percent:0;mso-width-relative:margin;mso-height-relative:margin;v-text-anchor:middle" arcsize="10923f" o:gfxdata="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" fillcolor="#4472c4 [3204]" strokecolor="#1f3763 [1604]" strokeweight="1pt">
+              <v:roundrect w14:anchorId="17434546" id="Rectangle: Rounded Corners 34" o:spid="_x0000_s1086" style="position:absolute;margin-left:438.6pt;margin-top:12.1pt;width:47.7pt;height:24.75pt;z-index:251716608;visibility:visible;mso-wrap-style:square;mso-width-percent:0;mso-height-percent:0;mso-wrap-distance-left:9pt;mso-wrap-distance-top:0;mso-wrap-distance-right:9pt;mso-wrap-distance-bottom:0;mso-position-horizontal:absolute;mso-position-horizontal-relative:text;mso-position-vertical:absolute;mso-position-vertical-relative:text;mso-width-percent:0;mso-height-percent:0;mso-width-relative:margin;mso-height-relative:margin;v-text-anchor:middle" arcsize="10923f" o:gfxdata="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" fillcolor="#4472c4 [3204]" strokecolor="#1f3763 [1604]" strokeweight="1pt">
                 <v:stroke joinstyle="miter"/>
                 <v:textbox>
                   <w:txbxContent>
@@ -14125,16 +13865,7 @@
                 <w:sz w:val="20"/>
                 <w:szCs w:val="20"/>
               </w:rPr>
-              <w:t xml:space="preserve">Type of </w:t>
-            </w:r>
-            <w:proofErr w:type="spellStart"/>
-            <w:r>
-              <w:rPr>
-                <w:rFonts w:ascii="Verdana" w:hAnsi="Verdana" w:cs="Verdana"/>
-                <w:sz w:val="20"/>
-                <w:szCs w:val="20"/>
-              </w:rPr>
-              <w:t>revocation</w:t>
+              <w:t>Type of revocation</w:t>
             </w:r>
             <w:r>
               <w:rPr>
@@ -14152,7 +13883,6 @@
               </w:rPr>
               <w:t>Temporal</w:t>
             </w:r>
-            <w:proofErr w:type="spellEnd"/>
             <w:r>
               <w:rPr>
                 <w:rFonts w:ascii="Verdana" w:hAnsi="Verdana" w:cs="Verdana"/>
@@ -14381,7 +14111,7 @@
                 <w:sz w:val="20"/>
                 <w:szCs w:val="20"/>
               </w:rPr>
-              <w:t>QWxnPUhTMjU2XG4gVHlwPVBEU1xuRGV2PWY0ZDNmYmY0NDc4ZjJmNTZjNmU2Yzk4M2ZkOTQwYjRjXG4gaWF0PTE4LTAzLTIwMjAgMTc6MjI6MjBcbiBleHA9MTctMDQtMjAyMiAwMDo1NTo0MDExNTg3YzVmZWY3OGUzYzQ2MDYzOGEzYmNmNjI5YzQ3N2NmMjk0OGMxYmExZTgzM2U0ZGUxYTJlMjdhZjcwODU=</w:t>
+              <w:t>QWxnPUhTMjU2XG4gVHlwPVBEU1xuRGV2PTdhMjhmZmIzZTk1OTA2ZmZjYzk5YWQ3MTBhYTFmYWFhXG4gaWF0PTE4LTAzLTIwMjAgMTc6MjI6MjBcbiBleHA9MTctMDQtMjAyMiAwMDo1NTo0MDJiODJmZjEzNWUxYzRiOTZiMjVlNzJjMzhhODQ2YTkzNzMyMDRmMTZiODE0NjRiZTlhNGU4ZTA4ZmNiMmVlYzc=</w:t>
             </w:r>
             <w:r>
               <w:rPr>
@@ -14409,25 +14139,7 @@
                 <w:sz w:val="20"/>
                 <w:szCs w:val="20"/>
               </w:rPr>
-              <w:t xml:space="preserve">"Type of </w:t>
-            </w:r>
-            <w:proofErr w:type="spellStart"/>
-            <w:r>
-              <w:rPr>
-                <w:rFonts w:ascii="Verdana" w:hAnsi="Verdana" w:cs="Verdana"/>
-                <w:sz w:val="20"/>
-                <w:szCs w:val="20"/>
-              </w:rPr>
-              <w:t>revocation":"Final</w:t>
-            </w:r>
-            <w:proofErr w:type="spellEnd"/>
-            <w:r>
-              <w:rPr>
-                <w:rFonts w:ascii="Verdana" w:hAnsi="Verdana" w:cs="Verdana"/>
-                <w:sz w:val="20"/>
-                <w:szCs w:val="20"/>
-              </w:rPr>
-              <w:t>",</w:t>
+              <w:t>"Type of revocation":"Final",</w:t>
             </w:r>
           </w:p>
           <w:p>
@@ -14696,25 +14408,7 @@
                 <w:sz w:val="20"/>
                 <w:szCs w:val="20"/>
               </w:rPr>
-              <w:t xml:space="preserve">"Type of </w:t>
-            </w:r>
-            <w:proofErr w:type="spellStart"/>
-            <w:r>
-              <w:rPr>
-                <w:rFonts w:ascii="Verdana" w:hAnsi="Verdana" w:cs="Verdana"/>
-                <w:sz w:val="20"/>
-                <w:szCs w:val="20"/>
-              </w:rPr>
-              <w:t>revocation":"Temporal</w:t>
-            </w:r>
-            <w:proofErr w:type="spellEnd"/>
-            <w:r>
-              <w:rPr>
-                <w:rFonts w:ascii="Verdana" w:hAnsi="Verdana" w:cs="Verdana"/>
-                <w:sz w:val="20"/>
-                <w:szCs w:val="20"/>
-              </w:rPr>
-              <w:t>",</w:t>
+              <w:t>"Type of revocation":"Temporal",</w:t>
             </w:r>
           </w:p>
           <w:p>
@@ -14927,25 +14621,7 @@
                 <w:sz w:val="20"/>
                 <w:szCs w:val="20"/>
               </w:rPr>
-              <w:t xml:space="preserve">"Type of </w:t>
-            </w:r>
-            <w:proofErr w:type="spellStart"/>
-            <w:r>
-              <w:rPr>
-                <w:rFonts w:ascii="Verdana" w:hAnsi="Verdana" w:cs="Verdana"/>
-                <w:sz w:val="20"/>
-                <w:szCs w:val="20"/>
-              </w:rPr>
-              <w:t>revocation":"Temporal</w:t>
-            </w:r>
-            <w:proofErr w:type="spellEnd"/>
-            <w:r>
-              <w:rPr>
-                <w:rFonts w:ascii="Verdana" w:hAnsi="Verdana" w:cs="Verdana"/>
-                <w:sz w:val="20"/>
-                <w:szCs w:val="20"/>
-              </w:rPr>
-              <w:t>",</w:t>
+              <w:t>"Type of revocation":"Temporal",</w:t>
             </w:r>
           </w:p>
           <w:p>
@@ -15305,18 +14981,72 @@
                 <w:sz w:val="20"/>
                 <w:szCs w:val="20"/>
               </w:rPr>
-              <w:t xml:space="preserve">"Type of </w:t>
-            </w:r>
-            <w:proofErr w:type="spellStart"/>
-            <w:r>
-              <w:rPr>
-                <w:rFonts w:ascii="Verdana" w:hAnsi="Verdana" w:cs="Verdana"/>
-                <w:sz w:val="20"/>
-                <w:szCs w:val="20"/>
-              </w:rPr>
-              <w:t>revocation":"Temporal</w:t>
-            </w:r>
-            <w:proofErr w:type="spellEnd"/>
+              <w:t>"Type of revocation":"Temporal",</w:t>
+            </w:r>
+          </w:p>
+          <w:p>
+            <w:pPr>
+              <w:autoSpaceDE w:val="0"/>
+              <w:autoSpaceDN w:val="0"/>
+              <w:adjustRightInd w:val="0"/>
+              <w:rPr>
+                <w:rFonts w:ascii="Verdana" w:hAnsi="Verdana" w:cs="Verdana"/>
+                <w:sz w:val="20"/>
+                <w:szCs w:val="20"/>
+              </w:rPr>
+            </w:pPr>
+            <w:r>
+              <w:rPr>
+                <w:rFonts w:ascii="Verdana" w:hAnsi="Verdana" w:cs="Verdana"/>
+                <w:sz w:val="20"/>
+                <w:szCs w:val="20"/>
+              </w:rPr>
+              <w:t>"Reason":"</w:t>
+            </w:r>
+            <w:r>
+              <w:rPr>
+                <w:rFonts w:ascii="Verdana" w:hAnsi="Verdana" w:cs="Verdana"/>
+                <w:sz w:val="20"/>
+                <w:szCs w:val="20"/>
+              </w:rPr>
+              <w:t>abcdefghijklmnopqrstuvwxyz01234567890</w:t>
+            </w:r>
+            <w:r>
+              <w:rPr>
+                <w:rFonts w:ascii="Verdana" w:hAnsi="Verdana" w:cs="Verdana"/>
+                <w:sz w:val="20"/>
+                <w:szCs w:val="20"/>
+              </w:rPr>
+              <w:t>"</w:t>
+            </w:r>
+          </w:p>
+          <w:p>
+            <w:pPr>
+              <w:autoSpaceDE w:val="0"/>
+              <w:autoSpaceDN w:val="0"/>
+              <w:adjustRightInd w:val="0"/>
+              <w:rPr>
+                <w:rFonts w:ascii="Verdana" w:hAnsi="Verdana" w:cs="Verdana"/>
+                <w:sz w:val="20"/>
+                <w:szCs w:val="20"/>
+              </w:rPr>
+            </w:pPr>
+            <w:r>
+              <w:rPr>
+                <w:rFonts w:ascii="Verdana" w:hAnsi="Verdana" w:cs="Verdana"/>
+                <w:sz w:val="20"/>
+                <w:szCs w:val="20"/>
+              </w:rPr>
+              <w:t>"Token Value":"</w:t>
+            </w:r>
+            <w:r>
+              <w:rPr>
+                <w:rFonts w:ascii="Verdana" w:hAnsi="Verdana" w:cs="Verdana"/>
+                <w:sz w:val="20"/>
+                <w:szCs w:val="20"/>
+              </w:rPr>
+              <w:t>QWxnPUhTMjU2XG4gVHlwPVBEU1xuRGV2PWY0ZDNmYmY0NDc4ZjJmNTZjNmU2Yzk4M2ZkOTQwYjRjXG4gaWF0PTE4LTAzLTIwMjAgMTc6MjI6MjBcbiBleHA9MTctMDQtMjAyMiAwMDo1NTo0MDExNTg3YzVmZWY3OGUzYzQ2MDYzOGEzYmNmNjI5YzQ3N2NmMjk0OGMxYmExZTgzM2U0ZGUxYTJlMjdhZjcwODU=</w:t>
+            </w:r>
             <w:r>
               <w:rPr>
                 <w:rFonts w:ascii="Verdana" w:hAnsi="Verdana" w:cs="Verdana"/>
@@ -15343,97 +15073,7 @@
                 <w:sz w:val="20"/>
                 <w:szCs w:val="20"/>
               </w:rPr>
-              <w:t>"Reason":"</w:t>
-            </w:r>
-            <w:r>
-              <w:rPr>
-                <w:rFonts w:ascii="Verdana" w:hAnsi="Verdana" w:cs="Verdana"/>
-                <w:sz w:val="20"/>
-                <w:szCs w:val="20"/>
-              </w:rPr>
-              <w:t>abcdefghijklmnopqrstuvwxyz01234567890</w:t>
-            </w:r>
-            <w:r>
-              <w:rPr>
-                <w:rFonts w:ascii="Verdana" w:hAnsi="Verdana" w:cs="Verdana"/>
-                <w:sz w:val="20"/>
-                <w:szCs w:val="20"/>
-              </w:rPr>
-              <w:t>"</w:t>
-            </w:r>
-          </w:p>
-          <w:p>
-            <w:pPr>
-              <w:autoSpaceDE w:val="0"/>
-              <w:autoSpaceDN w:val="0"/>
-              <w:adjustRightInd w:val="0"/>
-              <w:rPr>
-                <w:rFonts w:ascii="Verdana" w:hAnsi="Verdana" w:cs="Verdana"/>
-                <w:sz w:val="20"/>
-                <w:szCs w:val="20"/>
-              </w:rPr>
-            </w:pPr>
-            <w:r>
-              <w:rPr>
-                <w:rFonts w:ascii="Verdana" w:hAnsi="Verdana" w:cs="Verdana"/>
-                <w:sz w:val="20"/>
-                <w:szCs w:val="20"/>
-              </w:rPr>
-              <w:t>"Token Value":"</w:t>
-            </w:r>
-            <w:r>
-              <w:rPr>
-                <w:rFonts w:ascii="Verdana" w:hAnsi="Verdana" w:cs="Verdana"/>
-                <w:sz w:val="20"/>
-                <w:szCs w:val="20"/>
-              </w:rPr>
-              <w:t>QWxnPUhTMjU2XG4gVHlwPVBEU1xuRGV2PWY0ZDNmYmY0NDc4ZjJmNTZjNmU2Yzk4M2ZkOTQwYjRjXG4gaWF0PTE4LTAzLTIwMjAgMTc6MjI6MjBcbiBleHA9MTctMDQtMjAyMiAwMDo1NTo0MDExNTg3YzVmZWY3OGUzYzQ2MDYzOGEzYmNmNjI5YzQ3N2NmMjk0OGMxYmExZTgzM2U0ZGUxYTJlMjdhZjcwODU=</w:t>
-            </w:r>
-            <w:r>
-              <w:rPr>
-                <w:rFonts w:ascii="Verdana" w:hAnsi="Verdana" w:cs="Verdana"/>
-                <w:sz w:val="20"/>
-                <w:szCs w:val="20"/>
-              </w:rPr>
-              <w:t>",</w:t>
-            </w:r>
-          </w:p>
-          <w:p>
-            <w:pPr>
-              <w:autoSpaceDE w:val="0"/>
-              <w:autoSpaceDN w:val="0"/>
-              <w:adjustRightInd w:val="0"/>
-              <w:rPr>
-                <w:rFonts w:ascii="Verdana" w:hAnsi="Verdana" w:cs="Verdana"/>
-                <w:sz w:val="20"/>
-                <w:szCs w:val="20"/>
-              </w:rPr>
-            </w:pPr>
-            <w:r>
-              <w:rPr>
-                <w:rFonts w:ascii="Verdana" w:hAnsi="Verdana" w:cs="Verdana"/>
-                <w:sz w:val="20"/>
-                <w:szCs w:val="20"/>
-              </w:rPr>
-              <w:t xml:space="preserve">"Type of </w:t>
-            </w:r>
-            <w:proofErr w:type="spellStart"/>
-            <w:r>
-              <w:rPr>
-                <w:rFonts w:ascii="Verdana" w:hAnsi="Verdana" w:cs="Verdana"/>
-                <w:sz w:val="20"/>
-                <w:szCs w:val="20"/>
-              </w:rPr>
-              <w:t>revocation":"Temporal</w:t>
-            </w:r>
-            <w:proofErr w:type="spellEnd"/>
-            <w:r>
-              <w:rPr>
-                <w:rFonts w:ascii="Verdana" w:hAnsi="Verdana" w:cs="Verdana"/>
-                <w:sz w:val="20"/>
-                <w:szCs w:val="20"/>
-              </w:rPr>
-              <w:t>",</w:t>
+              <w:t>"Type of revocation":"Temporal",</w:t>
             </w:r>
           </w:p>
           <w:p>
@@ -15646,25 +15286,7 @@
                 <w:sz w:val="20"/>
                 <w:szCs w:val="20"/>
               </w:rPr>
-              <w:t xml:space="preserve">"Type of </w:t>
-            </w:r>
-            <w:proofErr w:type="spellStart"/>
-            <w:r>
-              <w:rPr>
-                <w:rFonts w:ascii="Verdana" w:hAnsi="Verdana" w:cs="Verdana"/>
-                <w:sz w:val="20"/>
-                <w:szCs w:val="20"/>
-              </w:rPr>
-              <w:t>revocation":"Temporal</w:t>
-            </w:r>
-            <w:proofErr w:type="spellEnd"/>
-            <w:r>
-              <w:rPr>
-                <w:rFonts w:ascii="Verdana" w:hAnsi="Verdana" w:cs="Verdana"/>
-                <w:sz w:val="20"/>
-                <w:szCs w:val="20"/>
-              </w:rPr>
-              <w:t>",</w:t>
+              <w:t>"Type of revocation":"Temporal",</w:t>
             </w:r>
           </w:p>
           <w:p>
@@ -15957,25 +15579,7 @@
                 <w:sz w:val="20"/>
                 <w:szCs w:val="20"/>
               </w:rPr>
-              <w:t xml:space="preserve">"Type of </w:t>
-            </w:r>
-            <w:proofErr w:type="spellStart"/>
-            <w:r>
-              <w:rPr>
-                <w:rFonts w:ascii="Verdana" w:hAnsi="Verdana" w:cs="Verdana"/>
-                <w:sz w:val="20"/>
-                <w:szCs w:val="20"/>
-              </w:rPr>
-              <w:t>revocation":"Temporal</w:t>
-            </w:r>
-            <w:proofErr w:type="spellEnd"/>
-            <w:r>
-              <w:rPr>
-                <w:rFonts w:ascii="Verdana" w:hAnsi="Verdana" w:cs="Verdana"/>
-                <w:sz w:val="20"/>
-                <w:szCs w:val="20"/>
-              </w:rPr>
-              <w:t>",</w:t>
+              <w:t>"Type of revocation":"Temporal",</w:t>
             </w:r>
           </w:p>
           <w:p>
@@ -16204,25 +15808,7 @@
                 <w:sz w:val="20"/>
                 <w:szCs w:val="20"/>
               </w:rPr>
-              <w:t xml:space="preserve">"Type of </w:t>
-            </w:r>
-            <w:proofErr w:type="spellStart"/>
-            <w:r>
-              <w:rPr>
-                <w:rFonts w:ascii="Verdana" w:hAnsi="Verdana" w:cs="Verdana"/>
-                <w:sz w:val="20"/>
-                <w:szCs w:val="20"/>
-              </w:rPr>
-              <w:t>revocation":"Temporal</w:t>
-            </w:r>
-            <w:proofErr w:type="spellEnd"/>
-            <w:r>
-              <w:rPr>
-                <w:rFonts w:ascii="Verdana" w:hAnsi="Verdana" w:cs="Verdana"/>
-                <w:sz w:val="20"/>
-                <w:szCs w:val="20"/>
-              </w:rPr>
-              <w:t>",</w:t>
+              <w:t>"Type of revocation":"Temporal",</w:t>
             </w:r>
           </w:p>
           <w:p>
@@ -16426,7 +16012,6 @@
               </w:rPr>
               <w:t>QWxnPUhTMjU2XG4gVHlwPVBEU1xuRGV2PWY0ZDNmYmY0NDc4ZjJmNTZjNmU2Yzk4M2ZkOTQwYjRjXG4gaWF0PTE4LTAzLTIwMjAgMTc6MjI6MjBcbiBleHA9MTctMDQtMjAyMiAwMDo1NTo0MDExNTg3YzVmZWY3OGUzYzQ2MDYzOGEzYmNmNjI5YzQ3N2NmMjk0OGMxYmExZTgzM2U0ZGUxYTJlMjdhZjcwODU=</w:t>
             </w:r>
-            <w:proofErr w:type="gramStart"/>
             <w:r>
               <w:rPr>
                 <w:rFonts w:ascii="Verdana" w:hAnsi="Verdana" w:cs="Verdana"/>
@@ -16435,44 +16020,25 @@
               </w:rPr>
               <w:t>",,</w:t>
             </w:r>
-            <w:proofErr w:type="gramEnd"/>
-          </w:p>
-          <w:p>
-            <w:pPr>
-              <w:autoSpaceDE w:val="0"/>
-              <w:autoSpaceDN w:val="0"/>
-              <w:adjustRightInd w:val="0"/>
-              <w:rPr>
-                <w:rFonts w:ascii="Verdana" w:hAnsi="Verdana" w:cs="Verdana"/>
-                <w:sz w:val="20"/>
-                <w:szCs w:val="20"/>
-              </w:rPr>
-            </w:pPr>
-            <w:r>
-              <w:rPr>
-                <w:rFonts w:ascii="Verdana" w:hAnsi="Verdana" w:cs="Verdana"/>
-                <w:sz w:val="20"/>
-                <w:szCs w:val="20"/>
-              </w:rPr>
-              <w:t xml:space="preserve">"Type of </w:t>
-            </w:r>
-            <w:proofErr w:type="spellStart"/>
-            <w:r>
-              <w:rPr>
-                <w:rFonts w:ascii="Verdana" w:hAnsi="Verdana" w:cs="Verdana"/>
-                <w:sz w:val="20"/>
-                <w:szCs w:val="20"/>
-              </w:rPr>
-              <w:t>revocation":"Temporal</w:t>
-            </w:r>
-            <w:proofErr w:type="spellEnd"/>
-            <w:r>
-              <w:rPr>
-                <w:rFonts w:ascii="Verdana" w:hAnsi="Verdana" w:cs="Verdana"/>
-                <w:sz w:val="20"/>
-                <w:szCs w:val="20"/>
-              </w:rPr>
-              <w:t>",</w:t>
+          </w:p>
+          <w:p>
+            <w:pPr>
+              <w:autoSpaceDE w:val="0"/>
+              <w:autoSpaceDN w:val="0"/>
+              <w:adjustRightInd w:val="0"/>
+              <w:rPr>
+                <w:rFonts w:ascii="Verdana" w:hAnsi="Verdana" w:cs="Verdana"/>
+                <w:sz w:val="20"/>
+                <w:szCs w:val="20"/>
+              </w:rPr>
+            </w:pPr>
+            <w:r>
+              <w:rPr>
+                <w:rFonts w:ascii="Verdana" w:hAnsi="Verdana" w:cs="Verdana"/>
+                <w:sz w:val="20"/>
+                <w:szCs w:val="20"/>
+              </w:rPr>
+              <w:t>"Type of revocation":"Temporal",</w:t>
             </w:r>
           </w:p>
           <w:p>
@@ -16675,7 +16241,6 @@
               </w:rPr>
               <w:t>QWxnPUhTMjU2XG4gVHlwPVBEU1xuRGV2PWY0ZDNmYmY0NDc4ZjJmNTZjNmU2Yzk4M2ZkOTQwYjRjXG4gaWF0PTE4LTAzLTIwMjAgMTc6MjI6MjBcbiBleHA9MTctMDQtMjAyMiAwMDo1NTo0MDExNTg3YzVmZWY3OGUzYzQ2MDYzOGEzYmNmNjI5YzQ3N2NmMjk0OGMxYmExZTgzM2U0ZGUxYTJlMjdhZjcwODU=</w:t>
             </w:r>
-            <w:proofErr w:type="gramStart"/>
             <w:r>
               <w:rPr>
                 <w:rFonts w:ascii="Verdana" w:hAnsi="Verdana" w:cs="Verdana"/>
@@ -16684,44 +16249,25 @@
               </w:rPr>
               <w:t>",,</w:t>
             </w:r>
-            <w:proofErr w:type="gramEnd"/>
-          </w:p>
-          <w:p>
-            <w:pPr>
-              <w:autoSpaceDE w:val="0"/>
-              <w:autoSpaceDN w:val="0"/>
-              <w:adjustRightInd w:val="0"/>
-              <w:rPr>
-                <w:rFonts w:ascii="Verdana" w:hAnsi="Verdana" w:cs="Verdana"/>
-                <w:sz w:val="20"/>
-                <w:szCs w:val="20"/>
-              </w:rPr>
-            </w:pPr>
-            <w:r>
-              <w:rPr>
-                <w:rFonts w:ascii="Verdana" w:hAnsi="Verdana" w:cs="Verdana"/>
-                <w:sz w:val="20"/>
-                <w:szCs w:val="20"/>
-              </w:rPr>
-              <w:t xml:space="preserve">"Type of </w:t>
-            </w:r>
-            <w:proofErr w:type="spellStart"/>
-            <w:r>
-              <w:rPr>
-                <w:rFonts w:ascii="Verdana" w:hAnsi="Verdana" w:cs="Verdana"/>
-                <w:sz w:val="20"/>
-                <w:szCs w:val="20"/>
-              </w:rPr>
-              <w:t>revocation":"Temporal</w:t>
-            </w:r>
-            <w:proofErr w:type="spellEnd"/>
-            <w:r>
-              <w:rPr>
-                <w:rFonts w:ascii="Verdana" w:hAnsi="Verdana" w:cs="Verdana"/>
-                <w:sz w:val="20"/>
-                <w:szCs w:val="20"/>
-              </w:rPr>
-              <w:t>",</w:t>
+          </w:p>
+          <w:p>
+            <w:pPr>
+              <w:autoSpaceDE w:val="0"/>
+              <w:autoSpaceDN w:val="0"/>
+              <w:adjustRightInd w:val="0"/>
+              <w:rPr>
+                <w:rFonts w:ascii="Verdana" w:hAnsi="Verdana" w:cs="Verdana"/>
+                <w:sz w:val="20"/>
+                <w:szCs w:val="20"/>
+              </w:rPr>
+            </w:pPr>
+            <w:r>
+              <w:rPr>
+                <w:rFonts w:ascii="Verdana" w:hAnsi="Verdana" w:cs="Verdana"/>
+                <w:sz w:val="20"/>
+                <w:szCs w:val="20"/>
+              </w:rPr>
+              <w:t>"Type of revocation":"Temporal",</w:t>
             </w:r>
           </w:p>
           <w:p>
@@ -16914,25 +16460,7 @@
                 <w:sz w:val="20"/>
                 <w:szCs w:val="20"/>
               </w:rPr>
-              <w:t xml:space="preserve">"Token </w:t>
-            </w:r>
-            <w:proofErr w:type="spellStart"/>
-            <w:r>
-              <w:rPr>
-                <w:rFonts w:ascii="Verdana" w:hAnsi="Verdana" w:cs="Verdana"/>
-                <w:sz w:val="20"/>
-                <w:szCs w:val="20"/>
-              </w:rPr>
-              <w:t>Value""Token</w:t>
-            </w:r>
-            <w:proofErr w:type="spellEnd"/>
-            <w:r>
-              <w:rPr>
-                <w:rFonts w:ascii="Verdana" w:hAnsi="Verdana" w:cs="Verdana"/>
-                <w:sz w:val="20"/>
-                <w:szCs w:val="20"/>
-              </w:rPr>
-              <w:t xml:space="preserve"> Value":"</w:t>
+              <w:t>"Token Value""Token Value":"</w:t>
             </w:r>
             <w:r>
               <w:rPr>
@@ -16968,25 +16496,7 @@
                 <w:sz w:val="20"/>
                 <w:szCs w:val="20"/>
               </w:rPr>
-              <w:t xml:space="preserve">"Type of </w:t>
-            </w:r>
-            <w:proofErr w:type="spellStart"/>
-            <w:r>
-              <w:rPr>
-                <w:rFonts w:ascii="Verdana" w:hAnsi="Verdana" w:cs="Verdana"/>
-                <w:sz w:val="20"/>
-                <w:szCs w:val="20"/>
-              </w:rPr>
-              <w:t>revocation":"Temporal</w:t>
-            </w:r>
-            <w:proofErr w:type="spellEnd"/>
-            <w:r>
-              <w:rPr>
-                <w:rFonts w:ascii="Verdana" w:hAnsi="Verdana" w:cs="Verdana"/>
-                <w:sz w:val="20"/>
-                <w:szCs w:val="20"/>
-              </w:rPr>
-              <w:t>",</w:t>
+              <w:t>"Type of revocation":"Temporal",</w:t>
             </w:r>
           </w:p>
           <w:p>
@@ -17223,25 +16733,7 @@
                 <w:sz w:val="20"/>
                 <w:szCs w:val="20"/>
               </w:rPr>
-              <w:t xml:space="preserve">"Type of </w:t>
-            </w:r>
-            <w:proofErr w:type="spellStart"/>
-            <w:r>
-              <w:rPr>
-                <w:rFonts w:ascii="Verdana" w:hAnsi="Verdana" w:cs="Verdana"/>
-                <w:sz w:val="20"/>
-                <w:szCs w:val="20"/>
-              </w:rPr>
-              <w:t>revocation":"Temporal</w:t>
-            </w:r>
-            <w:proofErr w:type="spellEnd"/>
-            <w:r>
-              <w:rPr>
-                <w:rFonts w:ascii="Verdana" w:hAnsi="Verdana" w:cs="Verdana"/>
-                <w:sz w:val="20"/>
-                <w:szCs w:val="20"/>
-              </w:rPr>
-              <w:t>",</w:t>
+              <w:t>"Type of revocation":"Temporal",</w:t>
             </w:r>
           </w:p>
           <w:p>
@@ -17434,25 +16926,7 @@
                 <w:sz w:val="20"/>
                 <w:szCs w:val="20"/>
               </w:rPr>
-              <w:t>"Token Value</w:t>
-            </w:r>
-            <w:proofErr w:type="gramStart"/>
-            <w:r>
-              <w:rPr>
-                <w:rFonts w:ascii="Verdana" w:hAnsi="Verdana" w:cs="Verdana"/>
-                <w:sz w:val="20"/>
-                <w:szCs w:val="20"/>
-              </w:rPr>
-              <w:t>"::</w:t>
-            </w:r>
-            <w:proofErr w:type="gramEnd"/>
-            <w:r>
-              <w:rPr>
-                <w:rFonts w:ascii="Verdana" w:hAnsi="Verdana" w:cs="Verdana"/>
-                <w:sz w:val="20"/>
-                <w:szCs w:val="20"/>
-              </w:rPr>
-              <w:t>"</w:t>
+              <w:t>"Token Value"::"</w:t>
             </w:r>
             <w:r>
               <w:rPr>
@@ -17488,25 +16962,7 @@
                 <w:sz w:val="20"/>
                 <w:szCs w:val="20"/>
               </w:rPr>
-              <w:t xml:space="preserve">"Type of </w:t>
-            </w:r>
-            <w:proofErr w:type="spellStart"/>
-            <w:r>
-              <w:rPr>
-                <w:rFonts w:ascii="Verdana" w:hAnsi="Verdana" w:cs="Verdana"/>
-                <w:sz w:val="20"/>
-                <w:szCs w:val="20"/>
-              </w:rPr>
-              <w:t>revocation":"Temporal</w:t>
-            </w:r>
-            <w:proofErr w:type="spellEnd"/>
-            <w:r>
-              <w:rPr>
-                <w:rFonts w:ascii="Verdana" w:hAnsi="Verdana" w:cs="Verdana"/>
-                <w:sz w:val="20"/>
-                <w:szCs w:val="20"/>
-              </w:rPr>
-              <w:t>",</w:t>
+              <w:t>"Type of revocation":"Temporal",</w:t>
             </w:r>
           </w:p>
           <w:p>
@@ -17701,55 +17157,27 @@
                 <w:sz w:val="20"/>
                 <w:szCs w:val="20"/>
               </w:rPr>
-              <w:t>"Token Value</w:t>
-            </w:r>
-            <w:proofErr w:type="gramStart"/>
-            <w:r>
-              <w:rPr>
-                <w:rFonts w:ascii="Verdana" w:hAnsi="Verdana" w:cs="Verdana"/>
-                <w:sz w:val="20"/>
-                <w:szCs w:val="20"/>
-              </w:rPr>
-              <w:t>":,</w:t>
-            </w:r>
-            <w:proofErr w:type="gramEnd"/>
-          </w:p>
-          <w:p>
-            <w:pPr>
-              <w:autoSpaceDE w:val="0"/>
-              <w:autoSpaceDN w:val="0"/>
-              <w:adjustRightInd w:val="0"/>
-              <w:rPr>
-                <w:rFonts w:ascii="Verdana" w:hAnsi="Verdana" w:cs="Verdana"/>
-                <w:sz w:val="20"/>
-                <w:szCs w:val="20"/>
-              </w:rPr>
-            </w:pPr>
-            <w:r>
-              <w:rPr>
-                <w:rFonts w:ascii="Verdana" w:hAnsi="Verdana" w:cs="Verdana"/>
-                <w:sz w:val="20"/>
-                <w:szCs w:val="20"/>
-              </w:rPr>
-              <w:t xml:space="preserve">"Type of </w:t>
-            </w:r>
-            <w:proofErr w:type="spellStart"/>
-            <w:r>
-              <w:rPr>
-                <w:rFonts w:ascii="Verdana" w:hAnsi="Verdana" w:cs="Verdana"/>
-                <w:sz w:val="20"/>
-                <w:szCs w:val="20"/>
-              </w:rPr>
-              <w:t>revocation":"Temporal</w:t>
-            </w:r>
-            <w:proofErr w:type="spellEnd"/>
-            <w:r>
-              <w:rPr>
-                <w:rFonts w:ascii="Verdana" w:hAnsi="Verdana" w:cs="Verdana"/>
-                <w:sz w:val="20"/>
-                <w:szCs w:val="20"/>
-              </w:rPr>
-              <w:t>",</w:t>
+              <w:t>"Token Value":,</w:t>
+            </w:r>
+          </w:p>
+          <w:p>
+            <w:pPr>
+              <w:autoSpaceDE w:val="0"/>
+              <w:autoSpaceDN w:val="0"/>
+              <w:adjustRightInd w:val="0"/>
+              <w:rPr>
+                <w:rFonts w:ascii="Verdana" w:hAnsi="Verdana" w:cs="Verdana"/>
+                <w:sz w:val="20"/>
+                <w:szCs w:val="20"/>
+              </w:rPr>
+            </w:pPr>
+            <w:r>
+              <w:rPr>
+                <w:rFonts w:ascii="Verdana" w:hAnsi="Verdana" w:cs="Verdana"/>
+                <w:sz w:val="20"/>
+                <w:szCs w:val="20"/>
+              </w:rPr>
+              <w:t>"Type of revocation":"Temporal",</w:t>
             </w:r>
           </w:p>
           <w:p>
@@ -18026,25 +17454,7 @@
                 <w:sz w:val="20"/>
                 <w:szCs w:val="20"/>
               </w:rPr>
-              <w:t xml:space="preserve">"Type of </w:t>
-            </w:r>
-            <w:proofErr w:type="spellStart"/>
-            <w:r>
-              <w:rPr>
-                <w:rFonts w:ascii="Verdana" w:hAnsi="Verdana" w:cs="Verdana"/>
-                <w:sz w:val="20"/>
-                <w:szCs w:val="20"/>
-              </w:rPr>
-              <w:t>revocation":"Temporal</w:t>
-            </w:r>
-            <w:proofErr w:type="spellEnd"/>
-            <w:r>
-              <w:rPr>
-                <w:rFonts w:ascii="Verdana" w:hAnsi="Verdana" w:cs="Verdana"/>
-                <w:sz w:val="20"/>
-                <w:szCs w:val="20"/>
-              </w:rPr>
-              <w:t>",</w:t>
+              <w:t>"Type of revocation":"Temporal",</w:t>
             </w:r>
           </w:p>
           <w:p>
@@ -18273,25 +17683,7 @@
                 <w:sz w:val="20"/>
                 <w:szCs w:val="20"/>
               </w:rPr>
-              <w:t xml:space="preserve">"Type of </w:t>
-            </w:r>
-            <w:proofErr w:type="spellStart"/>
-            <w:r>
-              <w:rPr>
-                <w:rFonts w:ascii="Verdana" w:hAnsi="Verdana" w:cs="Verdana"/>
-                <w:sz w:val="20"/>
-                <w:szCs w:val="20"/>
-              </w:rPr>
-              <w:t>revocation":"Temporal</w:t>
-            </w:r>
-            <w:proofErr w:type="spellEnd"/>
-            <w:r>
-              <w:rPr>
-                <w:rFonts w:ascii="Verdana" w:hAnsi="Verdana" w:cs="Verdana"/>
-                <w:sz w:val="20"/>
-                <w:szCs w:val="20"/>
-              </w:rPr>
-              <w:t>",</w:t>
+              <w:t>"Type of revocation":"Temporal",</w:t>
             </w:r>
           </w:p>
           <w:p>
@@ -18478,23 +17870,13 @@
                 <w:szCs w:val="20"/>
               </w:rPr>
             </w:pPr>
-            <w:proofErr w:type="gramStart"/>
-            <w:r>
-              <w:rPr>
-                <w:rFonts w:ascii="Verdana" w:hAnsi="Verdana" w:cs="Verdana"/>
-                <w:sz w:val="20"/>
-                <w:szCs w:val="20"/>
-              </w:rPr>
-              <w:t>“”Token</w:t>
-            </w:r>
-            <w:proofErr w:type="gramEnd"/>
-            <w:r>
-              <w:rPr>
-                <w:rFonts w:ascii="Verdana" w:hAnsi="Verdana" w:cs="Verdana"/>
-                <w:sz w:val="20"/>
-                <w:szCs w:val="20"/>
-              </w:rPr>
-              <w:t xml:space="preserve"> Value":"</w:t>
+            <w:r>
+              <w:rPr>
+                <w:rFonts w:ascii="Verdana" w:hAnsi="Verdana" w:cs="Verdana"/>
+                <w:sz w:val="20"/>
+                <w:szCs w:val="20"/>
+              </w:rPr>
+              <w:t>“”Token Value":"</w:t>
             </w:r>
             <w:r>
               <w:rPr>
@@ -18530,25 +17912,7 @@
                 <w:sz w:val="20"/>
                 <w:szCs w:val="20"/>
               </w:rPr>
-              <w:t xml:space="preserve">"Type of </w:t>
-            </w:r>
-            <w:proofErr w:type="spellStart"/>
-            <w:r>
-              <w:rPr>
-                <w:rFonts w:ascii="Verdana" w:hAnsi="Verdana" w:cs="Verdana"/>
-                <w:sz w:val="20"/>
-                <w:szCs w:val="20"/>
-              </w:rPr>
-              <w:t>revocation":"Temporal</w:t>
-            </w:r>
-            <w:proofErr w:type="spellEnd"/>
-            <w:r>
-              <w:rPr>
-                <w:rFonts w:ascii="Verdana" w:hAnsi="Verdana" w:cs="Verdana"/>
-                <w:sz w:val="20"/>
-                <w:szCs w:val="20"/>
-              </w:rPr>
-              <w:t>",</w:t>
+              <w:t>"Type of revocation":"Temporal",</w:t>
             </w:r>
           </w:p>
           <w:p>
@@ -18777,25 +18141,7 @@
                 <w:sz w:val="20"/>
                 <w:szCs w:val="20"/>
               </w:rPr>
-              <w:t xml:space="preserve">"Type of </w:t>
-            </w:r>
-            <w:proofErr w:type="spellStart"/>
-            <w:r>
-              <w:rPr>
-                <w:rFonts w:ascii="Verdana" w:hAnsi="Verdana" w:cs="Verdana"/>
-                <w:sz w:val="20"/>
-                <w:szCs w:val="20"/>
-              </w:rPr>
-              <w:t>revocation":"Temporal</w:t>
-            </w:r>
-            <w:proofErr w:type="spellEnd"/>
-            <w:r>
-              <w:rPr>
-                <w:rFonts w:ascii="Verdana" w:hAnsi="Verdana" w:cs="Verdana"/>
-                <w:sz w:val="20"/>
-                <w:szCs w:val="20"/>
-              </w:rPr>
-              <w:t>",</w:t>
+              <w:t>"Type of revocation":"Temporal",</w:t>
             </w:r>
           </w:p>
           <w:p>
@@ -19006,25 +18352,7 @@
                 <w:sz w:val="20"/>
                 <w:szCs w:val="20"/>
               </w:rPr>
-              <w:t xml:space="preserve">“Token </w:t>
-            </w:r>
-            <w:proofErr w:type="spellStart"/>
-            <w:r>
-              <w:rPr>
-                <w:rFonts w:ascii="Verdana" w:hAnsi="Verdana" w:cs="Verdana"/>
-                <w:sz w:val="20"/>
-                <w:szCs w:val="20"/>
-              </w:rPr>
-              <w:t>ValueToken</w:t>
-            </w:r>
-            <w:proofErr w:type="spellEnd"/>
-            <w:r>
-              <w:rPr>
-                <w:rFonts w:ascii="Verdana" w:hAnsi="Verdana" w:cs="Verdana"/>
-                <w:sz w:val="20"/>
-                <w:szCs w:val="20"/>
-              </w:rPr>
-              <w:t xml:space="preserve"> Value":"</w:t>
+              <w:t>“Token ValueToken Value":"</w:t>
             </w:r>
             <w:r>
               <w:rPr>
@@ -19060,25 +18388,7 @@
                 <w:sz w:val="20"/>
                 <w:szCs w:val="20"/>
               </w:rPr>
-              <w:t xml:space="preserve">"Type of </w:t>
-            </w:r>
-            <w:proofErr w:type="spellStart"/>
-            <w:r>
-              <w:rPr>
-                <w:rFonts w:ascii="Verdana" w:hAnsi="Verdana" w:cs="Verdana"/>
-                <w:sz w:val="20"/>
-                <w:szCs w:val="20"/>
-              </w:rPr>
-              <w:t>revocation":"Temporal</w:t>
-            </w:r>
-            <w:proofErr w:type="spellEnd"/>
-            <w:r>
-              <w:rPr>
-                <w:rFonts w:ascii="Verdana" w:hAnsi="Verdana" w:cs="Verdana"/>
-                <w:sz w:val="20"/>
-                <w:szCs w:val="20"/>
-              </w:rPr>
-              <w:t>",</w:t>
+              <w:t>"Type of revocation":"Temporal",</w:t>
             </w:r>
           </w:p>
           <w:p>
@@ -19307,25 +18617,7 @@
                 <w:sz w:val="20"/>
                 <w:szCs w:val="20"/>
               </w:rPr>
-              <w:t xml:space="preserve">"Type of </w:t>
-            </w:r>
-            <w:proofErr w:type="spellStart"/>
-            <w:r>
-              <w:rPr>
-                <w:rFonts w:ascii="Verdana" w:hAnsi="Verdana" w:cs="Verdana"/>
-                <w:sz w:val="20"/>
-                <w:szCs w:val="20"/>
-              </w:rPr>
-              <w:t>revocation":"Temporal</w:t>
-            </w:r>
-            <w:proofErr w:type="spellEnd"/>
-            <w:r>
-              <w:rPr>
-                <w:rFonts w:ascii="Verdana" w:hAnsi="Verdana" w:cs="Verdana"/>
-                <w:sz w:val="20"/>
-                <w:szCs w:val="20"/>
-              </w:rPr>
-              <w:t>",</w:t>
+              <w:t>"Type of revocation":"Temporal",</w:t>
             </w:r>
           </w:p>
           <w:p>
@@ -19554,25 +18846,7 @@
                 <w:sz w:val="20"/>
                 <w:szCs w:val="20"/>
               </w:rPr>
-              <w:t xml:space="preserve">"Type of </w:t>
-            </w:r>
-            <w:proofErr w:type="spellStart"/>
-            <w:r>
-              <w:rPr>
-                <w:rFonts w:ascii="Verdana" w:hAnsi="Verdana" w:cs="Verdana"/>
-                <w:sz w:val="20"/>
-                <w:szCs w:val="20"/>
-              </w:rPr>
-              <w:t>revocation":"Temporal</w:t>
-            </w:r>
-            <w:proofErr w:type="spellEnd"/>
-            <w:r>
-              <w:rPr>
-                <w:rFonts w:ascii="Verdana" w:hAnsi="Verdana" w:cs="Verdana"/>
-                <w:sz w:val="20"/>
-                <w:szCs w:val="20"/>
-              </w:rPr>
-              <w:t>",</w:t>
+              <w:t>"Type of revocation":"Temporal",</w:t>
             </w:r>
           </w:p>
           <w:p>
@@ -19801,25 +19075,7 @@
                 <w:sz w:val="20"/>
                 <w:szCs w:val="20"/>
               </w:rPr>
-              <w:t xml:space="preserve">"Type of </w:t>
-            </w:r>
-            <w:proofErr w:type="spellStart"/>
-            <w:r>
-              <w:rPr>
-                <w:rFonts w:ascii="Verdana" w:hAnsi="Verdana" w:cs="Verdana"/>
-                <w:sz w:val="20"/>
-                <w:szCs w:val="20"/>
-              </w:rPr>
-              <w:t>revocation":"Temporal</w:t>
-            </w:r>
-            <w:proofErr w:type="spellEnd"/>
-            <w:r>
-              <w:rPr>
-                <w:rFonts w:ascii="Verdana" w:hAnsi="Verdana" w:cs="Verdana"/>
-                <w:sz w:val="20"/>
-                <w:szCs w:val="20"/>
-              </w:rPr>
-              <w:t>",</w:t>
+              <w:t>"Type of revocation":"Temporal",</w:t>
             </w:r>
           </w:p>
           <w:p>
@@ -20028,16 +19284,7 @@
                 <w:sz w:val="20"/>
                 <w:szCs w:val="20"/>
               </w:rPr>
-              <w:t>“Token Value</w:t>
-            </w:r>
-            <w:proofErr w:type="gramStart"/>
-            <w:r>
-              <w:rPr>
-                <w:rFonts w:ascii="Verdana" w:hAnsi="Verdana" w:cs="Verdana"/>
-                <w:sz w:val="20"/>
-                <w:szCs w:val="20"/>
-              </w:rPr>
-              <w:t>”</w:t>
+              <w:t>“Token Value”</w:t>
             </w:r>
             <w:r>
               <w:rPr>
@@ -20053,16 +19300,7 @@
                 <w:sz w:val="20"/>
                 <w:szCs w:val="20"/>
               </w:rPr>
-              <w:t>QWxnPUhTMjU</w:t>
-            </w:r>
-            <w:proofErr w:type="gramEnd"/>
-            <w:r>
-              <w:rPr>
-                <w:rFonts w:ascii="Verdana" w:hAnsi="Verdana" w:cs="Verdana"/>
-                <w:sz w:val="20"/>
-                <w:szCs w:val="20"/>
-              </w:rPr>
-              <w:t>2XG4gVHlwPVBEU1xuRGV2PWY0ZDNmYmY0NDc4ZjJmNTZjNmU2Yzk4M2ZkOTQwYjRjXG4gaWF0PTE4LTAzLTIwMjAgMTc6MjI6MjBcbiBleHA9MTctMDQtMjAyMiAwMDo1N</w:t>
+              <w:t>QWxnPUhTMjU2XG4gVHlwPVBEU1xuRGV2PWY0ZDNmYmY0NDc4ZjJmNTZjNmU2Yzk4M2ZkOTQwYjRjXG4gaWF0PTE4LTAzLTIwMjAgMTc6MjI6MjBcbiBleHA9MTctMDQtMjAyMiAwMDo1N</w:t>
             </w:r>
             <w:r>
               <w:rPr>
@@ -20099,25 +19337,7 @@
                 <w:sz w:val="20"/>
                 <w:szCs w:val="20"/>
               </w:rPr>
-              <w:t xml:space="preserve">"Type of </w:t>
-            </w:r>
-            <w:proofErr w:type="spellStart"/>
-            <w:r>
-              <w:rPr>
-                <w:rFonts w:ascii="Verdana" w:hAnsi="Verdana" w:cs="Verdana"/>
-                <w:sz w:val="20"/>
-                <w:szCs w:val="20"/>
-              </w:rPr>
-              <w:t>revocation":"Temporal</w:t>
-            </w:r>
-            <w:proofErr w:type="spellEnd"/>
-            <w:r>
-              <w:rPr>
-                <w:rFonts w:ascii="Verdana" w:hAnsi="Verdana" w:cs="Verdana"/>
-                <w:sz w:val="20"/>
-                <w:szCs w:val="20"/>
-              </w:rPr>
-              <w:t>",</w:t>
+              <w:t>"Type of revocation":"Temporal",</w:t>
             </w:r>
           </w:p>
           <w:p>
@@ -20311,33 +19531,15 @@
                 <w:sz w:val="20"/>
                 <w:szCs w:val="20"/>
               </w:rPr>
-              <w:t>“Token Value”:</w:t>
-            </w:r>
-            <w:proofErr w:type="gramStart"/>
-            <w:r>
-              <w:rPr>
-                <w:rFonts w:ascii="Verdana" w:hAnsi="Verdana" w:cs="Verdana"/>
-                <w:sz w:val="20"/>
-                <w:szCs w:val="20"/>
-              </w:rPr>
-              <w:t>””</w:t>
-            </w:r>
-            <w:r>
-              <w:rPr>
-                <w:rFonts w:ascii="Verdana" w:hAnsi="Verdana" w:cs="Verdana"/>
-                <w:sz w:val="20"/>
-                <w:szCs w:val="20"/>
-              </w:rPr>
-              <w:t>QWxnPUhTMjU</w:t>
-            </w:r>
-            <w:proofErr w:type="gramEnd"/>
-            <w:r>
-              <w:rPr>
-                <w:rFonts w:ascii="Verdana" w:hAnsi="Verdana" w:cs="Verdana"/>
-                <w:sz w:val="20"/>
-                <w:szCs w:val="20"/>
-              </w:rPr>
-              <w:t>2XG4gVHlwPVBEU1xuRGV2PWY0ZDNmYmY0NDc4ZjJmNTZjNmU2Yzk4M2ZkOTQwYjRjXG4gaWF0PTE4LTAzLTIwMjAgMTc6MjI6MjBcbiBleHA9MTctMDQtMjAyMiAwMDo1NTo0MDExNTg3YzVmZWY3OGUzYzQ2MDYzOGEzYmNmNjI5YzQ3N2NmMjk0OGMxYmExZTgzM2U0ZGUxYTJlMjdhZjcwODU=</w:t>
+              <w:t>“Token Value”:””</w:t>
+            </w:r>
+            <w:r>
+              <w:rPr>
+                <w:rFonts w:ascii="Verdana" w:hAnsi="Verdana" w:cs="Verdana"/>
+                <w:sz w:val="20"/>
+                <w:szCs w:val="20"/>
+              </w:rPr>
+              <w:t>QWxnPUhTMjU2XG4gVHlwPVBEU1xuRGV2PWY0ZDNmYmY0NDc4ZjJmNTZjNmU2Yzk4M2ZkOTQwYjRjXG4gaWF0PTE4LTAzLTIwMjAgMTc6MjI6MjBcbiBleHA9MTctMDQtMjAyMiAwMDo1NTo0MDExNTg3YzVmZWY3OGUzYzQ2MDYzOGEzYmNmNjI5YzQ3N2NmMjk0OGMxYmExZTgzM2U0ZGUxYTJlMjdhZjcwODU=</w:t>
             </w:r>
             <w:r>
               <w:rPr>
@@ -20365,25 +19567,7 @@
                 <w:sz w:val="20"/>
                 <w:szCs w:val="20"/>
               </w:rPr>
-              <w:t xml:space="preserve">"Type of </w:t>
-            </w:r>
-            <w:proofErr w:type="spellStart"/>
-            <w:r>
-              <w:rPr>
-                <w:rFonts w:ascii="Verdana" w:hAnsi="Verdana" w:cs="Verdana"/>
-                <w:sz w:val="20"/>
-                <w:szCs w:val="20"/>
-              </w:rPr>
-              <w:t>revocation":"Temporal</w:t>
-            </w:r>
-            <w:proofErr w:type="spellEnd"/>
-            <w:r>
-              <w:rPr>
-                <w:rFonts w:ascii="Verdana" w:hAnsi="Verdana" w:cs="Verdana"/>
-                <w:sz w:val="20"/>
-                <w:szCs w:val="20"/>
-              </w:rPr>
-              <w:t>",</w:t>
+              <w:t>"Type of revocation":"Temporal",</w:t>
             </w:r>
           </w:p>
           <w:p>
@@ -20612,25 +19796,7 @@
                 <w:sz w:val="20"/>
                 <w:szCs w:val="20"/>
               </w:rPr>
-              <w:t xml:space="preserve">"Type of </w:t>
-            </w:r>
-            <w:proofErr w:type="spellStart"/>
-            <w:r>
-              <w:rPr>
-                <w:rFonts w:ascii="Verdana" w:hAnsi="Verdana" w:cs="Verdana"/>
-                <w:sz w:val="20"/>
-                <w:szCs w:val="20"/>
-              </w:rPr>
-              <w:t>revocation":"Temporal</w:t>
-            </w:r>
-            <w:proofErr w:type="spellEnd"/>
-            <w:r>
-              <w:rPr>
-                <w:rFonts w:ascii="Verdana" w:hAnsi="Verdana" w:cs="Verdana"/>
-                <w:sz w:val="20"/>
-                <w:szCs w:val="20"/>
-              </w:rPr>
-              <w:t>",</w:t>
+              <w:t>"Type of revocation":"Temporal",</w:t>
             </w:r>
           </w:p>
           <w:p>
@@ -20823,33 +19989,15 @@
                 <w:sz w:val="20"/>
                 <w:szCs w:val="20"/>
               </w:rPr>
-              <w:t>“Token Value”</w:t>
-            </w:r>
-            <w:proofErr w:type="gramStart"/>
-            <w:r>
-              <w:rPr>
-                <w:rFonts w:ascii="Verdana" w:hAnsi="Verdana" w:cs="Verdana"/>
-                <w:sz w:val="20"/>
-                <w:szCs w:val="20"/>
-              </w:rPr>
-              <w:t>:”</w:t>
-            </w:r>
-            <w:r>
-              <w:rPr>
-                <w:rFonts w:ascii="Verdana" w:hAnsi="Verdana" w:cs="Verdana"/>
-                <w:sz w:val="20"/>
-                <w:szCs w:val="20"/>
-              </w:rPr>
-              <w:t>QWxnPUhTMjU</w:t>
-            </w:r>
-            <w:proofErr w:type="gramEnd"/>
-            <w:r>
-              <w:rPr>
-                <w:rFonts w:ascii="Verdana" w:hAnsi="Verdana" w:cs="Verdana"/>
-                <w:sz w:val="20"/>
-                <w:szCs w:val="20"/>
-              </w:rPr>
-              <w:t>2XG4gVHlwPVBEU1xuRGV2PWY0ZDNmYmY0NDc4ZjJmNTZjNmU2Yzk4M2ZkOTQwYjRjXG4gaWF0PTE4LTAzLTIwMjAgMTc6MjI6MjBcbiBleHA9MTctMDQtMjAyMiAwMDo1NTo0MDExNTg3YzVmZWY3OGUzYzQ2MDYzOGEzYmNmNjI5YzQ3N2NmMjk0OGMxYmExZTgzM2U0ZGUxYTJlMjdhZjcwODU=</w:t>
+              <w:t>“Token Value”:”</w:t>
+            </w:r>
+            <w:r>
+              <w:rPr>
+                <w:rFonts w:ascii="Verdana" w:hAnsi="Verdana" w:cs="Verdana"/>
+                <w:sz w:val="20"/>
+                <w:szCs w:val="20"/>
+              </w:rPr>
+              <w:t>QWxnPUhTMjU2XG4gVHlwPVBEU1xuRGV2PWY0ZDNmYmY0NDc4ZjJmNTZjNmU2Yzk4M2ZkOTQwYjRjXG4gaWF0PTE4LTAzLTIwMjAgMTc6MjI6MjBcbiBleHA9MTctMDQtMjAyMiAwMDo1NTo0MDExNTg3YzVmZWY3OGUzYzQ2MDYzOGEzYmNmNjI5YzQ3N2NmMjk0OGMxYmExZTgzM2U0ZGUxYTJlMjdhZjcwODU=</w:t>
             </w:r>
             <w:r>
               <w:rPr>
@@ -20877,25 +20025,7 @@
                 <w:sz w:val="20"/>
                 <w:szCs w:val="20"/>
               </w:rPr>
-              <w:t xml:space="preserve">"Type of </w:t>
-            </w:r>
-            <w:proofErr w:type="spellStart"/>
-            <w:r>
-              <w:rPr>
-                <w:rFonts w:ascii="Verdana" w:hAnsi="Verdana" w:cs="Verdana"/>
-                <w:sz w:val="20"/>
-                <w:szCs w:val="20"/>
-              </w:rPr>
-              <w:t>revocation":"Temporal</w:t>
-            </w:r>
-            <w:proofErr w:type="spellEnd"/>
-            <w:r>
-              <w:rPr>
-                <w:rFonts w:ascii="Verdana" w:hAnsi="Verdana" w:cs="Verdana"/>
-                <w:sz w:val="20"/>
-                <w:szCs w:val="20"/>
-              </w:rPr>
-              <w:t>",</w:t>
+              <w:t>"Type of revocation":"Temporal",</w:t>
             </w:r>
           </w:p>
           <w:p>
@@ -21088,33 +20218,15 @@
                 <w:sz w:val="20"/>
                 <w:szCs w:val="20"/>
               </w:rPr>
-              <w:t>“Token Value”</w:t>
-            </w:r>
-            <w:proofErr w:type="gramStart"/>
-            <w:r>
-              <w:rPr>
-                <w:rFonts w:ascii="Verdana" w:hAnsi="Verdana" w:cs="Verdana"/>
-                <w:sz w:val="20"/>
-                <w:szCs w:val="20"/>
-              </w:rPr>
-              <w:t>:”</w:t>
-            </w:r>
-            <w:r>
-              <w:rPr>
-                <w:rFonts w:ascii="Verdana" w:hAnsi="Verdana" w:cs="Verdana"/>
-                <w:sz w:val="20"/>
-                <w:szCs w:val="20"/>
-              </w:rPr>
-              <w:t>QWxnPUhTMjU</w:t>
-            </w:r>
-            <w:proofErr w:type="gramEnd"/>
-            <w:r>
-              <w:rPr>
-                <w:rFonts w:ascii="Verdana" w:hAnsi="Verdana" w:cs="Verdana"/>
-                <w:sz w:val="20"/>
-                <w:szCs w:val="20"/>
-              </w:rPr>
-              <w:t>2XG4gVHlwPVBEU1xuRGV2PWY0ZDNmYmY0NDc4ZjJmNTZjNmU2Yzk4M2ZkOTQwYjRjXG4gaWF0PTE4LTAzLTIwMjAgMTc6MjI6MjBcbiBleHA9MTctMDQtMjAyMiAwMDo1NTo0MDExNTg3YzVmZWY3OGUzYzQ2MDYzOGEzYmNmNjI5YzQ3N2NmMjk0OGMxYmExZTgzM2U0ZGUxYTJlMjdhZjcwODU=</w:t>
+              <w:t>“Token Value”:”</w:t>
+            </w:r>
+            <w:r>
+              <w:rPr>
+                <w:rFonts w:ascii="Verdana" w:hAnsi="Verdana" w:cs="Verdana"/>
+                <w:sz w:val="20"/>
+                <w:szCs w:val="20"/>
+              </w:rPr>
+              <w:t>QWxnPUhTMjU2XG4gVHlwPVBEU1xuRGV2PWY0ZDNmYmY0NDc4ZjJmNTZjNmU2Yzk4M2ZkOTQwYjRjXG4gaWF0PTE4LTAzLTIwMjAgMTc6MjI6MjBcbiBleHA9MTctMDQtMjAyMiAwMDo1NTo0MDExNTg3YzVmZWY3OGUzYzQ2MDYzOGEzYmNmNjI5YzQ3N2NmMjk0OGMxYmExZTgzM2U0ZGUxYTJlMjdhZjcwODU=</w:t>
             </w:r>
             <w:r>
               <w:rPr>
@@ -21142,25 +20254,7 @@
                 <w:sz w:val="20"/>
                 <w:szCs w:val="20"/>
               </w:rPr>
-              <w:t xml:space="preserve">"Type of </w:t>
-            </w:r>
-            <w:proofErr w:type="spellStart"/>
-            <w:r>
-              <w:rPr>
-                <w:rFonts w:ascii="Verdana" w:hAnsi="Verdana" w:cs="Verdana"/>
-                <w:sz w:val="20"/>
-                <w:szCs w:val="20"/>
-              </w:rPr>
-              <w:t>revocation":"Temporal</w:t>
-            </w:r>
-            <w:proofErr w:type="spellEnd"/>
-            <w:r>
-              <w:rPr>
-                <w:rFonts w:ascii="Verdana" w:hAnsi="Verdana" w:cs="Verdana"/>
-                <w:sz w:val="20"/>
-                <w:szCs w:val="20"/>
-              </w:rPr>
-              <w:t>",</w:t>
+              <w:t>"Type of revocation":"Temporal",</w:t>
             </w:r>
           </w:p>
           <w:p>
@@ -21353,33 +20447,15 @@
                 <w:sz w:val="20"/>
                 <w:szCs w:val="20"/>
               </w:rPr>
-              <w:t>“Token Value”</w:t>
-            </w:r>
-            <w:proofErr w:type="gramStart"/>
-            <w:r>
-              <w:rPr>
-                <w:rFonts w:ascii="Verdana" w:hAnsi="Verdana" w:cs="Verdana"/>
-                <w:sz w:val="20"/>
-                <w:szCs w:val="20"/>
-              </w:rPr>
-              <w:t>:”</w:t>
-            </w:r>
-            <w:r>
-              <w:rPr>
-                <w:rFonts w:ascii="Verdana" w:hAnsi="Verdana" w:cs="Verdana"/>
-                <w:sz w:val="20"/>
-                <w:szCs w:val="20"/>
-              </w:rPr>
-              <w:t>QWxnPUhTMjU</w:t>
-            </w:r>
-            <w:proofErr w:type="gramEnd"/>
-            <w:r>
-              <w:rPr>
-                <w:rFonts w:ascii="Verdana" w:hAnsi="Verdana" w:cs="Verdana"/>
-                <w:sz w:val="20"/>
-                <w:szCs w:val="20"/>
-              </w:rPr>
-              <w:t>2XG4gVHlwPVBEU1xuRGV2PWY0ZDNmYmY0NDc4ZjJmNTZjNmU2Yzk4M2ZkOTQwYjRjXG4gaWF0PTE4LTAzLTIwMjAgMTc6MjI6MjBcbiBleHA9MTctMDQtMjAyMiAwMDo1NTo0MDExNTg3YzVmZWY3OGUzYzQ2MDYzOGEzYmNmNjI5YzQ3N2NmMjk0OGMxYmExZTgzM2U0ZGUxYTJlMjdhZjcwODU=</w:t>
+              <w:t>“Token Value”:”</w:t>
+            </w:r>
+            <w:r>
+              <w:rPr>
+                <w:rFonts w:ascii="Verdana" w:hAnsi="Verdana" w:cs="Verdana"/>
+                <w:sz w:val="20"/>
+                <w:szCs w:val="20"/>
+              </w:rPr>
+              <w:t>QWxnPUhTMjU2XG4gVHlwPVBEU1xuRGV2PWY0ZDNmYmY0NDc4ZjJmNTZjNmU2Yzk4M2ZkOTQwYjRjXG4gaWF0PTE4LTAzLTIwMjAgMTc6MjI6MjBcbiBleHA9MTctMDQtMjAyMiAwMDo1NTo0MDExNTg3YzVmZWY3OGUzYzQ2MDYzOGEzYmNmNjI5YzQ3N2NmMjk0OGMxYmExZTgzM2U0ZGUxYTJlMjdhZjcwODU=</w:t>
             </w:r>
             <w:r>
               <w:rPr>
@@ -21602,33 +20678,15 @@
                 <w:sz w:val="20"/>
                 <w:szCs w:val="20"/>
               </w:rPr>
-              <w:t>“Token Value”</w:t>
-            </w:r>
-            <w:proofErr w:type="gramStart"/>
-            <w:r>
-              <w:rPr>
-                <w:rFonts w:ascii="Verdana" w:hAnsi="Verdana" w:cs="Verdana"/>
-                <w:sz w:val="20"/>
-                <w:szCs w:val="20"/>
-              </w:rPr>
-              <w:t>:”</w:t>
-            </w:r>
-            <w:r>
-              <w:rPr>
-                <w:rFonts w:ascii="Verdana" w:hAnsi="Verdana" w:cs="Verdana"/>
-                <w:sz w:val="20"/>
-                <w:szCs w:val="20"/>
-              </w:rPr>
-              <w:t>QWxnPUhTMjU</w:t>
-            </w:r>
-            <w:proofErr w:type="gramEnd"/>
-            <w:r>
-              <w:rPr>
-                <w:rFonts w:ascii="Verdana" w:hAnsi="Verdana" w:cs="Verdana"/>
-                <w:sz w:val="20"/>
-                <w:szCs w:val="20"/>
-              </w:rPr>
-              <w:t>2XG4gVHlwPVBEU1xuRGV2PWY0ZDNmYmY0NDc4ZjJmNTZjNmU2Yzk4M2ZkOTQwYjRjXG4gaWF0PTE4LTAzLTIwMjAgMTc6MjI6MjBcbiBleHA9MTctMDQtMjAyMiAwMDo1NTo0MDExNTg3YzVmZWY3OGUzYzQ2MDYzOGEzYmNmNjI5YzQ3N2NmMjk0OGMxYmExZTgzM2U0ZGUxYTJlMjdhZjcwODU=</w:t>
+              <w:t>“Token Value”:”</w:t>
+            </w:r>
+            <w:r>
+              <w:rPr>
+                <w:rFonts w:ascii="Verdana" w:hAnsi="Verdana" w:cs="Verdana"/>
+                <w:sz w:val="20"/>
+                <w:szCs w:val="20"/>
+              </w:rPr>
+              <w:t>QWxnPUhTMjU2XG4gVHlwPVBEU1xuRGV2PWY0ZDNmYmY0NDc4ZjJmNTZjNmU2Yzk4M2ZkOTQwYjRjXG4gaWF0PTE4LTAzLTIwMjAgMTc6MjI6MjBcbiBleHA9MTctMDQtMjAyMiAwMDo1NTo0MDExNTg3YzVmZWY3OGUzYzQ2MDYzOGEzYmNmNjI5YzQ3N2NmMjk0OGMxYmExZTgzM2U0ZGUxYTJlMjdhZjcwODU=</w:t>
             </w:r>
             <w:r>
               <w:rPr>
@@ -21656,25 +20714,7 @@
                 <w:sz w:val="20"/>
                 <w:szCs w:val="20"/>
               </w:rPr>
-              <w:t>"Type of revocation":"</w:t>
-            </w:r>
-            <w:proofErr w:type="spellStart"/>
-            <w:r>
-              <w:rPr>
-                <w:rFonts w:ascii="Verdana" w:hAnsi="Verdana" w:cs="Verdana"/>
-                <w:sz w:val="20"/>
-                <w:szCs w:val="20"/>
-              </w:rPr>
-              <w:t>TemporalTemporal</w:t>
-            </w:r>
-            <w:proofErr w:type="spellEnd"/>
-            <w:r>
-              <w:rPr>
-                <w:rFonts w:ascii="Verdana" w:hAnsi="Verdana" w:cs="Verdana"/>
-                <w:sz w:val="20"/>
-                <w:szCs w:val="20"/>
-              </w:rPr>
-              <w:t>",</w:t>
+              <w:t>"Type of revocation":"TemporalTemporal",</w:t>
             </w:r>
           </w:p>
           <w:p>
@@ -21851,33 +20891,15 @@
                 <w:sz w:val="20"/>
                 <w:szCs w:val="20"/>
               </w:rPr>
-              <w:t>“Token Value”</w:t>
-            </w:r>
-            <w:proofErr w:type="gramStart"/>
-            <w:r>
-              <w:rPr>
-                <w:rFonts w:ascii="Verdana" w:hAnsi="Verdana" w:cs="Verdana"/>
-                <w:sz w:val="20"/>
-                <w:szCs w:val="20"/>
-              </w:rPr>
-              <w:t>:”</w:t>
-            </w:r>
-            <w:r>
-              <w:rPr>
-                <w:rFonts w:ascii="Verdana" w:hAnsi="Verdana" w:cs="Verdana"/>
-                <w:sz w:val="20"/>
-                <w:szCs w:val="20"/>
-              </w:rPr>
-              <w:t>QWxnPUhTMjU</w:t>
-            </w:r>
-            <w:proofErr w:type="gramEnd"/>
-            <w:r>
-              <w:rPr>
-                <w:rFonts w:ascii="Verdana" w:hAnsi="Verdana" w:cs="Verdana"/>
-                <w:sz w:val="20"/>
-                <w:szCs w:val="20"/>
-              </w:rPr>
-              <w:t>2XG4gVHlwPVBEU1xuRGV2PWY0ZDNmYmY0NDc4ZjJmNTZjNmU2Yzk4M2ZkOTQwYjRjXG4gaWF0PTE4LTAzLTIwMjAgMTc6MjI6MjBcbiBleHA9MTctMDQtMjAyMiAwMDo1NTo0MDExNTg3YzVmZWY3OGUzYzQ2MDYzOGEzYmNmNjI5YzQ3N2NmMjk0OGMxYmExZTgzM2U0ZGUxYTJlMjdhZjcwODU=</w:t>
+              <w:t>“Token Value”:”</w:t>
+            </w:r>
+            <w:r>
+              <w:rPr>
+                <w:rFonts w:ascii="Verdana" w:hAnsi="Verdana" w:cs="Verdana"/>
+                <w:sz w:val="20"/>
+                <w:szCs w:val="20"/>
+              </w:rPr>
+              <w:t>QWxnPUhTMjU2XG4gVHlwPVBEU1xuRGV2PWY0ZDNmYmY0NDc4ZjJmNTZjNmU2Yzk4M2ZkOTQwYjRjXG4gaWF0PTE4LTAzLTIwMjAgMTc6MjI6MjBcbiBleHA9MTctMDQtMjAyMiAwMDo1NTo0MDExNTg3YzVmZWY3OGUzYzQ2MDYzOGEzYmNmNjI5YzQ3N2NmMjk0OGMxYmExZTgzM2U0ZGUxYTJlMjdhZjcwODU=</w:t>
             </w:r>
             <w:r>
               <w:rPr>
@@ -21905,25 +20927,7 @@
                 <w:sz w:val="20"/>
                 <w:szCs w:val="20"/>
               </w:rPr>
-              <w:t xml:space="preserve">"Type of </w:t>
-            </w:r>
-            <w:proofErr w:type="spellStart"/>
-            <w:r>
-              <w:rPr>
-                <w:rFonts w:ascii="Verdana" w:hAnsi="Verdana" w:cs="Verdana"/>
-                <w:sz w:val="20"/>
-                <w:szCs w:val="20"/>
-              </w:rPr>
-              <w:t>revocation":"Temporal</w:t>
-            </w:r>
-            <w:proofErr w:type="spellEnd"/>
-            <w:r>
-              <w:rPr>
-                <w:rFonts w:ascii="Verdana" w:hAnsi="Verdana" w:cs="Verdana"/>
-                <w:sz w:val="20"/>
-                <w:szCs w:val="20"/>
-              </w:rPr>
-              <w:t>",</w:t>
+              <w:t>"Type of revocation":"Temporal",</w:t>
             </w:r>
           </w:p>
           <w:p>
@@ -22100,33 +21104,15 @@
                 <w:sz w:val="20"/>
                 <w:szCs w:val="20"/>
               </w:rPr>
-              <w:t>“Token Value”</w:t>
-            </w:r>
-            <w:proofErr w:type="gramStart"/>
-            <w:r>
-              <w:rPr>
-                <w:rFonts w:ascii="Verdana" w:hAnsi="Verdana" w:cs="Verdana"/>
-                <w:sz w:val="20"/>
-                <w:szCs w:val="20"/>
-              </w:rPr>
-              <w:t>:”</w:t>
-            </w:r>
-            <w:r>
-              <w:rPr>
-                <w:rFonts w:ascii="Verdana" w:hAnsi="Verdana" w:cs="Verdana"/>
-                <w:sz w:val="20"/>
-                <w:szCs w:val="20"/>
-              </w:rPr>
-              <w:t>QWxnPUhTMjU</w:t>
-            </w:r>
-            <w:proofErr w:type="gramEnd"/>
-            <w:r>
-              <w:rPr>
-                <w:rFonts w:ascii="Verdana" w:hAnsi="Verdana" w:cs="Verdana"/>
-                <w:sz w:val="20"/>
-                <w:szCs w:val="20"/>
-              </w:rPr>
-              <w:t>2XG4gVHlwPVBEU1xuRGV2PWY0ZDNmYmY0NDc4ZjJmNTZjNmU2Yzk4M2ZkOTQwYjRjXG4gaWF0PTE4LTAzLTIwMjAgMTc6MjI6MjBcbiBleHA9MTctMDQtMjAyMiAwMDo1NTo0MDExNTg3YzVmZWY3OGUzYzQ2MDYzOGEzYmNmNjI5YzQ3N2NmMjk0OGMxYmExZTgzM2U0ZGUxYTJlMjdhZjcwODU=</w:t>
+              <w:t>“Token Value”:”</w:t>
+            </w:r>
+            <w:r>
+              <w:rPr>
+                <w:rFonts w:ascii="Verdana" w:hAnsi="Verdana" w:cs="Verdana"/>
+                <w:sz w:val="20"/>
+                <w:szCs w:val="20"/>
+              </w:rPr>
+              <w:t>QWxnPUhTMjU2XG4gVHlwPVBEU1xuRGV2PWY0ZDNmYmY0NDc4ZjJmNTZjNmU2Yzk4M2ZkOTQwYjRjXG4gaWF0PTE4LTAzLTIwMjAgMTc6MjI6MjBcbiBleHA9MTctMDQtMjAyMiAwMDo1NTo0MDExNTg3YzVmZWY3OGUzYzQ2MDYzOGEzYmNmNjI5YzQ3N2NmMjk0OGMxYmExZTgzM2U0ZGUxYTJlMjdhZjcwODU=</w:t>
             </w:r>
             <w:r>
               <w:rPr>
@@ -22154,25 +21140,7 @@
                 <w:sz w:val="20"/>
                 <w:szCs w:val="20"/>
               </w:rPr>
-              <w:t xml:space="preserve">"Type of </w:t>
-            </w:r>
-            <w:proofErr w:type="spellStart"/>
-            <w:r>
-              <w:rPr>
-                <w:rFonts w:ascii="Verdana" w:hAnsi="Verdana" w:cs="Verdana"/>
-                <w:sz w:val="20"/>
-                <w:szCs w:val="20"/>
-              </w:rPr>
-              <w:t>revocation":"Temporal</w:t>
-            </w:r>
-            <w:proofErr w:type="spellEnd"/>
-            <w:r>
-              <w:rPr>
-                <w:rFonts w:ascii="Verdana" w:hAnsi="Verdana" w:cs="Verdana"/>
-                <w:sz w:val="20"/>
-                <w:szCs w:val="20"/>
-              </w:rPr>
-              <w:t>",</w:t>
+              <w:t>"Type of revocation":"Temporal",</w:t>
             </w:r>
           </w:p>
           <w:p>
@@ -22350,33 +21318,15 @@
                 <w:sz w:val="20"/>
                 <w:szCs w:val="20"/>
               </w:rPr>
-              <w:t>“Token Value”</w:t>
-            </w:r>
-            <w:proofErr w:type="gramStart"/>
-            <w:r>
-              <w:rPr>
-                <w:rFonts w:ascii="Verdana" w:hAnsi="Verdana" w:cs="Verdana"/>
-                <w:sz w:val="20"/>
-                <w:szCs w:val="20"/>
-              </w:rPr>
-              <w:t>:”</w:t>
-            </w:r>
-            <w:r>
-              <w:rPr>
-                <w:rFonts w:ascii="Verdana" w:hAnsi="Verdana" w:cs="Verdana"/>
-                <w:sz w:val="20"/>
-                <w:szCs w:val="20"/>
-              </w:rPr>
-              <w:t>QWxnPUhTMjU</w:t>
-            </w:r>
-            <w:proofErr w:type="gramEnd"/>
-            <w:r>
-              <w:rPr>
-                <w:rFonts w:ascii="Verdana" w:hAnsi="Verdana" w:cs="Verdana"/>
-                <w:sz w:val="20"/>
-                <w:szCs w:val="20"/>
-              </w:rPr>
-              <w:t>2XG4gVHlwPVBEU1xuRGV2PWY0ZDNmYmY0NDc4ZjJmNTZjNmU2Yzk4M2ZkOTQwYjRjXG4gaWF0PTE4LTAzLTIwMjAgMTc6MjI6MjBcbiBleHA9MTctMDQtMjAyMiAwMDo1NTo0MDExNTg3YzVmZWY3OGUzYzQ2MDYzOGEzYmNmNjI5YzQ3N2NmMjk0OGMxYmExZTgzM2U0ZGUxYTJlMjdhZjcwODU=</w:t>
+              <w:t>“Token Value”:”</w:t>
+            </w:r>
+            <w:r>
+              <w:rPr>
+                <w:rFonts w:ascii="Verdana" w:hAnsi="Verdana" w:cs="Verdana"/>
+                <w:sz w:val="20"/>
+                <w:szCs w:val="20"/>
+              </w:rPr>
+              <w:t>QWxnPUhTMjU2XG4gVHlwPVBEU1xuRGV2PWY0ZDNmYmY0NDc4ZjJmNTZjNmU2Yzk4M2ZkOTQwYjRjXG4gaWF0PTE4LTAzLTIwMjAgMTc6MjI6MjBcbiBleHA9MTctMDQtMjAyMiAwMDo1NTo0MDExNTg3YzVmZWY3OGUzYzQ2MDYzOGEzYmNmNjI5YzQ3N2NmMjk0OGMxYmExZTgzM2U0ZGUxYTJlMjdhZjcwODU=</w:t>
             </w:r>
             <w:r>
               <w:rPr>
@@ -22404,25 +21354,7 @@
                 <w:sz w:val="20"/>
                 <w:szCs w:val="20"/>
               </w:rPr>
-              <w:t xml:space="preserve">"Type of </w:t>
-            </w:r>
-            <w:proofErr w:type="spellStart"/>
-            <w:r>
-              <w:rPr>
-                <w:rFonts w:ascii="Verdana" w:hAnsi="Verdana" w:cs="Verdana"/>
-                <w:sz w:val="20"/>
-                <w:szCs w:val="20"/>
-              </w:rPr>
-              <w:t>revocation":"Temporal</w:t>
-            </w:r>
-            <w:proofErr w:type="spellEnd"/>
-            <w:r>
-              <w:rPr>
-                <w:rFonts w:ascii="Verdana" w:hAnsi="Verdana" w:cs="Verdana"/>
-                <w:sz w:val="20"/>
-                <w:szCs w:val="20"/>
-              </w:rPr>
-              <w:t>",</w:t>
+              <w:t>"Type of revocation":"Temporal",</w:t>
             </w:r>
           </w:p>
           <w:p>
@@ -22599,33 +21531,15 @@
                 <w:sz w:val="20"/>
                 <w:szCs w:val="20"/>
               </w:rPr>
-              <w:t>“Token Value”</w:t>
-            </w:r>
-            <w:proofErr w:type="gramStart"/>
-            <w:r>
-              <w:rPr>
-                <w:rFonts w:ascii="Verdana" w:hAnsi="Verdana" w:cs="Verdana"/>
-                <w:sz w:val="20"/>
-                <w:szCs w:val="20"/>
-              </w:rPr>
-              <w:t>:”</w:t>
-            </w:r>
-            <w:r>
-              <w:rPr>
-                <w:rFonts w:ascii="Verdana" w:hAnsi="Verdana" w:cs="Verdana"/>
-                <w:sz w:val="20"/>
-                <w:szCs w:val="20"/>
-              </w:rPr>
-              <w:t>QWxnPUhTMjU</w:t>
-            </w:r>
-            <w:proofErr w:type="gramEnd"/>
-            <w:r>
-              <w:rPr>
-                <w:rFonts w:ascii="Verdana" w:hAnsi="Verdana" w:cs="Verdana"/>
-                <w:sz w:val="20"/>
-                <w:szCs w:val="20"/>
-              </w:rPr>
-              <w:t>2XG4gVHlwPVBEU1xuRGV2PWY0ZDNmYmY0NDc4ZjJmNTZjNmU2Yzk4M2ZkOTQwYjRjXG4gaWF0PTE4LT</w:t>
+              <w:t>“Token Value”:”</w:t>
+            </w:r>
+            <w:r>
+              <w:rPr>
+                <w:rFonts w:ascii="Verdana" w:hAnsi="Verdana" w:cs="Verdana"/>
+                <w:sz w:val="20"/>
+                <w:szCs w:val="20"/>
+              </w:rPr>
+              <w:t>QWxnPUhTMjU2XG4gVHlwPVBEU1xuRGV2PWY0ZDNmYmY0NDc4ZjJmNTZjNmU2Yzk4M2ZkOTQwYjRjXG4gaWF0PTE4LT</w:t>
             </w:r>
             <w:r>
               <w:rPr>
@@ -22662,25 +21576,7 @@
                 <w:sz w:val="20"/>
                 <w:szCs w:val="20"/>
               </w:rPr>
-              <w:t xml:space="preserve">"Type of </w:t>
-            </w:r>
-            <w:proofErr w:type="spellStart"/>
-            <w:r>
-              <w:rPr>
-                <w:rFonts w:ascii="Verdana" w:hAnsi="Verdana" w:cs="Verdana"/>
-                <w:sz w:val="20"/>
-                <w:szCs w:val="20"/>
-              </w:rPr>
-              <w:t>revocation":"Temporal</w:t>
-            </w:r>
-            <w:proofErr w:type="spellEnd"/>
-            <w:r>
-              <w:rPr>
-                <w:rFonts w:ascii="Verdana" w:hAnsi="Verdana" w:cs="Verdana"/>
-                <w:sz w:val="20"/>
-                <w:szCs w:val="20"/>
-              </w:rPr>
-              <w:t>",</w:t>
+              <w:t>"Type of revocation":"Temporal",</w:t>
             </w:r>
           </w:p>
           <w:p>
@@ -22858,33 +21754,15 @@
                 <w:sz w:val="20"/>
                 <w:szCs w:val="20"/>
               </w:rPr>
-              <w:t>“Token Value”</w:t>
-            </w:r>
-            <w:proofErr w:type="gramStart"/>
-            <w:r>
-              <w:rPr>
-                <w:rFonts w:ascii="Verdana" w:hAnsi="Verdana" w:cs="Verdana"/>
-                <w:sz w:val="20"/>
-                <w:szCs w:val="20"/>
-              </w:rPr>
-              <w:t>:”</w:t>
-            </w:r>
-            <w:r>
-              <w:rPr>
-                <w:rFonts w:ascii="Verdana" w:hAnsi="Verdana" w:cs="Verdana"/>
-                <w:sz w:val="20"/>
-                <w:szCs w:val="20"/>
-              </w:rPr>
-              <w:t>QWxnPUhTMjU</w:t>
-            </w:r>
-            <w:proofErr w:type="gramEnd"/>
-            <w:r>
-              <w:rPr>
-                <w:rFonts w:ascii="Verdana" w:hAnsi="Verdana" w:cs="Verdana"/>
-                <w:sz w:val="20"/>
-                <w:szCs w:val="20"/>
-              </w:rPr>
-              <w:t>2XG4gVHlwPVBEU1xuRGV2PWY0ZDNmYmY0NDc4ZjJmNTZjNmU2Yzk4M2ZkOTQwYjRjXG4gaWF0PTE4LTAzLTIwMjAgMTc6MjI6MjBcbiBleHA9MTctMDQtMjAyMiAwMDo1NTo0MDExNTg3YzVmZWY3OGUzYzQ2MDYzOGEzYmNmNjI5YzQ3N2NmMjk0OGMxYmExZTgzM2U0ZGUxYTJlMjdhZjcwODU=</w:t>
+              <w:t>“Token Value”:”</w:t>
+            </w:r>
+            <w:r>
+              <w:rPr>
+                <w:rFonts w:ascii="Verdana" w:hAnsi="Verdana" w:cs="Verdana"/>
+                <w:sz w:val="20"/>
+                <w:szCs w:val="20"/>
+              </w:rPr>
+              <w:t>QWxnPUhTMjU2XG4gVHlwPVBEU1xuRGV2PWY0ZDNmYmY0NDc4ZjJmNTZjNmU2Yzk4M2ZkOTQwYjRjXG4gaWF0PTE4LTAzLTIwMjAgMTc6MjI6MjBcbiBleHA9MTctMDQtMjAyMiAwMDo1NTo0MDExNTg3YzVmZWY3OGUzYzQ2MDYzOGEzYmNmNjI5YzQ3N2NmMjk0OGMxYmExZTgzM2U0ZGUxYTJlMjdhZjcwODU=</w:t>
             </w:r>
             <w:r>
               <w:rPr>
@@ -22912,25 +21790,7 @@
                 <w:sz w:val="20"/>
                 <w:szCs w:val="20"/>
               </w:rPr>
-              <w:t xml:space="preserve">"Type of </w:t>
-            </w:r>
-            <w:proofErr w:type="spellStart"/>
-            <w:r>
-              <w:rPr>
-                <w:rFonts w:ascii="Verdana" w:hAnsi="Verdana" w:cs="Verdana"/>
-                <w:sz w:val="20"/>
-                <w:szCs w:val="20"/>
-              </w:rPr>
-              <w:t>revocation":"Temporal</w:t>
-            </w:r>
-            <w:proofErr w:type="spellEnd"/>
-            <w:r>
-              <w:rPr>
-                <w:rFonts w:ascii="Verdana" w:hAnsi="Verdana" w:cs="Verdana"/>
-                <w:sz w:val="20"/>
-                <w:szCs w:val="20"/>
-              </w:rPr>
-              <w:t>",</w:t>
+              <w:t>"Type of revocation":"Temporal",</w:t>
             </w:r>
           </w:p>
           <w:p>
@@ -23107,33 +21967,15 @@
                 <w:sz w:val="20"/>
                 <w:szCs w:val="20"/>
               </w:rPr>
-              <w:t>‘Token Value”</w:t>
-            </w:r>
-            <w:proofErr w:type="gramStart"/>
-            <w:r>
-              <w:rPr>
-                <w:rFonts w:ascii="Verdana" w:hAnsi="Verdana" w:cs="Verdana"/>
-                <w:sz w:val="20"/>
-                <w:szCs w:val="20"/>
-              </w:rPr>
-              <w:t>:”</w:t>
-            </w:r>
-            <w:r>
-              <w:rPr>
-                <w:rFonts w:ascii="Verdana" w:hAnsi="Verdana" w:cs="Verdana"/>
-                <w:sz w:val="20"/>
-                <w:szCs w:val="20"/>
-              </w:rPr>
-              <w:t>QWxnPUhTMjU</w:t>
-            </w:r>
-            <w:proofErr w:type="gramEnd"/>
-            <w:r>
-              <w:rPr>
-                <w:rFonts w:ascii="Verdana" w:hAnsi="Verdana" w:cs="Verdana"/>
-                <w:sz w:val="20"/>
-                <w:szCs w:val="20"/>
-              </w:rPr>
-              <w:t>2XG4gVHlwPVBEU1xuRGV2PWY0ZDNmYmY0NDc4ZjJmNTZjNmU2Yzk4M2ZkOTQwYjRjXG4gaWF0PTE4LTAzLTIwMjAgMTc6MjI6MjBcbiBleHA9MTctMDQtMjAyMiAwMDo1NTo0MDExNTg3YzVmZWY3OGUzYzQ2MDYzOGEzYmNmNjI5YzQ3N2NmMjk0OGMxYmExZTgzM2U0ZGUxYTJlMjdhZjcwODU=</w:t>
+              <w:t>‘Token Value”:”</w:t>
+            </w:r>
+            <w:r>
+              <w:rPr>
+                <w:rFonts w:ascii="Verdana" w:hAnsi="Verdana" w:cs="Verdana"/>
+                <w:sz w:val="20"/>
+                <w:szCs w:val="20"/>
+              </w:rPr>
+              <w:t>QWxnPUhTMjU2XG4gVHlwPVBEU1xuRGV2PWY0ZDNmYmY0NDc4ZjJmNTZjNmU2Yzk4M2ZkOTQwYjRjXG4gaWF0PTE4LTAzLTIwMjAgMTc6MjI6MjBcbiBleHA9MTctMDQtMjAyMiAwMDo1NTo0MDExNTg3YzVmZWY3OGUzYzQ2MDYzOGEzYmNmNjI5YzQ3N2NmMjk0OGMxYmExZTgzM2U0ZGUxYTJlMjdhZjcwODU=</w:t>
             </w:r>
             <w:r>
               <w:rPr>
@@ -23161,25 +22003,7 @@
                 <w:sz w:val="20"/>
                 <w:szCs w:val="20"/>
               </w:rPr>
-              <w:t xml:space="preserve">"Type of </w:t>
-            </w:r>
-            <w:proofErr w:type="spellStart"/>
-            <w:r>
-              <w:rPr>
-                <w:rFonts w:ascii="Verdana" w:hAnsi="Verdana" w:cs="Verdana"/>
-                <w:sz w:val="20"/>
-                <w:szCs w:val="20"/>
-              </w:rPr>
-              <w:t>revocation":"Temporal</w:t>
-            </w:r>
-            <w:proofErr w:type="spellEnd"/>
-            <w:r>
-              <w:rPr>
-                <w:rFonts w:ascii="Verdana" w:hAnsi="Verdana" w:cs="Verdana"/>
-                <w:sz w:val="20"/>
-                <w:szCs w:val="20"/>
-              </w:rPr>
-              <w:t>",</w:t>
+              <w:t>"Type of revocation":"Temporal",</w:t>
             </w:r>
           </w:p>
           <w:p>
@@ -23356,51 +22180,15 @@
                 <w:sz w:val="20"/>
                 <w:szCs w:val="20"/>
               </w:rPr>
-              <w:t>“</w:t>
-            </w:r>
-            <w:proofErr w:type="spellStart"/>
-            <w:r>
-              <w:rPr>
-                <w:rFonts w:ascii="Verdana" w:hAnsi="Verdana" w:cs="Verdana"/>
-                <w:sz w:val="20"/>
-                <w:szCs w:val="20"/>
-              </w:rPr>
-              <w:t>Tokan</w:t>
-            </w:r>
-            <w:proofErr w:type="spellEnd"/>
-            <w:r>
-              <w:rPr>
-                <w:rFonts w:ascii="Verdana" w:hAnsi="Verdana" w:cs="Verdana"/>
-                <w:sz w:val="20"/>
-                <w:szCs w:val="20"/>
-              </w:rPr>
-              <w:t xml:space="preserve"> Value”</w:t>
-            </w:r>
-            <w:proofErr w:type="gramStart"/>
-            <w:r>
-              <w:rPr>
-                <w:rFonts w:ascii="Verdana" w:hAnsi="Verdana" w:cs="Verdana"/>
-                <w:sz w:val="20"/>
-                <w:szCs w:val="20"/>
-              </w:rPr>
-              <w:t>:”</w:t>
-            </w:r>
-            <w:r>
-              <w:rPr>
-                <w:rFonts w:ascii="Verdana" w:hAnsi="Verdana" w:cs="Verdana"/>
-                <w:sz w:val="20"/>
-                <w:szCs w:val="20"/>
-              </w:rPr>
-              <w:t>QWxnPUhTMjU</w:t>
-            </w:r>
-            <w:proofErr w:type="gramEnd"/>
-            <w:r>
-              <w:rPr>
-                <w:rFonts w:ascii="Verdana" w:hAnsi="Verdana" w:cs="Verdana"/>
-                <w:sz w:val="20"/>
-                <w:szCs w:val="20"/>
-              </w:rPr>
-              <w:t>2XG4gVHlwPVBEU1xuRGV2PWY0ZDNmYmY0NDc4ZjJmNTZjNmU2Yzk4M2ZkOTQwYjRjXG4gaWF0PTE4LTAzLTIwMjAgMTc6MjI6MjBcbiBleHA9MTctMDQtMjAyMiAwMDo1NTo0MDExNTg3YzVmZWY3OGUzYzQ2MDYzOGEzYmNmNjI5YzQ3N2NmMjk0OGMxYmExZTgzM2U0ZGUxYTJlMjdhZjcwODU=</w:t>
+              <w:t>“Tokan Value”:”</w:t>
+            </w:r>
+            <w:r>
+              <w:rPr>
+                <w:rFonts w:ascii="Verdana" w:hAnsi="Verdana" w:cs="Verdana"/>
+                <w:sz w:val="20"/>
+                <w:szCs w:val="20"/>
+              </w:rPr>
+              <w:t>QWxnPUhTMjU2XG4gVHlwPVBEU1xuRGV2PWY0ZDNmYmY0NDc4ZjJmNTZjNmU2Yzk4M2ZkOTQwYjRjXG4gaWF0PTE4LTAzLTIwMjAgMTc6MjI6MjBcbiBleHA9MTctMDQtMjAyMiAwMDo1NTo0MDExNTg3YzVmZWY3OGUzYzQ2MDYzOGEzYmNmNjI5YzQ3N2NmMjk0OGMxYmExZTgzM2U0ZGUxYTJlMjdhZjcwODU=</w:t>
             </w:r>
             <w:r>
               <w:rPr>
@@ -23428,25 +22216,7 @@
                 <w:sz w:val="20"/>
                 <w:szCs w:val="20"/>
               </w:rPr>
-              <w:t xml:space="preserve">"Type of </w:t>
-            </w:r>
-            <w:proofErr w:type="spellStart"/>
-            <w:r>
-              <w:rPr>
-                <w:rFonts w:ascii="Verdana" w:hAnsi="Verdana" w:cs="Verdana"/>
-                <w:sz w:val="20"/>
-                <w:szCs w:val="20"/>
-              </w:rPr>
-              <w:t>revocation":"Temporal</w:t>
-            </w:r>
-            <w:proofErr w:type="spellEnd"/>
-            <w:r>
-              <w:rPr>
-                <w:rFonts w:ascii="Verdana" w:hAnsi="Verdana" w:cs="Verdana"/>
-                <w:sz w:val="20"/>
-                <w:szCs w:val="20"/>
-              </w:rPr>
-              <w:t>",</w:t>
+              <w:t>"Type of revocation":"Temporal",</w:t>
             </w:r>
           </w:p>
           <w:p>
@@ -23623,33 +22393,15 @@
                 <w:sz w:val="20"/>
                 <w:szCs w:val="20"/>
               </w:rPr>
-              <w:t>“Token Value’</w:t>
-            </w:r>
-            <w:proofErr w:type="gramStart"/>
-            <w:r>
-              <w:rPr>
-                <w:rFonts w:ascii="Verdana" w:hAnsi="Verdana" w:cs="Verdana"/>
-                <w:sz w:val="20"/>
-                <w:szCs w:val="20"/>
-              </w:rPr>
-              <w:t>:”</w:t>
-            </w:r>
-            <w:r>
-              <w:rPr>
-                <w:rFonts w:ascii="Verdana" w:hAnsi="Verdana" w:cs="Verdana"/>
-                <w:sz w:val="20"/>
-                <w:szCs w:val="20"/>
-              </w:rPr>
-              <w:t>QWxnPUhTMjU</w:t>
-            </w:r>
-            <w:proofErr w:type="gramEnd"/>
-            <w:r>
-              <w:rPr>
-                <w:rFonts w:ascii="Verdana" w:hAnsi="Verdana" w:cs="Verdana"/>
-                <w:sz w:val="20"/>
-                <w:szCs w:val="20"/>
-              </w:rPr>
-              <w:t>2XG4gVHlwPVBEU1xuRGV2PWY0ZDNmYmY0NDc4ZjJmNTZjNmU2Yzk4M2ZkOTQwYjRjXG4gaWF0PTE4LTAzLTIwMjAgMTc6MjI6MjBcbiBleHA9MTctMDQtMjAyMiAwMDo1NTo0MDExNTg3YzVmZWY3OGUzYzQ2MDYzOGEzYmNmNjI5YzQ3N2NmMjk0OGMxYmExZTgzM2U0ZGUxYTJlMjdhZjcwODU=</w:t>
+              <w:t>“Token Value’:”</w:t>
+            </w:r>
+            <w:r>
+              <w:rPr>
+                <w:rFonts w:ascii="Verdana" w:hAnsi="Verdana" w:cs="Verdana"/>
+                <w:sz w:val="20"/>
+                <w:szCs w:val="20"/>
+              </w:rPr>
+              <w:t>QWxnPUhTMjU2XG4gVHlwPVBEU1xuRGV2PWY0ZDNmYmY0NDc4ZjJmNTZjNmU2Yzk4M2ZkOTQwYjRjXG4gaWF0PTE4LTAzLTIwMjAgMTc6MjI6MjBcbiBleHA9MTctMDQtMjAyMiAwMDo1NTo0MDExNTg3YzVmZWY3OGUzYzQ2MDYzOGEzYmNmNjI5YzQ3N2NmMjk0OGMxYmExZTgzM2U0ZGUxYTJlMjdhZjcwODU=</w:t>
             </w:r>
             <w:r>
               <w:rPr>
@@ -23677,25 +22429,7 @@
                 <w:sz w:val="20"/>
                 <w:szCs w:val="20"/>
               </w:rPr>
-              <w:t xml:space="preserve">"Type of </w:t>
-            </w:r>
-            <w:proofErr w:type="spellStart"/>
-            <w:r>
-              <w:rPr>
-                <w:rFonts w:ascii="Verdana" w:hAnsi="Verdana" w:cs="Verdana"/>
-                <w:sz w:val="20"/>
-                <w:szCs w:val="20"/>
-              </w:rPr>
-              <w:t>revocation":"Temporal</w:t>
-            </w:r>
-            <w:proofErr w:type="spellEnd"/>
-            <w:r>
-              <w:rPr>
-                <w:rFonts w:ascii="Verdana" w:hAnsi="Verdana" w:cs="Verdana"/>
-                <w:sz w:val="20"/>
-                <w:szCs w:val="20"/>
-              </w:rPr>
-              <w:t>",</w:t>
+              <w:t>"Type of revocation":"Temporal",</w:t>
             </w:r>
           </w:p>
           <w:p>
@@ -23909,25 +22643,7 @@
                 <w:sz w:val="20"/>
                 <w:szCs w:val="20"/>
               </w:rPr>
-              <w:t xml:space="preserve">"Type of </w:t>
-            </w:r>
-            <w:proofErr w:type="spellStart"/>
-            <w:r>
-              <w:rPr>
-                <w:rFonts w:ascii="Verdana" w:hAnsi="Verdana" w:cs="Verdana"/>
-                <w:sz w:val="20"/>
-                <w:szCs w:val="20"/>
-              </w:rPr>
-              <w:t>revocation":"Temporal</w:t>
-            </w:r>
-            <w:proofErr w:type="spellEnd"/>
-            <w:r>
-              <w:rPr>
-                <w:rFonts w:ascii="Verdana" w:hAnsi="Verdana" w:cs="Verdana"/>
-                <w:sz w:val="20"/>
-                <w:szCs w:val="20"/>
-              </w:rPr>
-              <w:t>",</w:t>
+              <w:t>"Type of revocation":"Temporal",</w:t>
             </w:r>
           </w:p>
           <w:p>
@@ -24105,33 +22821,15 @@
                 <w:sz w:val="20"/>
                 <w:szCs w:val="20"/>
               </w:rPr>
-              <w:t>“Token Value”:</w:t>
-            </w:r>
-            <w:proofErr w:type="gramStart"/>
-            <w:r>
-              <w:rPr>
-                <w:rFonts w:ascii="Verdana" w:hAnsi="Verdana" w:cs="Verdana"/>
-                <w:sz w:val="20"/>
-                <w:szCs w:val="20"/>
-              </w:rPr>
-              <w:t>”]</w:t>
-            </w:r>
-            <w:r>
-              <w:rPr>
-                <w:rFonts w:ascii="Verdana" w:hAnsi="Verdana" w:cs="Verdana"/>
-                <w:sz w:val="20"/>
-                <w:szCs w:val="20"/>
-              </w:rPr>
-              <w:t>WxnPUhTMjU</w:t>
-            </w:r>
-            <w:proofErr w:type="gramEnd"/>
-            <w:r>
-              <w:rPr>
-                <w:rFonts w:ascii="Verdana" w:hAnsi="Verdana" w:cs="Verdana"/>
-                <w:sz w:val="20"/>
-                <w:szCs w:val="20"/>
-              </w:rPr>
-              <w:t>2XG4gVHlwPVBEU1xuRGV2PWY0ZDNmYmY0NDc4ZjJmNTZjNmU2Yzk4M2ZkOTQwYjRjXG4gaWF0PTE4LTAzLTIwMjAgMTc6MjI6MjBcbiBleHA9MTctMDQtMjAyMiAwMDo1NTo0MDExNTg3YzVmZWY3OGUzYzQ2MDYzOGEzYmNmNjI5YzQ3N2NmMjk0OGMxYmExZTgzM2U0ZGUxYTJlMjdhZjcwODU=</w:t>
+              <w:t>“Token Value”:”]</w:t>
+            </w:r>
+            <w:r>
+              <w:rPr>
+                <w:rFonts w:ascii="Verdana" w:hAnsi="Verdana" w:cs="Verdana"/>
+                <w:sz w:val="20"/>
+                <w:szCs w:val="20"/>
+              </w:rPr>
+              <w:t>WxnPUhTMjU2XG4gVHlwPVBEU1xuRGV2PWY0ZDNmYmY0NDc4ZjJmNTZjNmU2Yzk4M2ZkOTQwYjRjXG4gaWF0PTE4LTAzLTIwMjAgMTc6MjI6MjBcbiBleHA9MTctMDQtMjAyMiAwMDo1NTo0MDExNTg3YzVmZWY3OGUzYzQ2MDYzOGEzYmNmNjI5YzQ3N2NmMjk0OGMxYmExZTgzM2U0ZGUxYTJlMjdhZjcwODU=</w:t>
             </w:r>
             <w:r>
               <w:rPr>
@@ -24159,25 +22857,7 @@
                 <w:sz w:val="20"/>
                 <w:szCs w:val="20"/>
               </w:rPr>
-              <w:t xml:space="preserve">"Type of </w:t>
-            </w:r>
-            <w:proofErr w:type="spellStart"/>
-            <w:r>
-              <w:rPr>
-                <w:rFonts w:ascii="Verdana" w:hAnsi="Verdana" w:cs="Verdana"/>
-                <w:sz w:val="20"/>
-                <w:szCs w:val="20"/>
-              </w:rPr>
-              <w:t>revocation":"Temporal</w:t>
-            </w:r>
-            <w:proofErr w:type="spellEnd"/>
-            <w:r>
-              <w:rPr>
-                <w:rFonts w:ascii="Verdana" w:hAnsi="Verdana" w:cs="Verdana"/>
-                <w:sz w:val="20"/>
-                <w:szCs w:val="20"/>
-              </w:rPr>
-              <w:t>",</w:t>
+              <w:t>"Type of revocation":"Temporal",</w:t>
             </w:r>
           </w:p>
           <w:p>
@@ -24354,33 +23034,15 @@
                 <w:sz w:val="20"/>
                 <w:szCs w:val="20"/>
               </w:rPr>
-              <w:t>“Token Value”</w:t>
-            </w:r>
-            <w:proofErr w:type="gramStart"/>
-            <w:r>
-              <w:rPr>
-                <w:rFonts w:ascii="Verdana" w:hAnsi="Verdana" w:cs="Verdana"/>
-                <w:sz w:val="20"/>
-                <w:szCs w:val="20"/>
-              </w:rPr>
-              <w:t>:”</w:t>
-            </w:r>
-            <w:r>
-              <w:rPr>
-                <w:rFonts w:ascii="Verdana" w:hAnsi="Verdana" w:cs="Verdana"/>
-                <w:sz w:val="20"/>
-                <w:szCs w:val="20"/>
-              </w:rPr>
-              <w:t>QWxnPUhTMjU</w:t>
-            </w:r>
-            <w:proofErr w:type="gramEnd"/>
-            <w:r>
-              <w:rPr>
-                <w:rFonts w:ascii="Verdana" w:hAnsi="Verdana" w:cs="Verdana"/>
-                <w:sz w:val="20"/>
-                <w:szCs w:val="20"/>
-              </w:rPr>
-              <w:t>2XG4gVHlwPVBEU1xuRGV2PWY0ZDNmYmY0NDc4ZjJmNTZjNmU2Yzk4M2ZkOTQwYjRjXG4gaWF0PTE4LTAzLTIwMjAgMTc6MjI6MjBcbiBleHA9MTctMDQtMjAyMiAwMDo1NTo0MDExNTg3YzVmZWY3OGUzYzQ2MDYzOGEzYmNmNjI5YzQ3N2NmMjk0OGMxYmExZTgzM2U0ZGUxYTJlMjdhZjcwODU=</w:t>
+              <w:t>“Token Value”:”</w:t>
+            </w:r>
+            <w:r>
+              <w:rPr>
+                <w:rFonts w:ascii="Verdana" w:hAnsi="Verdana" w:cs="Verdana"/>
+                <w:sz w:val="20"/>
+                <w:szCs w:val="20"/>
+              </w:rPr>
+              <w:t>QWxnPUhTMjU2XG4gVHlwPVBEU1xuRGV2PWY0ZDNmYmY0NDc4ZjJmNTZjNmU2Yzk4M2ZkOTQwYjRjXG4gaWF0PTE4LTAzLTIwMjAgMTc6MjI6MjBcbiBleHA9MTctMDQtMjAyMiAwMDo1NTo0MDExNTg3YzVmZWY3OGUzYzQ2MDYzOGEzYmNmNjI5YzQ3N2NmMjk0OGMxYmExZTgzM2U0ZGUxYTJlMjdhZjcwODU=</w:t>
             </w:r>
             <w:r>
               <w:rPr>
@@ -24408,25 +23070,7 @@
                 <w:sz w:val="20"/>
                 <w:szCs w:val="20"/>
               </w:rPr>
-              <w:t xml:space="preserve">"Type of </w:t>
-            </w:r>
-            <w:proofErr w:type="spellStart"/>
-            <w:r>
-              <w:rPr>
-                <w:rFonts w:ascii="Verdana" w:hAnsi="Verdana" w:cs="Verdana"/>
-                <w:sz w:val="20"/>
-                <w:szCs w:val="20"/>
-              </w:rPr>
-              <w:t>revocation":"Temporal</w:t>
-            </w:r>
-            <w:proofErr w:type="spellEnd"/>
-            <w:r>
-              <w:rPr>
-                <w:rFonts w:ascii="Verdana" w:hAnsi="Verdana" w:cs="Verdana"/>
-                <w:sz w:val="20"/>
-                <w:szCs w:val="20"/>
-              </w:rPr>
-              <w:t>",</w:t>
+              <w:t>"Type of revocation":"Temporal",</w:t>
             </w:r>
           </w:p>
           <w:p>
@@ -24603,33 +23247,15 @@
                 <w:sz w:val="20"/>
                 <w:szCs w:val="20"/>
               </w:rPr>
-              <w:t>“Token Value”</w:t>
-            </w:r>
-            <w:proofErr w:type="gramStart"/>
-            <w:r>
-              <w:rPr>
-                <w:rFonts w:ascii="Verdana" w:hAnsi="Verdana" w:cs="Verdana"/>
-                <w:sz w:val="20"/>
-                <w:szCs w:val="20"/>
-              </w:rPr>
-              <w:t>:”</w:t>
-            </w:r>
-            <w:r>
-              <w:rPr>
-                <w:rFonts w:ascii="Verdana" w:hAnsi="Verdana" w:cs="Verdana"/>
-                <w:sz w:val="20"/>
-                <w:szCs w:val="20"/>
-              </w:rPr>
-              <w:t>QWxnPUhTMjU</w:t>
-            </w:r>
-            <w:proofErr w:type="gramEnd"/>
-            <w:r>
-              <w:rPr>
-                <w:rFonts w:ascii="Verdana" w:hAnsi="Verdana" w:cs="Verdana"/>
-                <w:sz w:val="20"/>
-                <w:szCs w:val="20"/>
-              </w:rPr>
-              <w:t>2XG4gVHlwPVBEU1xuRGV2PWY0ZDNmYmY0NDc4ZjJmNTZjNmU2Yzk4M2ZkOTQwYjRjXG4gaWF0PTE4LTAzLTIwMjAgMTc6MjI6MjBcbiBleHA9MTctMDQtMjAyMiAwMDo1NTo0MDExNTg3YzVmZWY3OGUzYzQ2MDYzOGEzYmNmNjI5YzQ3N2NmMjk0OGMxYmExZTgzM2U0ZGUxYTJlMjdhZjcwODU=</w:t>
+              <w:t>“Token Value”:”</w:t>
+            </w:r>
+            <w:r>
+              <w:rPr>
+                <w:rFonts w:ascii="Verdana" w:hAnsi="Verdana" w:cs="Verdana"/>
+                <w:sz w:val="20"/>
+                <w:szCs w:val="20"/>
+              </w:rPr>
+              <w:t>QWxnPUhTMjU2XG4gVHlwPVBEU1xuRGV2PWY0ZDNmYmY0NDc4ZjJmNTZjNmU2Yzk4M2ZkOTQwYjRjXG4gaWF0PTE4LTAzLTIwMjAgMTc6MjI6MjBcbiBleHA9MTctMDQtMjAyMiAwMDo1NTo0MDExNTg3YzVmZWY3OGUzYzQ2MDYzOGEzYmNmNjI5YzQ3N2NmMjk0OGMxYmExZTgzM2U0ZGUxYTJlMjdhZjcwODU=</w:t>
             </w:r>
             <w:r>
               <w:rPr>
@@ -24657,43 +23283,7 @@
                 <w:sz w:val="20"/>
                 <w:szCs w:val="20"/>
               </w:rPr>
-              <w:t>"</w:t>
-            </w:r>
-            <w:proofErr w:type="spellStart"/>
-            <w:r>
-              <w:rPr>
-                <w:rFonts w:ascii="Verdana" w:hAnsi="Verdana" w:cs="Verdana"/>
-                <w:sz w:val="20"/>
-                <w:szCs w:val="20"/>
-              </w:rPr>
-              <w:t>Typa</w:t>
-            </w:r>
-            <w:proofErr w:type="spellEnd"/>
-            <w:r>
-              <w:rPr>
-                <w:rFonts w:ascii="Verdana" w:hAnsi="Verdana" w:cs="Verdana"/>
-                <w:sz w:val="20"/>
-                <w:szCs w:val="20"/>
-              </w:rPr>
-              <w:t xml:space="preserve"> of </w:t>
-            </w:r>
-            <w:proofErr w:type="spellStart"/>
-            <w:r>
-              <w:rPr>
-                <w:rFonts w:ascii="Verdana" w:hAnsi="Verdana" w:cs="Verdana"/>
-                <w:sz w:val="20"/>
-                <w:szCs w:val="20"/>
-              </w:rPr>
-              <w:t>revocation":"Temporal</w:t>
-            </w:r>
-            <w:proofErr w:type="spellEnd"/>
-            <w:r>
-              <w:rPr>
-                <w:rFonts w:ascii="Verdana" w:hAnsi="Verdana" w:cs="Verdana"/>
-                <w:sz w:val="20"/>
-                <w:szCs w:val="20"/>
-              </w:rPr>
-              <w:t>",</w:t>
+              <w:t>"Typa of revocation":"Temporal",</w:t>
             </w:r>
           </w:p>
           <w:p>
@@ -24870,33 +23460,15 @@
                 <w:sz w:val="20"/>
                 <w:szCs w:val="20"/>
               </w:rPr>
-              <w:t>“Token Value”</w:t>
-            </w:r>
-            <w:proofErr w:type="gramStart"/>
-            <w:r>
-              <w:rPr>
-                <w:rFonts w:ascii="Verdana" w:hAnsi="Verdana" w:cs="Verdana"/>
-                <w:sz w:val="20"/>
-                <w:szCs w:val="20"/>
-              </w:rPr>
-              <w:t>:”</w:t>
-            </w:r>
-            <w:r>
-              <w:rPr>
-                <w:rFonts w:ascii="Verdana" w:hAnsi="Verdana" w:cs="Verdana"/>
-                <w:sz w:val="20"/>
-                <w:szCs w:val="20"/>
-              </w:rPr>
-              <w:t>QWxnPUhTMjU</w:t>
-            </w:r>
-            <w:proofErr w:type="gramEnd"/>
-            <w:r>
-              <w:rPr>
-                <w:rFonts w:ascii="Verdana" w:hAnsi="Verdana" w:cs="Verdana"/>
-                <w:sz w:val="20"/>
-                <w:szCs w:val="20"/>
-              </w:rPr>
-              <w:t>2XG4gVHlwPVBEU1xuRGV2PWY0ZDNmYmY0NDc4ZjJmNTZjNmU2Yzk4M2ZkOTQwYjRjXG4gaWF0PTE4LTAzLTIwMjAgMTc6MjI6MjBcbiBleHA9MTctMDQtMjAyMiAwMDo1NTo0MDExNTg3YzVmZWY3OGUzYzQ2MDYzOGEzYmNmNjI5YzQ3N2NmMjk0OGMxYmExZTgzM2U0ZGUxYTJlMjdhZjcwODU=</w:t>
+              <w:t>“Token Value”:”</w:t>
+            </w:r>
+            <w:r>
+              <w:rPr>
+                <w:rFonts w:ascii="Verdana" w:hAnsi="Verdana" w:cs="Verdana"/>
+                <w:sz w:val="20"/>
+                <w:szCs w:val="20"/>
+              </w:rPr>
+              <w:t>QWxnPUhTMjU2XG4gVHlwPVBEU1xuRGV2PWY0ZDNmYmY0NDc4ZjJmNTZjNmU2Yzk4M2ZkOTQwYjRjXG4gaWF0PTE4LTAzLTIwMjAgMTc6MjI6MjBcbiBleHA9MTctMDQtMjAyMiAwMDo1NTo0MDExNTg3YzVmZWY3OGUzYzQ2MDYzOGEzYmNmNjI5YzQ3N2NmMjk0OGMxYmExZTgzM2U0ZGUxYTJlMjdhZjcwODU=</w:t>
             </w:r>
             <w:r>
               <w:rPr>
@@ -24924,25 +23496,7 @@
                 <w:sz w:val="20"/>
                 <w:szCs w:val="20"/>
               </w:rPr>
-              <w:t>"Type of revocation":"</w:t>
-            </w:r>
-            <w:proofErr w:type="spellStart"/>
-            <w:r>
-              <w:rPr>
-                <w:rFonts w:ascii="Verdana" w:hAnsi="Verdana" w:cs="Verdana"/>
-                <w:sz w:val="20"/>
-                <w:szCs w:val="20"/>
-              </w:rPr>
-              <w:t>Temporel</w:t>
-            </w:r>
-            <w:proofErr w:type="spellEnd"/>
-            <w:r>
-              <w:rPr>
-                <w:rFonts w:ascii="Verdana" w:hAnsi="Verdana" w:cs="Verdana"/>
-                <w:sz w:val="20"/>
-                <w:szCs w:val="20"/>
-              </w:rPr>
-              <w:t>",</w:t>
+              <w:t>"Type of revocation":"Temporel",</w:t>
             </w:r>
           </w:p>
           <w:p>
@@ -25119,33 +23673,15 @@
                 <w:sz w:val="20"/>
                 <w:szCs w:val="20"/>
               </w:rPr>
-              <w:t>“Token Value”</w:t>
-            </w:r>
-            <w:proofErr w:type="gramStart"/>
-            <w:r>
-              <w:rPr>
-                <w:rFonts w:ascii="Verdana" w:hAnsi="Verdana" w:cs="Verdana"/>
-                <w:sz w:val="20"/>
-                <w:szCs w:val="20"/>
-              </w:rPr>
-              <w:t>:”</w:t>
-            </w:r>
-            <w:r>
-              <w:rPr>
-                <w:rFonts w:ascii="Verdana" w:hAnsi="Verdana" w:cs="Verdana"/>
-                <w:sz w:val="20"/>
-                <w:szCs w:val="20"/>
-              </w:rPr>
-              <w:t>QWxnPUhTMjU</w:t>
-            </w:r>
-            <w:proofErr w:type="gramEnd"/>
-            <w:r>
-              <w:rPr>
-                <w:rFonts w:ascii="Verdana" w:hAnsi="Verdana" w:cs="Verdana"/>
-                <w:sz w:val="20"/>
-                <w:szCs w:val="20"/>
-              </w:rPr>
-              <w:t>2XG4gVHlwPVBEU1xuRGV2PWY0ZDNmYmY0NDc4ZjJmNTZjNmU2Yzk4M2ZkOTQwYjRjXG4gaWF0PTE4LTAzLTIwMjAgMTc6MjI6MjBcbiBleHA9MTctMDQtMjAyMiAwMDo1NTo0MDExNTg3YzVmZWY3OGUzYzQ2MDYzOGEzYmNmNjI5YzQ3N2NmMjk0OGMxYmExZTgzM2U0ZGUxYTJlMjdhZjcwODU=</w:t>
+              <w:t>“Token Value”:”</w:t>
+            </w:r>
+            <w:r>
+              <w:rPr>
+                <w:rFonts w:ascii="Verdana" w:hAnsi="Verdana" w:cs="Verdana"/>
+                <w:sz w:val="20"/>
+                <w:szCs w:val="20"/>
+              </w:rPr>
+              <w:t>QWxnPUhTMjU2XG4gVHlwPVBEU1xuRGV2PWY0ZDNmYmY0NDc4ZjJmNTZjNmU2Yzk4M2ZkOTQwYjRjXG4gaWF0PTE4LTAzLTIwMjAgMTc6MjI6MjBcbiBleHA9MTctMDQtMjAyMiAwMDo1NTo0MDExNTg3YzVmZWY3OGUzYzQ2MDYzOGEzYmNmNjI5YzQ3N2NmMjk0OGMxYmExZTgzM2U0ZGUxYTJlMjdhZjcwODU=</w:t>
             </w:r>
             <w:r>
               <w:rPr>
@@ -25173,25 +23709,7 @@
                 <w:sz w:val="20"/>
                 <w:szCs w:val="20"/>
               </w:rPr>
-              <w:t xml:space="preserve">"Type of </w:t>
-            </w:r>
-            <w:proofErr w:type="spellStart"/>
-            <w:r>
-              <w:rPr>
-                <w:rFonts w:ascii="Verdana" w:hAnsi="Verdana" w:cs="Verdana"/>
-                <w:sz w:val="20"/>
-                <w:szCs w:val="20"/>
-              </w:rPr>
-              <w:t>revocation":"Temporal</w:t>
-            </w:r>
-            <w:proofErr w:type="spellEnd"/>
-            <w:r>
-              <w:rPr>
-                <w:rFonts w:ascii="Verdana" w:hAnsi="Verdana" w:cs="Verdana"/>
-                <w:sz w:val="20"/>
-                <w:szCs w:val="20"/>
-              </w:rPr>
-              <w:t>",</w:t>
+              <w:t>"Type of revocation":"Temporal",</w:t>
             </w:r>
           </w:p>
           <w:p>
@@ -25369,33 +23887,15 @@
                 <w:sz w:val="20"/>
                 <w:szCs w:val="20"/>
               </w:rPr>
-              <w:t>“Token Value”</w:t>
-            </w:r>
-            <w:proofErr w:type="gramStart"/>
-            <w:r>
-              <w:rPr>
-                <w:rFonts w:ascii="Verdana" w:hAnsi="Verdana" w:cs="Verdana"/>
-                <w:sz w:val="20"/>
-                <w:szCs w:val="20"/>
-              </w:rPr>
-              <w:t>:”</w:t>
-            </w:r>
-            <w:r>
-              <w:rPr>
-                <w:rFonts w:ascii="Verdana" w:hAnsi="Verdana" w:cs="Verdana"/>
-                <w:sz w:val="20"/>
-                <w:szCs w:val="20"/>
-              </w:rPr>
-              <w:t>QWxnPUhTMjU</w:t>
-            </w:r>
-            <w:proofErr w:type="gramEnd"/>
-            <w:r>
-              <w:rPr>
-                <w:rFonts w:ascii="Verdana" w:hAnsi="Verdana" w:cs="Verdana"/>
-                <w:sz w:val="20"/>
-                <w:szCs w:val="20"/>
-              </w:rPr>
-              <w:t>2XG4gVHlwPVBEU1xuRGV2PWY0ZDNmYmY0NDc4ZjJmNTZjNmU2Yzk4M2ZkOTQwYjRjXG4gaWF0PTE4LTAzLTIwMjAgMTc6MjI6MjBcbiBleHA9MTctMDQtMjAyMiAwMDo1NTo0MDExNTg3YzVmZWY3OGUzYzQ2MDYzOGEzYmNmNjI5YzQ3N2NmMjk0OGMxYmExZTgzM2U0ZGUxYTJlMjdhZjcwODU=</w:t>
+              <w:t>“Token Value”:”</w:t>
+            </w:r>
+            <w:r>
+              <w:rPr>
+                <w:rFonts w:ascii="Verdana" w:hAnsi="Verdana" w:cs="Verdana"/>
+                <w:sz w:val="20"/>
+                <w:szCs w:val="20"/>
+              </w:rPr>
+              <w:t>QWxnPUhTMjU2XG4gVHlwPVBEU1xuRGV2PWY0ZDNmYmY0NDc4ZjJmNTZjNmU2Yzk4M2ZkOTQwYjRjXG4gaWF0PTE4LTAzLTIwMjAgMTc6MjI6MjBcbiBleHA9MTctMDQtMjAyMiAwMDo1NTo0MDExNTg3YzVmZWY3OGUzYzQ2MDYzOGEzYmNmNjI5YzQ3N2NmMjk0OGMxYmExZTgzM2U0ZGUxYTJlMjdhZjcwODU=</w:t>
             </w:r>
             <w:r>
               <w:rPr>
@@ -25423,25 +23923,7 @@
                 <w:sz w:val="20"/>
                 <w:szCs w:val="20"/>
               </w:rPr>
-              <w:t xml:space="preserve">"Type of </w:t>
-            </w:r>
-            <w:proofErr w:type="spellStart"/>
-            <w:r>
-              <w:rPr>
-                <w:rFonts w:ascii="Verdana" w:hAnsi="Verdana" w:cs="Verdana"/>
-                <w:sz w:val="20"/>
-                <w:szCs w:val="20"/>
-              </w:rPr>
-              <w:t>revocation":"Temporal</w:t>
-            </w:r>
-            <w:proofErr w:type="spellEnd"/>
-            <w:r>
-              <w:rPr>
-                <w:rFonts w:ascii="Verdana" w:hAnsi="Verdana" w:cs="Verdana"/>
-                <w:sz w:val="20"/>
-                <w:szCs w:val="20"/>
-              </w:rPr>
-              <w:t>",</w:t>
+              <w:t>"Type of revocation":"Temporal",</w:t>
             </w:r>
           </w:p>
           <w:p>
@@ -25956,6 +24438,7 @@
     <w:lsdException w:name="HTML Sample" w:semiHidden="1" w:unhideWhenUsed="1"/>
     <w:lsdException w:name="HTML Typewriter" w:semiHidden="1" w:unhideWhenUsed="1"/>
     <w:lsdException w:name="HTML Variable" w:semiHidden="1" w:unhideWhenUsed="1"/>
+    <w:lsdException w:name="Normal Table" w:semiHidden="1" w:unhideWhenUsed="1"/>
     <w:lsdException w:name="annotation subject" w:semiHidden="1" w:unhideWhenUsed="1"/>
     <w:lsdException w:name="No List" w:semiHidden="1" w:unhideWhenUsed="1"/>
     <w:lsdException w:name="Outline List 1" w:semiHidden="1" w:unhideWhenUsed="1"/>
@@ -26001,9 +24484,11 @@
     <w:lsdException w:name="Table Subtle 1" w:semiHidden="1" w:unhideWhenUsed="1"/>
     <w:lsdException w:name="Table Subtle 2" w:semiHidden="1" w:unhideWhenUsed="1"/>
     <w:lsdException w:name="Table Web 1" w:semiHidden="1" w:unhideWhenUsed="1"/>
+    <w:lsdException w:name="Table Web 2" w:semiHidden="1" w:unhideWhenUsed="1"/>
     <w:lsdException w:name="Table Web 3" w:semiHidden="1" w:unhideWhenUsed="1"/>
     <w:lsdException w:name="Balloon Text" w:semiHidden="1" w:unhideWhenUsed="1"/>
     <w:lsdException w:name="Table Grid" w:uiPriority="39"/>
+    <w:lsdException w:name="Table Theme" w:semiHidden="1" w:unhideWhenUsed="1"/>
     <w:lsdException w:name="Placeholder Text" w:semiHidden="1"/>
     <w:lsdException w:name="No Spacing" w:uiPriority="1" w:qFormat="1"/>
     <w:lsdException w:name="Light Shading" w:uiPriority="60"/>
@@ -26254,6 +24739,7 @@
   <w:style w:type="character" w:default="1" w:styleId="DefaultParagraphFont">
     <w:name w:val="Default Paragraph Font"/>
     <w:uiPriority w:val="1"/>
+    <w:semiHidden/>
     <w:unhideWhenUsed/>
   </w:style>
   <w:style w:type="table" w:default="1" w:styleId="TableNormal">

</xml_diff>